<commit_message>
Alterado AutorizacaoProcedimento no Detalhamento da classe de rocedimento para procedimento.
</commit_message>
<xml_diff>
--- a/wiki/TCC.docx
+++ b/wiki/TCC.docx
@@ -33471,9 +33471,9 @@
         <w:tblLook w:val="04A0"/>
       </w:tblPr>
       <w:tblGrid>
-        <w:gridCol w:w="2097"/>
-        <w:gridCol w:w="829"/>
-        <w:gridCol w:w="5930"/>
+        <w:gridCol w:w="2063"/>
+        <w:gridCol w:w="817"/>
+        <w:gridCol w:w="5976"/>
       </w:tblGrid>
       <w:tr>
         <w:trPr>
@@ -33738,29 +33738,27 @@
               </w:rPr>
               <w:t xml:space="preserve">Data da autorização do </w:t>
             </w:r>
-            <w:proofErr w:type="spellStart"/>
-            <w:r>
-              <w:rPr>
-                <w:rFonts w:ascii="Times New Roman" w:eastAsia="Times New Roman" w:hAnsi="Times New Roman" w:cs="Times New Roman"/>
-                <w:color w:val="000000"/>
-                <w:sz w:val="24"/>
-                <w:szCs w:val="24"/>
-                <w:shd w:val="clear" w:color="auto" w:fill="FFFFFF"/>
-                <w:lang w:eastAsia="pt-BR"/>
-              </w:rPr>
-              <w:t>rocedimento</w:t>
-            </w:r>
-            <w:proofErr w:type="spellEnd"/>
-            <w:r>
-              <w:rPr>
-                <w:rFonts w:ascii="Times New Roman" w:eastAsia="Times New Roman" w:hAnsi="Times New Roman" w:cs="Times New Roman"/>
-                <w:color w:val="000000"/>
-                <w:sz w:val="24"/>
-                <w:szCs w:val="24"/>
-                <w:shd w:val="clear" w:color="auto" w:fill="FFFFFF"/>
-                <w:lang w:eastAsia="pt-BR"/>
-              </w:rPr>
-              <w:t xml:space="preserve"> pelo convênio</w:t>
+            <w:r>
+              <w:rPr>
+                <w:rFonts w:ascii="Times New Roman" w:eastAsia="Times New Roman" w:hAnsi="Times New Roman" w:cs="Times New Roman"/>
+                <w:color w:val="000000"/>
+                <w:sz w:val="24"/>
+                <w:szCs w:val="24"/>
+                <w:shd w:val="clear" w:color="auto" w:fill="FFFFFF"/>
+                <w:lang w:eastAsia="pt-BR"/>
+              </w:rPr>
+              <w:t>p</w:t>
+            </w:r>
+            <w:r>
+              <w:rPr>
+                <w:rFonts w:ascii="Times New Roman" w:eastAsia="Times New Roman" w:hAnsi="Times New Roman" w:cs="Times New Roman"/>
+                <w:color w:val="000000"/>
+                <w:sz w:val="24"/>
+                <w:szCs w:val="24"/>
+                <w:shd w:val="clear" w:color="auto" w:fill="FFFFFF"/>
+                <w:lang w:eastAsia="pt-BR"/>
+              </w:rPr>
+              <w:t>rocedimento pelo convênio</w:t>
             </w:r>
           </w:p>
         </w:tc>
@@ -38743,7 +38741,7 @@
 </file>
 
 <file path=customXml/itemProps1.xml><?xml version="1.0" encoding="utf-8"?>
-<ds:datastoreItem xmlns:ds="http://schemas.openxmlformats.org/officeDocument/2006/customXml" ds:itemID="{237D579D-9248-4833-8F23-6971E51A5884}">
+<ds:datastoreItem xmlns:ds="http://schemas.openxmlformats.org/officeDocument/2006/customXml" ds:itemID="{938A30FD-F3BA-44E3-BE47-0DB2FDE30085}">
   <ds:schemaRefs>
     <ds:schemaRef ds:uri="http://schemas.openxmlformats.org/officeDocument/2006/bibliography"/>
   </ds:schemaRefs>

</xml_diff>

<commit_message>
Em 1.4. Levantamento do Sistema
Mudado Para 1.5. LEVANTAMENTO DO SISTEMA


Incluí os capítulos abaixo, no Rel do TCC

CAPÍTULO 4 – MODELO DE INTERAÇÕES


                               CAPÍTULO 5 – MODELO DE TRANSIÇÃO DE ESTADOS:
</commit_message>
<xml_diff>
--- a/wiki/TCC.docx
+++ b/wiki/TCC.docx
@@ -3144,21 +3144,13 @@
     </w:p>
     <w:p>
       <w:pPr>
-        <w:pStyle w:val="PargrafodaLista"/>
-        <w:numPr>
-          <w:ilvl w:val="1"/>
-          <w:numId w:val="1"/>
-        </w:numPr>
-        <w:spacing w:after="0" w:line="240" w:lineRule="auto"/>
-        <w:jc w:val="both"/>
-        <w:rPr>
-          <w:rFonts w:ascii="Times New Roman" w:eastAsia="Times New Roman" w:hAnsi="Times New Roman" w:cs="Times New Roman"/>
-          <w:b/>
-          <w:bCs/>
-          <w:color w:val="000000"/>
-          <w:sz w:val="24"/>
-          <w:szCs w:val="24"/>
-          <w:shd w:val="clear" w:color="auto" w:fill="FFFFFF"/>
+        <w:spacing w:after="0" w:line="240" w:lineRule="auto"/>
+        <w:jc w:val="both"/>
+        <w:rPr>
+          <w:rFonts w:ascii="Times New Roman" w:eastAsia="Times New Roman" w:hAnsi="Times New Roman" w:cs="Times New Roman"/>
+          <w:color w:val="000000"/>
+          <w:sz w:val="24"/>
+          <w:szCs w:val="24"/>
           <w:lang w:eastAsia="pt-BR"/>
         </w:rPr>
       </w:pPr>
@@ -3174,7 +3166,46 @@
           <w:lang w:eastAsia="pt-BR"/>
         </w:rPr>
         <w:lastRenderedPageBreak/>
-        <w:t>Levantamento do Sistema</w:t>
+        <w:t>1.</w:t>
+      </w:r>
+      <w:r>
+        <w:rPr>
+          <w:rFonts w:ascii="Times New Roman" w:eastAsia="Times New Roman" w:hAnsi="Times New Roman" w:cs="Times New Roman"/>
+          <w:b/>
+          <w:bCs/>
+          <w:color w:val="000000"/>
+          <w:sz w:val="24"/>
+          <w:szCs w:val="24"/>
+          <w:shd w:val="clear" w:color="auto" w:fill="FFFFFF"/>
+          <w:lang w:eastAsia="pt-BR"/>
+        </w:rPr>
+        <w:t>5</w:t>
+      </w:r>
+      <w:r>
+        <w:rPr>
+          <w:rFonts w:ascii="Times New Roman" w:eastAsia="Times New Roman" w:hAnsi="Times New Roman" w:cs="Times New Roman"/>
+          <w:b/>
+          <w:bCs/>
+          <w:color w:val="000000"/>
+          <w:sz w:val="24"/>
+          <w:szCs w:val="24"/>
+          <w:shd w:val="clear" w:color="auto" w:fill="FFFFFF"/>
+          <w:lang w:eastAsia="pt-BR"/>
+        </w:rPr>
+        <w:t xml:space="preserve">. </w:t>
+      </w:r>
+      <w:r>
+        <w:rPr>
+          <w:rFonts w:ascii="Times New Roman" w:eastAsia="Times New Roman" w:hAnsi="Times New Roman" w:cs="Times New Roman"/>
+          <w:b/>
+          <w:bCs/>
+          <w:color w:val="000000"/>
+          <w:sz w:val="24"/>
+          <w:szCs w:val="24"/>
+          <w:shd w:val="clear" w:color="auto" w:fill="FFFFFF"/>
+          <w:lang w:eastAsia="pt-BR"/>
+        </w:rPr>
+        <w:t>LEVANTAMENTO DO SISTEMA</w:t>
       </w:r>
     </w:p>
     <w:p>
@@ -3240,7 +3271,33 @@
           <w:shd w:val="clear" w:color="auto" w:fill="FFFFFF"/>
           <w:lang w:eastAsia="pt-BR"/>
         </w:rPr>
-        <w:t>1.5.1. Descrição do Mini Mundo do sistema</w:t>
+        <w:t xml:space="preserve">1.5.1. Descrição do Mini Mundo do </w:t>
+      </w:r>
+      <w:r>
+        <w:rPr>
+          <w:rFonts w:ascii="Times New Roman" w:eastAsia="Times New Roman" w:hAnsi="Times New Roman" w:cs="Times New Roman"/>
+          <w:b/>
+          <w:bCs/>
+          <w:color w:val="000000"/>
+          <w:sz w:val="24"/>
+          <w:szCs w:val="24"/>
+          <w:shd w:val="clear" w:color="auto" w:fill="FFFFFF"/>
+          <w:lang w:eastAsia="pt-BR"/>
+        </w:rPr>
+        <w:t>S</w:t>
+      </w:r>
+      <w:r>
+        <w:rPr>
+          <w:rFonts w:ascii="Times New Roman" w:eastAsia="Times New Roman" w:hAnsi="Times New Roman" w:cs="Times New Roman"/>
+          <w:b/>
+          <w:bCs/>
+          <w:color w:val="000000"/>
+          <w:sz w:val="24"/>
+          <w:szCs w:val="24"/>
+          <w:shd w:val="clear" w:color="auto" w:fill="FFFFFF"/>
+          <w:lang w:eastAsia="pt-BR"/>
+        </w:rPr>
+        <w:t>istema</w:t>
       </w:r>
     </w:p>
     <w:p>
@@ -6606,6 +6663,7 @@
         <w:t xml:space="preserve">O usuário do sistema é cadastrado pelo administrador, recebe </w:t>
       </w:r>
       <w:proofErr w:type="spellStart"/>
+      <w:proofErr w:type="gramStart"/>
       <w:r>
         <w:rPr>
           <w:rFonts w:ascii="Times New Roman" w:eastAsia="Times New Roman" w:hAnsi="Times New Roman" w:cs="Times New Roman"/>
@@ -6618,6 +6676,7 @@
         <w:t>login</w:t>
       </w:r>
       <w:proofErr w:type="spellEnd"/>
+      <w:proofErr w:type="gramEnd"/>
       <w:r>
         <w:rPr>
           <w:rFonts w:ascii="Times New Roman" w:eastAsia="Times New Roman" w:hAnsi="Times New Roman" w:cs="Times New Roman"/>
@@ -6765,7 +6824,6 @@
         </w:rPr>
         <w:t>Estar previamente cadastrado no sistema.</w:t>
       </w:r>
-      <w:proofErr w:type="gramStart"/>
       <w:r>
         <w:rPr>
           <w:rFonts w:ascii="Times New Roman" w:eastAsia="Times New Roman" w:hAnsi="Times New Roman" w:cs="Times New Roman"/>
@@ -6776,7 +6834,6 @@
         </w:rPr>
         <w:br/>
       </w:r>
-      <w:proofErr w:type="gramEnd"/>
     </w:p>
     <w:p>
       <w:pPr>
@@ -14894,7 +14951,35 @@
           <w:lang w:eastAsia="pt-BR"/>
         </w:rPr>
         <w:lastRenderedPageBreak/>
-        <w:t>CAPÍTULO 2 – MODELO DE CLASSES</w:t>
+        <w:t xml:space="preserve">CAPÍTULO </w:t>
+      </w:r>
+      <w:r>
+        <w:rPr>
+          <w:rFonts w:ascii="Times New Roman" w:eastAsia="Times New Roman" w:hAnsi="Times New Roman" w:cs="Times New Roman"/>
+          <w:b/>
+          <w:bCs/>
+          <w:color w:val="000000"/>
+          <w:sz w:val="24"/>
+          <w:szCs w:val="24"/>
+          <w:u w:val="single"/>
+          <w:shd w:val="clear" w:color="auto" w:fill="FFFFFF"/>
+          <w:lang w:eastAsia="pt-BR"/>
+        </w:rPr>
+        <w:t>3</w:t>
+      </w:r>
+      <w:r>
+        <w:rPr>
+          <w:rFonts w:ascii="Times New Roman" w:eastAsia="Times New Roman" w:hAnsi="Times New Roman" w:cs="Times New Roman"/>
+          <w:b/>
+          <w:bCs/>
+          <w:color w:val="000000"/>
+          <w:sz w:val="24"/>
+          <w:szCs w:val="24"/>
+          <w:u w:val="single"/>
+          <w:shd w:val="clear" w:color="auto" w:fill="FFFFFF"/>
+          <w:lang w:eastAsia="pt-BR"/>
+        </w:rPr>
+        <w:t xml:space="preserve"> – MODELO DE CLASSES</w:t>
       </w:r>
     </w:p>
     <w:p>
@@ -33767,12 +33852,16 @@
     <w:p>
       <w:pPr>
         <w:spacing w:after="0" w:line="240" w:lineRule="auto"/>
-        <w:jc w:val="both"/>
-        <w:rPr>
-          <w:rFonts w:ascii="Times New Roman" w:eastAsia="Times New Roman" w:hAnsi="Times New Roman" w:cs="Times New Roman"/>
-          <w:color w:val="000000"/>
-          <w:sz w:val="24"/>
-          <w:szCs w:val="24"/>
+        <w:jc w:val="center"/>
+        <w:rPr>
+          <w:rFonts w:ascii="Times New Roman" w:eastAsia="Times New Roman" w:hAnsi="Times New Roman" w:cs="Times New Roman"/>
+          <w:b/>
+          <w:bCs/>
+          <w:color w:val="000000"/>
+          <w:sz w:val="24"/>
+          <w:szCs w:val="24"/>
+          <w:u w:val="single"/>
+          <w:shd w:val="clear" w:color="auto" w:fill="FFFFFF"/>
           <w:lang w:eastAsia="pt-BR"/>
         </w:rPr>
       </w:pPr>
@@ -33846,6 +33935,259 @@
         </w:rPr>
         <w:br/>
       </w:r>
+      <w:r>
+        <w:rPr>
+          <w:rFonts w:ascii="Times New Roman" w:eastAsia="Times New Roman" w:hAnsi="Times New Roman" w:cs="Times New Roman"/>
+          <w:b/>
+          <w:bCs/>
+          <w:color w:val="000000"/>
+          <w:sz w:val="24"/>
+          <w:szCs w:val="24"/>
+          <w:u w:val="single"/>
+          <w:shd w:val="clear" w:color="auto" w:fill="FFFFFF"/>
+          <w:lang w:eastAsia="pt-BR"/>
+        </w:rPr>
+        <w:t xml:space="preserve">CAPÍTULO </w:t>
+      </w:r>
+      <w:r>
+        <w:rPr>
+          <w:rFonts w:ascii="Times New Roman" w:eastAsia="Times New Roman" w:hAnsi="Times New Roman" w:cs="Times New Roman"/>
+          <w:b/>
+          <w:bCs/>
+          <w:color w:val="000000"/>
+          <w:sz w:val="24"/>
+          <w:szCs w:val="24"/>
+          <w:u w:val="single"/>
+          <w:shd w:val="clear" w:color="auto" w:fill="FFFFFF"/>
+          <w:lang w:eastAsia="pt-BR"/>
+        </w:rPr>
+        <w:t>4</w:t>
+      </w:r>
+      <w:r>
+        <w:rPr>
+          <w:rFonts w:ascii="Times New Roman" w:eastAsia="Times New Roman" w:hAnsi="Times New Roman" w:cs="Times New Roman"/>
+          <w:b/>
+          <w:bCs/>
+          <w:color w:val="000000"/>
+          <w:sz w:val="24"/>
+          <w:szCs w:val="24"/>
+          <w:u w:val="single"/>
+          <w:shd w:val="clear" w:color="auto" w:fill="FFFFFF"/>
+          <w:lang w:eastAsia="pt-BR"/>
+        </w:rPr>
+        <w:t xml:space="preserve"> – MODELO DE </w:t>
+      </w:r>
+      <w:r>
+        <w:rPr>
+          <w:rFonts w:ascii="Times New Roman" w:eastAsia="Times New Roman" w:hAnsi="Times New Roman" w:cs="Times New Roman"/>
+          <w:b/>
+          <w:bCs/>
+          <w:color w:val="000000"/>
+          <w:sz w:val="24"/>
+          <w:szCs w:val="24"/>
+          <w:u w:val="single"/>
+          <w:shd w:val="clear" w:color="auto" w:fill="FFFFFF"/>
+          <w:lang w:eastAsia="pt-BR"/>
+        </w:rPr>
+        <w:t>INTERAÇÕES</w:t>
+      </w:r>
+    </w:p>
+    <w:p>
+      <w:pPr>
+        <w:spacing w:after="0" w:line="240" w:lineRule="auto"/>
+        <w:jc w:val="center"/>
+        <w:rPr>
+          <w:rFonts w:ascii="Times New Roman" w:eastAsia="Times New Roman" w:hAnsi="Times New Roman" w:cs="Times New Roman"/>
+          <w:b/>
+          <w:bCs/>
+          <w:color w:val="000000"/>
+          <w:sz w:val="24"/>
+          <w:szCs w:val="24"/>
+          <w:u w:val="single"/>
+          <w:shd w:val="clear" w:color="auto" w:fill="FFFFFF"/>
+          <w:lang w:eastAsia="pt-BR"/>
+        </w:rPr>
+      </w:pPr>
+    </w:p>
+    <w:p>
+      <w:pPr>
+        <w:spacing w:after="0" w:line="240" w:lineRule="auto"/>
+        <w:jc w:val="center"/>
+        <w:rPr>
+          <w:rFonts w:ascii="Times New Roman" w:eastAsia="Times New Roman" w:hAnsi="Times New Roman" w:cs="Times New Roman"/>
+          <w:b/>
+          <w:bCs/>
+          <w:color w:val="000000"/>
+          <w:sz w:val="24"/>
+          <w:szCs w:val="24"/>
+          <w:u w:val="single"/>
+          <w:shd w:val="clear" w:color="auto" w:fill="FFFFFF"/>
+          <w:lang w:eastAsia="pt-BR"/>
+        </w:rPr>
+      </w:pPr>
+    </w:p>
+    <w:p>
+      <w:pPr>
+        <w:spacing w:after="0" w:line="240" w:lineRule="auto"/>
+        <w:jc w:val="center"/>
+        <w:rPr>
+          <w:rFonts w:ascii="Times New Roman" w:eastAsia="Times New Roman" w:hAnsi="Times New Roman" w:cs="Times New Roman"/>
+          <w:b/>
+          <w:bCs/>
+          <w:color w:val="000000"/>
+          <w:sz w:val="24"/>
+          <w:szCs w:val="24"/>
+          <w:u w:val="single"/>
+          <w:shd w:val="clear" w:color="auto" w:fill="FFFFFF"/>
+          <w:lang w:eastAsia="pt-BR"/>
+        </w:rPr>
+      </w:pPr>
+    </w:p>
+    <w:p>
+      <w:pPr>
+        <w:spacing w:after="0" w:line="240" w:lineRule="auto"/>
+        <w:jc w:val="center"/>
+        <w:rPr>
+          <w:rFonts w:ascii="Times New Roman" w:eastAsia="Times New Roman" w:hAnsi="Times New Roman" w:cs="Times New Roman"/>
+          <w:b/>
+          <w:bCs/>
+          <w:color w:val="000000"/>
+          <w:sz w:val="24"/>
+          <w:szCs w:val="24"/>
+          <w:u w:val="single"/>
+          <w:shd w:val="clear" w:color="auto" w:fill="FFFFFF"/>
+          <w:lang w:eastAsia="pt-BR"/>
+        </w:rPr>
+      </w:pPr>
+    </w:p>
+    <w:p>
+      <w:pPr>
+        <w:spacing w:after="0" w:line="240" w:lineRule="auto"/>
+        <w:rPr>
+          <w:rFonts w:ascii="Times New Roman" w:eastAsia="Times New Roman" w:hAnsi="Times New Roman" w:cs="Times New Roman"/>
+          <w:color w:val="000000"/>
+          <w:sz w:val="24"/>
+          <w:szCs w:val="24"/>
+          <w:lang w:eastAsia="pt-BR"/>
+        </w:rPr>
+      </w:pPr>
+      <w:r>
+        <w:rPr>
+          <w:rFonts w:ascii="Times New Roman" w:eastAsia="Times New Roman" w:hAnsi="Times New Roman" w:cs="Times New Roman"/>
+          <w:b/>
+          <w:bCs/>
+          <w:color w:val="000000"/>
+          <w:sz w:val="24"/>
+          <w:szCs w:val="24"/>
+          <w:shd w:val="clear" w:color="auto" w:fill="FFFFFF"/>
+          <w:lang w:eastAsia="pt-BR"/>
+        </w:rPr>
+        <w:t xml:space="preserve">                           </w:t>
+      </w:r>
+      <w:r>
+        <w:rPr>
+          <w:rFonts w:ascii="Times New Roman" w:eastAsia="Times New Roman" w:hAnsi="Times New Roman" w:cs="Times New Roman"/>
+          <w:b/>
+          <w:bCs/>
+          <w:color w:val="000000"/>
+          <w:sz w:val="24"/>
+          <w:szCs w:val="24"/>
+          <w:shd w:val="clear" w:color="auto" w:fill="FFFFFF"/>
+          <w:lang w:eastAsia="pt-BR"/>
+        </w:rPr>
+        <w:t xml:space="preserve">  </w:t>
+      </w:r>
+      <w:r>
+        <w:rPr>
+          <w:rFonts w:ascii="Times New Roman" w:eastAsia="Times New Roman" w:hAnsi="Times New Roman" w:cs="Times New Roman"/>
+          <w:b/>
+          <w:bCs/>
+          <w:color w:val="000000"/>
+          <w:sz w:val="24"/>
+          <w:szCs w:val="24"/>
+          <w:shd w:val="clear" w:color="auto" w:fill="FFFFFF"/>
+          <w:lang w:eastAsia="pt-BR"/>
+        </w:rPr>
+        <w:t xml:space="preserve">  </w:t>
+      </w:r>
+      <w:r>
+        <w:rPr>
+          <w:rFonts w:ascii="Times New Roman" w:eastAsia="Times New Roman" w:hAnsi="Times New Roman" w:cs="Times New Roman"/>
+          <w:b/>
+          <w:bCs/>
+          <w:color w:val="000000"/>
+          <w:sz w:val="24"/>
+          <w:szCs w:val="24"/>
+          <w:u w:val="single"/>
+          <w:shd w:val="clear" w:color="auto" w:fill="FFFFFF"/>
+          <w:lang w:eastAsia="pt-BR"/>
+        </w:rPr>
+        <w:t xml:space="preserve">CAPÍTULO </w:t>
+      </w:r>
+      <w:r>
+        <w:rPr>
+          <w:rFonts w:ascii="Times New Roman" w:eastAsia="Times New Roman" w:hAnsi="Times New Roman" w:cs="Times New Roman"/>
+          <w:b/>
+          <w:bCs/>
+          <w:color w:val="000000"/>
+          <w:sz w:val="24"/>
+          <w:szCs w:val="24"/>
+          <w:u w:val="single"/>
+          <w:shd w:val="clear" w:color="auto" w:fill="FFFFFF"/>
+          <w:lang w:eastAsia="pt-BR"/>
+        </w:rPr>
+        <w:t>5</w:t>
+      </w:r>
+      <w:r>
+        <w:rPr>
+          <w:rFonts w:ascii="Times New Roman" w:eastAsia="Times New Roman" w:hAnsi="Times New Roman" w:cs="Times New Roman"/>
+          <w:b/>
+          <w:bCs/>
+          <w:color w:val="000000"/>
+          <w:sz w:val="24"/>
+          <w:szCs w:val="24"/>
+          <w:u w:val="single"/>
+          <w:shd w:val="clear" w:color="auto" w:fill="FFFFFF"/>
+          <w:lang w:eastAsia="pt-BR"/>
+        </w:rPr>
+        <w:t xml:space="preserve"> – </w:t>
+      </w:r>
+      <w:r>
+        <w:rPr>
+          <w:rFonts w:ascii="Times New Roman" w:hAnsi="Times New Roman" w:cs="Times New Roman"/>
+          <w:b/>
+          <w:bCs/>
+          <w:sz w:val="23"/>
+          <w:szCs w:val="23"/>
+        </w:rPr>
+        <w:t>MODELO DE TRANSIÇÃO DE ESTADOS:</w:t>
+      </w:r>
+    </w:p>
+    <w:p>
+      <w:pPr>
+        <w:spacing w:after="0" w:line="240" w:lineRule="auto"/>
+        <w:jc w:val="center"/>
+        <w:rPr>
+          <w:rFonts w:ascii="Times New Roman" w:eastAsia="Times New Roman" w:hAnsi="Times New Roman" w:cs="Times New Roman"/>
+          <w:color w:val="000000"/>
+          <w:sz w:val="24"/>
+          <w:szCs w:val="24"/>
+          <w:lang w:eastAsia="pt-BR"/>
+        </w:rPr>
+      </w:pPr>
+    </w:p>
+    <w:p>
+      <w:pPr>
+        <w:spacing w:after="0" w:line="240" w:lineRule="auto"/>
+        <w:jc w:val="both"/>
+        <w:rPr>
+          <w:rFonts w:ascii="Times New Roman" w:eastAsia="Times New Roman" w:hAnsi="Times New Roman" w:cs="Times New Roman"/>
+          <w:color w:val="000000"/>
+          <w:sz w:val="24"/>
+          <w:szCs w:val="24"/>
+          <w:lang w:eastAsia="pt-BR"/>
+        </w:rPr>
+      </w:pPr>
       <w:r>
         <w:rPr>
           <w:rFonts w:ascii="Times New Roman" w:eastAsia="Times New Roman" w:hAnsi="Times New Roman" w:cs="Times New Roman"/>
@@ -35433,6 +35775,7 @@
                 <w:shd w:val="clear" w:color="auto" w:fill="FFFFFF"/>
                 <w:lang w:eastAsia="pt-BR"/>
               </w:rPr>
+              <w:lastRenderedPageBreak/>
               <w:t>Total</w:t>
             </w:r>
           </w:p>
@@ -35586,6 +35929,119 @@
 <file path=word/numbering.xml><?xml version="1.0" encoding="utf-8"?>
 <w:numbering xmlns:ve="http://schemas.openxmlformats.org/markup-compatibility/2006" xmlns:o="urn:schemas-microsoft-com:office:office" xmlns:r="http://schemas.openxmlformats.org/officeDocument/2006/relationships" xmlns:m="http://schemas.openxmlformats.org/officeDocument/2006/math" xmlns:v="urn:schemas-microsoft-com:vml" xmlns:wp="http://schemas.openxmlformats.org/drawingml/2006/wordprocessingDrawing" xmlns:w10="urn:schemas-microsoft-com:office:word" xmlns:w="http://schemas.openxmlformats.org/wordprocessingml/2006/main" xmlns:wne="http://schemas.microsoft.com/office/word/2006/wordml">
   <w:abstractNum w:abstractNumId="0">
+    <w:nsid w:val="02B86A13"/>
+    <w:multiLevelType w:val="multilevel"/>
+    <w:tmpl w:val="3668967E"/>
+    <w:lvl w:ilvl="0">
+      <w:start w:val="1"/>
+      <w:numFmt w:val="decimal"/>
+      <w:lvlText w:val="%1"/>
+      <w:lvlJc w:val="left"/>
+      <w:pPr>
+        <w:ind w:left="360" w:hanging="360"/>
+      </w:pPr>
+      <w:rPr>
+        <w:rFonts w:hint="default"/>
+      </w:rPr>
+    </w:lvl>
+    <w:lvl w:ilvl="1">
+      <w:start w:val="5"/>
+      <w:numFmt w:val="decimal"/>
+      <w:lvlText w:val="%1.%2"/>
+      <w:lvlJc w:val="left"/>
+      <w:pPr>
+        <w:ind w:left="1050" w:hanging="360"/>
+      </w:pPr>
+      <w:rPr>
+        <w:rFonts w:hint="default"/>
+      </w:rPr>
+    </w:lvl>
+    <w:lvl w:ilvl="2">
+      <w:start w:val="1"/>
+      <w:numFmt w:val="decimal"/>
+      <w:lvlText w:val="%1.%2.%3"/>
+      <w:lvlJc w:val="left"/>
+      <w:pPr>
+        <w:ind w:left="2100" w:hanging="720"/>
+      </w:pPr>
+      <w:rPr>
+        <w:rFonts w:hint="default"/>
+      </w:rPr>
+    </w:lvl>
+    <w:lvl w:ilvl="3">
+      <w:start w:val="1"/>
+      <w:numFmt w:val="decimal"/>
+      <w:lvlText w:val="%1.%2.%3.%4"/>
+      <w:lvlJc w:val="left"/>
+      <w:pPr>
+        <w:ind w:left="2790" w:hanging="720"/>
+      </w:pPr>
+      <w:rPr>
+        <w:rFonts w:hint="default"/>
+      </w:rPr>
+    </w:lvl>
+    <w:lvl w:ilvl="4">
+      <w:start w:val="1"/>
+      <w:numFmt w:val="decimal"/>
+      <w:lvlText w:val="%1.%2.%3.%4.%5"/>
+      <w:lvlJc w:val="left"/>
+      <w:pPr>
+        <w:ind w:left="3840" w:hanging="1080"/>
+      </w:pPr>
+      <w:rPr>
+        <w:rFonts w:hint="default"/>
+      </w:rPr>
+    </w:lvl>
+    <w:lvl w:ilvl="5">
+      <w:start w:val="1"/>
+      <w:numFmt w:val="decimal"/>
+      <w:lvlText w:val="%1.%2.%3.%4.%5.%6"/>
+      <w:lvlJc w:val="left"/>
+      <w:pPr>
+        <w:ind w:left="4530" w:hanging="1080"/>
+      </w:pPr>
+      <w:rPr>
+        <w:rFonts w:hint="default"/>
+      </w:rPr>
+    </w:lvl>
+    <w:lvl w:ilvl="6">
+      <w:start w:val="1"/>
+      <w:numFmt w:val="decimal"/>
+      <w:lvlText w:val="%1.%2.%3.%4.%5.%6.%7"/>
+      <w:lvlJc w:val="left"/>
+      <w:pPr>
+        <w:ind w:left="5580" w:hanging="1440"/>
+      </w:pPr>
+      <w:rPr>
+        <w:rFonts w:hint="default"/>
+      </w:rPr>
+    </w:lvl>
+    <w:lvl w:ilvl="7">
+      <w:start w:val="1"/>
+      <w:numFmt w:val="decimal"/>
+      <w:lvlText w:val="%1.%2.%3.%4.%5.%6.%7.%8"/>
+      <w:lvlJc w:val="left"/>
+      <w:pPr>
+        <w:ind w:left="6270" w:hanging="1440"/>
+      </w:pPr>
+      <w:rPr>
+        <w:rFonts w:hint="default"/>
+      </w:rPr>
+    </w:lvl>
+    <w:lvl w:ilvl="8">
+      <w:start w:val="1"/>
+      <w:numFmt w:val="decimal"/>
+      <w:lvlText w:val="%1.%2.%3.%4.%5.%6.%7.%8.%9"/>
+      <w:lvlJc w:val="left"/>
+      <w:pPr>
+        <w:ind w:left="7320" w:hanging="1800"/>
+      </w:pPr>
+      <w:rPr>
+        <w:rFonts w:hint="default"/>
+      </w:rPr>
+    </w:lvl>
+  </w:abstractNum>
+  <w:abstractNum w:abstractNumId="1">
     <w:nsid w:val="08E206A8"/>
     <w:multiLevelType w:val="hybridMultilevel"/>
     <w:tmpl w:val="31B42430"/>
@@ -35671,7 +36127,7 @@
       </w:pPr>
     </w:lvl>
   </w:abstractNum>
-  <w:abstractNum w:abstractNumId="1">
+  <w:abstractNum w:abstractNumId="2">
     <w:nsid w:val="096B0E4B"/>
     <w:multiLevelType w:val="hybridMultilevel"/>
     <w:tmpl w:val="23FCD012"/>
@@ -35757,7 +36213,7 @@
       </w:pPr>
     </w:lvl>
   </w:abstractNum>
-  <w:abstractNum w:abstractNumId="2">
+  <w:abstractNum w:abstractNumId="3">
     <w:nsid w:val="0A6737C4"/>
     <w:multiLevelType w:val="hybridMultilevel"/>
     <w:tmpl w:val="1EFE7774"/>
@@ -35843,7 +36299,120 @@
       </w:pPr>
     </w:lvl>
   </w:abstractNum>
-  <w:abstractNum w:abstractNumId="3">
+  <w:abstractNum w:abstractNumId="4">
+    <w:nsid w:val="0B4807D8"/>
+    <w:multiLevelType w:val="multilevel"/>
+    <w:tmpl w:val="1CA8AF10"/>
+    <w:lvl w:ilvl="0">
+      <w:start w:val="1"/>
+      <w:numFmt w:val="decimal"/>
+      <w:lvlText w:val="%1."/>
+      <w:lvlJc w:val="left"/>
+      <w:pPr>
+        <w:ind w:left="360" w:hanging="360"/>
+      </w:pPr>
+      <w:rPr>
+        <w:rFonts w:hint="default"/>
+      </w:rPr>
+    </w:lvl>
+    <w:lvl w:ilvl="1">
+      <w:start w:val="5"/>
+      <w:numFmt w:val="decimal"/>
+      <w:lvlText w:val="%1.%2."/>
+      <w:lvlJc w:val="left"/>
+      <w:pPr>
+        <w:ind w:left="330" w:hanging="360"/>
+      </w:pPr>
+      <w:rPr>
+        <w:rFonts w:hint="default"/>
+      </w:rPr>
+    </w:lvl>
+    <w:lvl w:ilvl="2">
+      <w:start w:val="1"/>
+      <w:numFmt w:val="decimal"/>
+      <w:lvlText w:val="%1.%2.%3."/>
+      <w:lvlJc w:val="left"/>
+      <w:pPr>
+        <w:ind w:left="660" w:hanging="720"/>
+      </w:pPr>
+      <w:rPr>
+        <w:rFonts w:hint="default"/>
+      </w:rPr>
+    </w:lvl>
+    <w:lvl w:ilvl="3">
+      <w:start w:val="1"/>
+      <w:numFmt w:val="decimal"/>
+      <w:lvlText w:val="%1.%2.%3.%4."/>
+      <w:lvlJc w:val="left"/>
+      <w:pPr>
+        <w:ind w:left="630" w:hanging="720"/>
+      </w:pPr>
+      <w:rPr>
+        <w:rFonts w:hint="default"/>
+      </w:rPr>
+    </w:lvl>
+    <w:lvl w:ilvl="4">
+      <w:start w:val="1"/>
+      <w:numFmt w:val="decimal"/>
+      <w:lvlText w:val="%1.%2.%3.%4.%5."/>
+      <w:lvlJc w:val="left"/>
+      <w:pPr>
+        <w:ind w:left="960" w:hanging="1080"/>
+      </w:pPr>
+      <w:rPr>
+        <w:rFonts w:hint="default"/>
+      </w:rPr>
+    </w:lvl>
+    <w:lvl w:ilvl="5">
+      <w:start w:val="1"/>
+      <w:numFmt w:val="decimal"/>
+      <w:lvlText w:val="%1.%2.%3.%4.%5.%6."/>
+      <w:lvlJc w:val="left"/>
+      <w:pPr>
+        <w:ind w:left="930" w:hanging="1080"/>
+      </w:pPr>
+      <w:rPr>
+        <w:rFonts w:hint="default"/>
+      </w:rPr>
+    </w:lvl>
+    <w:lvl w:ilvl="6">
+      <w:start w:val="1"/>
+      <w:numFmt w:val="decimal"/>
+      <w:lvlText w:val="%1.%2.%3.%4.%5.%6.%7."/>
+      <w:lvlJc w:val="left"/>
+      <w:pPr>
+        <w:ind w:left="1260" w:hanging="1440"/>
+      </w:pPr>
+      <w:rPr>
+        <w:rFonts w:hint="default"/>
+      </w:rPr>
+    </w:lvl>
+    <w:lvl w:ilvl="7">
+      <w:start w:val="1"/>
+      <w:numFmt w:val="decimal"/>
+      <w:lvlText w:val="%1.%2.%3.%4.%5.%6.%7.%8."/>
+      <w:lvlJc w:val="left"/>
+      <w:pPr>
+        <w:ind w:left="1230" w:hanging="1440"/>
+      </w:pPr>
+      <w:rPr>
+        <w:rFonts w:hint="default"/>
+      </w:rPr>
+    </w:lvl>
+    <w:lvl w:ilvl="8">
+      <w:start w:val="1"/>
+      <w:numFmt w:val="decimal"/>
+      <w:lvlText w:val="%1.%2.%3.%4.%5.%6.%7.%8.%9."/>
+      <w:lvlJc w:val="left"/>
+      <w:pPr>
+        <w:ind w:left="1560" w:hanging="1800"/>
+      </w:pPr>
+      <w:rPr>
+        <w:rFonts w:hint="default"/>
+      </w:rPr>
+    </w:lvl>
+  </w:abstractNum>
+  <w:abstractNum w:abstractNumId="5">
     <w:nsid w:val="0BD21754"/>
     <w:multiLevelType w:val="hybridMultilevel"/>
     <w:tmpl w:val="2E606524"/>
@@ -35929,7 +36498,7 @@
       </w:pPr>
     </w:lvl>
   </w:abstractNum>
-  <w:abstractNum w:abstractNumId="4">
+  <w:abstractNum w:abstractNumId="6">
     <w:nsid w:val="0D0B0275"/>
     <w:multiLevelType w:val="hybridMultilevel"/>
     <w:tmpl w:val="C51EAB3E"/>
@@ -36015,7 +36584,7 @@
       </w:pPr>
     </w:lvl>
   </w:abstractNum>
-  <w:abstractNum w:abstractNumId="5">
+  <w:abstractNum w:abstractNumId="7">
     <w:nsid w:val="10636203"/>
     <w:multiLevelType w:val="hybridMultilevel"/>
     <w:tmpl w:val="BE30CFF6"/>
@@ -36101,7 +36670,7 @@
       </w:pPr>
     </w:lvl>
   </w:abstractNum>
-  <w:abstractNum w:abstractNumId="6">
+  <w:abstractNum w:abstractNumId="8">
     <w:nsid w:val="1A0C7D31"/>
     <w:multiLevelType w:val="hybridMultilevel"/>
     <w:tmpl w:val="05C0DF42"/>
@@ -36187,7 +36756,7 @@
       </w:pPr>
     </w:lvl>
   </w:abstractNum>
-  <w:abstractNum w:abstractNumId="7">
+  <w:abstractNum w:abstractNumId="9">
     <w:nsid w:val="1B387C3D"/>
     <w:multiLevelType w:val="hybridMultilevel"/>
     <w:tmpl w:val="0E1212FE"/>
@@ -36273,7 +36842,7 @@
       </w:pPr>
     </w:lvl>
   </w:abstractNum>
-  <w:abstractNum w:abstractNumId="8">
+  <w:abstractNum w:abstractNumId="10">
     <w:nsid w:val="1BEC73AE"/>
     <w:multiLevelType w:val="hybridMultilevel"/>
     <w:tmpl w:val="70A4CD04"/>
@@ -36359,7 +36928,7 @@
       </w:pPr>
     </w:lvl>
   </w:abstractNum>
-  <w:abstractNum w:abstractNumId="9">
+  <w:abstractNum w:abstractNumId="11">
     <w:nsid w:val="1CFF08B0"/>
     <w:multiLevelType w:val="hybridMultilevel"/>
     <w:tmpl w:val="D2DCD1CA"/>
@@ -36445,7 +37014,7 @@
       </w:pPr>
     </w:lvl>
   </w:abstractNum>
-  <w:abstractNum w:abstractNumId="10">
+  <w:abstractNum w:abstractNumId="12">
     <w:nsid w:val="22880549"/>
     <w:multiLevelType w:val="hybridMultilevel"/>
     <w:tmpl w:val="C23E54DC"/>
@@ -36531,7 +37100,7 @@
       </w:pPr>
     </w:lvl>
   </w:abstractNum>
-  <w:abstractNum w:abstractNumId="11">
+  <w:abstractNum w:abstractNumId="13">
     <w:nsid w:val="279D60CE"/>
     <w:multiLevelType w:val="hybridMultilevel"/>
     <w:tmpl w:val="1570C392"/>
@@ -36617,7 +37186,7 @@
       </w:pPr>
     </w:lvl>
   </w:abstractNum>
-  <w:abstractNum w:abstractNumId="12">
+  <w:abstractNum w:abstractNumId="14">
     <w:nsid w:val="2B4C50E2"/>
     <w:multiLevelType w:val="hybridMultilevel"/>
     <w:tmpl w:val="6AC81BD8"/>
@@ -36703,7 +37272,7 @@
       </w:pPr>
     </w:lvl>
   </w:abstractNum>
-  <w:abstractNum w:abstractNumId="13">
+  <w:abstractNum w:abstractNumId="15">
     <w:nsid w:val="2DD172F6"/>
     <w:multiLevelType w:val="hybridMultilevel"/>
     <w:tmpl w:val="0F801A6E"/>
@@ -36789,7 +37358,7 @@
       </w:pPr>
     </w:lvl>
   </w:abstractNum>
-  <w:abstractNum w:abstractNumId="14">
+  <w:abstractNum w:abstractNumId="16">
     <w:nsid w:val="36441432"/>
     <w:multiLevelType w:val="hybridMultilevel"/>
     <w:tmpl w:val="056EA862"/>
@@ -36875,7 +37444,7 @@
       </w:pPr>
     </w:lvl>
   </w:abstractNum>
-  <w:abstractNum w:abstractNumId="15">
+  <w:abstractNum w:abstractNumId="17">
     <w:nsid w:val="3DDC64A2"/>
     <w:multiLevelType w:val="hybridMultilevel"/>
     <w:tmpl w:val="EE606860"/>
@@ -36961,7 +37530,7 @@
       </w:pPr>
     </w:lvl>
   </w:abstractNum>
-  <w:abstractNum w:abstractNumId="16">
+  <w:abstractNum w:abstractNumId="18">
     <w:nsid w:val="48A94B74"/>
     <w:multiLevelType w:val="hybridMultilevel"/>
     <w:tmpl w:val="B364885C"/>
@@ -37047,7 +37616,7 @@
       </w:pPr>
     </w:lvl>
   </w:abstractNum>
-  <w:abstractNum w:abstractNumId="17">
+  <w:abstractNum w:abstractNumId="19">
     <w:nsid w:val="4D655434"/>
     <w:multiLevelType w:val="hybridMultilevel"/>
     <w:tmpl w:val="459858FA"/>
@@ -37133,7 +37702,7 @@
       </w:pPr>
     </w:lvl>
   </w:abstractNum>
-  <w:abstractNum w:abstractNumId="18">
+  <w:abstractNum w:abstractNumId="20">
     <w:nsid w:val="51EB732F"/>
     <w:multiLevelType w:val="hybridMultilevel"/>
     <w:tmpl w:val="2EB895DC"/>
@@ -37219,7 +37788,7 @@
       </w:pPr>
     </w:lvl>
   </w:abstractNum>
-  <w:abstractNum w:abstractNumId="19">
+  <w:abstractNum w:abstractNumId="21">
     <w:nsid w:val="57EC2F02"/>
     <w:multiLevelType w:val="hybridMultilevel"/>
     <w:tmpl w:val="1FA2D942"/>
@@ -37305,7 +37874,7 @@
       </w:pPr>
     </w:lvl>
   </w:abstractNum>
-  <w:abstractNum w:abstractNumId="20">
+  <w:abstractNum w:abstractNumId="22">
     <w:nsid w:val="589520CE"/>
     <w:multiLevelType w:val="hybridMultilevel"/>
     <w:tmpl w:val="48E2894E"/>
@@ -37391,7 +37960,7 @@
       </w:pPr>
     </w:lvl>
   </w:abstractNum>
-  <w:abstractNum w:abstractNumId="21">
+  <w:abstractNum w:abstractNumId="23">
     <w:nsid w:val="598D48EE"/>
     <w:multiLevelType w:val="hybridMultilevel"/>
     <w:tmpl w:val="2736BF1E"/>
@@ -37477,7 +38046,7 @@
       </w:pPr>
     </w:lvl>
   </w:abstractNum>
-  <w:abstractNum w:abstractNumId="22">
+  <w:abstractNum w:abstractNumId="24">
     <w:nsid w:val="5EDD7D12"/>
     <w:multiLevelType w:val="hybridMultilevel"/>
     <w:tmpl w:val="CF6AB536"/>
@@ -37563,7 +38132,7 @@
       </w:pPr>
     </w:lvl>
   </w:abstractNum>
-  <w:abstractNum w:abstractNumId="23">
+  <w:abstractNum w:abstractNumId="25">
     <w:nsid w:val="5F272BED"/>
     <w:multiLevelType w:val="hybridMultilevel"/>
     <w:tmpl w:val="A0F21322"/>
@@ -37649,7 +38218,7 @@
       </w:pPr>
     </w:lvl>
   </w:abstractNum>
-  <w:abstractNum w:abstractNumId="24">
+  <w:abstractNum w:abstractNumId="26">
     <w:nsid w:val="630C1A22"/>
     <w:multiLevelType w:val="hybridMultilevel"/>
     <w:tmpl w:val="5C6C38D4"/>
@@ -37735,7 +38304,7 @@
       </w:pPr>
     </w:lvl>
   </w:abstractNum>
-  <w:abstractNum w:abstractNumId="25">
+  <w:abstractNum w:abstractNumId="27">
     <w:nsid w:val="66894F92"/>
     <w:multiLevelType w:val="hybridMultilevel"/>
     <w:tmpl w:val="B05077F0"/>
@@ -37821,7 +38390,7 @@
       </w:pPr>
     </w:lvl>
   </w:abstractNum>
-  <w:abstractNum w:abstractNumId="26">
+  <w:abstractNum w:abstractNumId="28">
     <w:nsid w:val="685F55B5"/>
     <w:multiLevelType w:val="hybridMultilevel"/>
     <w:tmpl w:val="A99A2438"/>
@@ -37907,7 +38476,7 @@
       </w:pPr>
     </w:lvl>
   </w:abstractNum>
-  <w:abstractNum w:abstractNumId="27">
+  <w:abstractNum w:abstractNumId="29">
     <w:nsid w:val="77BE7B7C"/>
     <w:multiLevelType w:val="hybridMultilevel"/>
     <w:tmpl w:val="4E7C498A"/>
@@ -37993,7 +38562,7 @@
       </w:pPr>
     </w:lvl>
   </w:abstractNum>
-  <w:abstractNum w:abstractNumId="28">
+  <w:abstractNum w:abstractNumId="30">
     <w:nsid w:val="79D35F14"/>
     <w:multiLevelType w:val="multilevel"/>
     <w:tmpl w:val="8318A982"/>
@@ -38106,92 +38675,214 @@
       </w:rPr>
     </w:lvl>
   </w:abstractNum>
+  <w:abstractNum w:abstractNumId="31">
+    <w:nsid w:val="7F8565D0"/>
+    <w:multiLevelType w:val="multilevel"/>
+    <w:tmpl w:val="46EAF0D8"/>
+    <w:lvl w:ilvl="0">
+      <w:start w:val="1"/>
+      <w:numFmt w:val="decimal"/>
+      <w:lvlText w:val="%1."/>
+      <w:lvlJc w:val="left"/>
+      <w:pPr>
+        <w:ind w:left="360" w:hanging="360"/>
+      </w:pPr>
+      <w:rPr>
+        <w:rFonts w:hint="default"/>
+      </w:rPr>
+    </w:lvl>
+    <w:lvl w:ilvl="1">
+      <w:start w:val="5"/>
+      <w:numFmt w:val="decimal"/>
+      <w:lvlText w:val="%1.%2."/>
+      <w:lvlJc w:val="left"/>
+      <w:pPr>
+        <w:ind w:left="330" w:hanging="360"/>
+      </w:pPr>
+      <w:rPr>
+        <w:rFonts w:hint="default"/>
+      </w:rPr>
+    </w:lvl>
+    <w:lvl w:ilvl="2">
+      <w:start w:val="1"/>
+      <w:numFmt w:val="decimal"/>
+      <w:lvlText w:val="%1.%2.%3."/>
+      <w:lvlJc w:val="left"/>
+      <w:pPr>
+        <w:ind w:left="660" w:hanging="720"/>
+      </w:pPr>
+      <w:rPr>
+        <w:rFonts w:hint="default"/>
+      </w:rPr>
+    </w:lvl>
+    <w:lvl w:ilvl="3">
+      <w:start w:val="1"/>
+      <w:numFmt w:val="decimal"/>
+      <w:lvlText w:val="%1.%2.%3.%4."/>
+      <w:lvlJc w:val="left"/>
+      <w:pPr>
+        <w:ind w:left="630" w:hanging="720"/>
+      </w:pPr>
+      <w:rPr>
+        <w:rFonts w:hint="default"/>
+      </w:rPr>
+    </w:lvl>
+    <w:lvl w:ilvl="4">
+      <w:start w:val="1"/>
+      <w:numFmt w:val="decimal"/>
+      <w:lvlText w:val="%1.%2.%3.%4.%5."/>
+      <w:lvlJc w:val="left"/>
+      <w:pPr>
+        <w:ind w:left="960" w:hanging="1080"/>
+      </w:pPr>
+      <w:rPr>
+        <w:rFonts w:hint="default"/>
+      </w:rPr>
+    </w:lvl>
+    <w:lvl w:ilvl="5">
+      <w:start w:val="1"/>
+      <w:numFmt w:val="decimal"/>
+      <w:lvlText w:val="%1.%2.%3.%4.%5.%6."/>
+      <w:lvlJc w:val="left"/>
+      <w:pPr>
+        <w:ind w:left="930" w:hanging="1080"/>
+      </w:pPr>
+      <w:rPr>
+        <w:rFonts w:hint="default"/>
+      </w:rPr>
+    </w:lvl>
+    <w:lvl w:ilvl="6">
+      <w:start w:val="1"/>
+      <w:numFmt w:val="decimal"/>
+      <w:lvlText w:val="%1.%2.%3.%4.%5.%6.%7."/>
+      <w:lvlJc w:val="left"/>
+      <w:pPr>
+        <w:ind w:left="1260" w:hanging="1440"/>
+      </w:pPr>
+      <w:rPr>
+        <w:rFonts w:hint="default"/>
+      </w:rPr>
+    </w:lvl>
+    <w:lvl w:ilvl="7">
+      <w:start w:val="1"/>
+      <w:numFmt w:val="decimal"/>
+      <w:lvlText w:val="%1.%2.%3.%4.%5.%6.%7.%8."/>
+      <w:lvlJc w:val="left"/>
+      <w:pPr>
+        <w:ind w:left="1230" w:hanging="1440"/>
+      </w:pPr>
+      <w:rPr>
+        <w:rFonts w:hint="default"/>
+      </w:rPr>
+    </w:lvl>
+    <w:lvl w:ilvl="8">
+      <w:start w:val="1"/>
+      <w:numFmt w:val="decimal"/>
+      <w:lvlText w:val="%1.%2.%3.%4.%5.%6.%7.%8.%9."/>
+      <w:lvlJc w:val="left"/>
+      <w:pPr>
+        <w:ind w:left="1560" w:hanging="1800"/>
+      </w:pPr>
+      <w:rPr>
+        <w:rFonts w:hint="default"/>
+      </w:rPr>
+    </w:lvl>
+  </w:abstractNum>
   <w:num w:numId="1">
+    <w:abstractNumId w:val="30"/>
+  </w:num>
+  <w:num w:numId="2">
+    <w:abstractNumId w:val="14"/>
+  </w:num>
+  <w:num w:numId="3">
+    <w:abstractNumId w:val="6"/>
+  </w:num>
+  <w:num w:numId="4">
     <w:abstractNumId w:val="28"/>
   </w:num>
-  <w:num w:numId="2">
+  <w:num w:numId="5">
+    <w:abstractNumId w:val="5"/>
+  </w:num>
+  <w:num w:numId="6">
+    <w:abstractNumId w:val="19"/>
+  </w:num>
+  <w:num w:numId="7">
+    <w:abstractNumId w:val="23"/>
+  </w:num>
+  <w:num w:numId="8">
+    <w:abstractNumId w:val="1"/>
+  </w:num>
+  <w:num w:numId="9">
+    <w:abstractNumId w:val="9"/>
+  </w:num>
+  <w:num w:numId="10">
+    <w:abstractNumId w:val="24"/>
+  </w:num>
+  <w:num w:numId="11">
+    <w:abstractNumId w:val="22"/>
+  </w:num>
+  <w:num w:numId="12">
+    <w:abstractNumId w:val="29"/>
+  </w:num>
+  <w:num w:numId="13">
     <w:abstractNumId w:val="12"/>
   </w:num>
-  <w:num w:numId="3">
+  <w:num w:numId="14">
+    <w:abstractNumId w:val="26"/>
+  </w:num>
+  <w:num w:numId="15">
+    <w:abstractNumId w:val="11"/>
+  </w:num>
+  <w:num w:numId="16">
+    <w:abstractNumId w:val="18"/>
+  </w:num>
+  <w:num w:numId="17">
+    <w:abstractNumId w:val="13"/>
+  </w:num>
+  <w:num w:numId="18">
+    <w:abstractNumId w:val="2"/>
+  </w:num>
+  <w:num w:numId="19">
+    <w:abstractNumId w:val="10"/>
+  </w:num>
+  <w:num w:numId="20">
+    <w:abstractNumId w:val="7"/>
+  </w:num>
+  <w:num w:numId="21">
+    <w:abstractNumId w:val="16"/>
+  </w:num>
+  <w:num w:numId="22">
+    <w:abstractNumId w:val="17"/>
+  </w:num>
+  <w:num w:numId="23">
+    <w:abstractNumId w:val="3"/>
+  </w:num>
+  <w:num w:numId="24">
+    <w:abstractNumId w:val="21"/>
+  </w:num>
+  <w:num w:numId="25">
+    <w:abstractNumId w:val="20"/>
+  </w:num>
+  <w:num w:numId="26">
+    <w:abstractNumId w:val="15"/>
+  </w:num>
+  <w:num w:numId="27">
+    <w:abstractNumId w:val="27"/>
+  </w:num>
+  <w:num w:numId="28">
+    <w:abstractNumId w:val="8"/>
+  </w:num>
+  <w:num w:numId="29">
+    <w:abstractNumId w:val="25"/>
+  </w:num>
+  <w:num w:numId="30">
+    <w:abstractNumId w:val="31"/>
+  </w:num>
+  <w:num w:numId="31">
     <w:abstractNumId w:val="4"/>
   </w:num>
-  <w:num w:numId="4">
-    <w:abstractNumId w:val="26"/>
-  </w:num>
-  <w:num w:numId="5">
-    <w:abstractNumId w:val="3"/>
-  </w:num>
-  <w:num w:numId="6">
-    <w:abstractNumId w:val="17"/>
-  </w:num>
-  <w:num w:numId="7">
-    <w:abstractNumId w:val="21"/>
-  </w:num>
-  <w:num w:numId="8">
+  <w:num w:numId="32">
     <w:abstractNumId w:val="0"/>
-  </w:num>
-  <w:num w:numId="9">
-    <w:abstractNumId w:val="7"/>
-  </w:num>
-  <w:num w:numId="10">
-    <w:abstractNumId w:val="22"/>
-  </w:num>
-  <w:num w:numId="11">
-    <w:abstractNumId w:val="20"/>
-  </w:num>
-  <w:num w:numId="12">
-    <w:abstractNumId w:val="27"/>
-  </w:num>
-  <w:num w:numId="13">
-    <w:abstractNumId w:val="10"/>
-  </w:num>
-  <w:num w:numId="14">
-    <w:abstractNumId w:val="24"/>
-  </w:num>
-  <w:num w:numId="15">
-    <w:abstractNumId w:val="9"/>
-  </w:num>
-  <w:num w:numId="16">
-    <w:abstractNumId w:val="16"/>
-  </w:num>
-  <w:num w:numId="17">
-    <w:abstractNumId w:val="11"/>
-  </w:num>
-  <w:num w:numId="18">
-    <w:abstractNumId w:val="1"/>
-  </w:num>
-  <w:num w:numId="19">
-    <w:abstractNumId w:val="8"/>
-  </w:num>
-  <w:num w:numId="20">
-    <w:abstractNumId w:val="5"/>
-  </w:num>
-  <w:num w:numId="21">
-    <w:abstractNumId w:val="14"/>
-  </w:num>
-  <w:num w:numId="22">
-    <w:abstractNumId w:val="15"/>
-  </w:num>
-  <w:num w:numId="23">
-    <w:abstractNumId w:val="2"/>
-  </w:num>
-  <w:num w:numId="24">
-    <w:abstractNumId w:val="19"/>
-  </w:num>
-  <w:num w:numId="25">
-    <w:abstractNumId w:val="18"/>
-  </w:num>
-  <w:num w:numId="26">
-    <w:abstractNumId w:val="13"/>
-  </w:num>
-  <w:num w:numId="27">
-    <w:abstractNumId w:val="25"/>
-  </w:num>
-  <w:num w:numId="28">
-    <w:abstractNumId w:val="6"/>
-  </w:num>
-  <w:num w:numId="29">
-    <w:abstractNumId w:val="23"/>
   </w:num>
   <w:numIdMacAtCleanup w:val="29"/>
 </w:numbering>
@@ -38741,7 +39432,7 @@
 </file>
 
 <file path=customXml/itemProps1.xml><?xml version="1.0" encoding="utf-8"?>
-<ds:datastoreItem xmlns:ds="http://schemas.openxmlformats.org/officeDocument/2006/customXml" ds:itemID="{938A30FD-F3BA-44E3-BE47-0DB2FDE30085}">
+<ds:datastoreItem xmlns:ds="http://schemas.openxmlformats.org/officeDocument/2006/customXml" ds:itemID="{3BA63E69-4570-4FDB-945C-DC0380E6FE33}">
   <ds:schemaRefs>
     <ds:schemaRef ds:uri="http://schemas.openxmlformats.org/officeDocument/2006/bibliography"/>
   </ds:schemaRefs>

</xml_diff>

<commit_message>
Inclui mais o Projeto Físico da Tabela Paciente, inclui o idPaciente
</commit_message>
<xml_diff>
--- a/wiki/TCC.docx
+++ b/wiki/TCC.docx
@@ -41136,77 +41136,7 @@
                 <w:szCs w:val="24"/>
                 <w:lang w:eastAsia="pt-BR"/>
               </w:rPr>
-              <w:t>Ch</w:t>
-            </w:r>
-            <w:r>
-              <w:rPr>
-                <w:rFonts w:ascii="Times New Roman" w:eastAsia="Times New Roman" w:hAnsi="Times New Roman" w:cs="Times New Roman"/>
-                <w:color w:val="000000"/>
-                <w:sz w:val="24"/>
-                <w:szCs w:val="24"/>
-                <w:lang w:eastAsia="pt-BR"/>
-              </w:rPr>
-              <w:t>upar</w:t>
-            </w:r>
-            <w:r>
-              <w:rPr>
-                <w:rFonts w:ascii="Times New Roman" w:eastAsia="Times New Roman" w:hAnsi="Times New Roman" w:cs="Times New Roman"/>
-                <w:color w:val="000000"/>
-                <w:sz w:val="24"/>
-                <w:szCs w:val="24"/>
-                <w:lang w:eastAsia="pt-BR"/>
-              </w:rPr>
-              <w:t xml:space="preserve"> </w:t>
-            </w:r>
-            <w:r>
-              <w:rPr>
-                <w:rFonts w:ascii="Times New Roman" w:eastAsia="Times New Roman" w:hAnsi="Times New Roman" w:cs="Times New Roman"/>
-                <w:color w:val="000000"/>
-                <w:sz w:val="24"/>
-                <w:szCs w:val="24"/>
-                <w:lang w:eastAsia="pt-BR"/>
-              </w:rPr>
-              <w:t>Dedo</w:t>
-            </w:r>
-            <w:r>
-              <w:rPr>
-                <w:rFonts w:ascii="Times New Roman" w:eastAsia="Times New Roman" w:hAnsi="Times New Roman" w:cs="Times New Roman"/>
-                <w:color w:val="000000"/>
-                <w:sz w:val="24"/>
-                <w:szCs w:val="24"/>
-                <w:lang w:eastAsia="pt-BR"/>
-              </w:rPr>
-              <w:t xml:space="preserve"> </w:t>
-            </w:r>
-            <w:r>
-              <w:rPr>
-                <w:rFonts w:ascii="Times New Roman" w:eastAsia="Times New Roman" w:hAnsi="Times New Roman" w:cs="Times New Roman"/>
-                <w:color w:val="000000"/>
-                <w:sz w:val="24"/>
-                <w:szCs w:val="24"/>
-                <w:lang w:eastAsia="pt-BR"/>
-              </w:rPr>
-              <w:t>Ou</w:t>
-            </w:r>
-            <w:r>
-              <w:rPr>
-                <w:rFonts w:ascii="Times New Roman" w:eastAsia="Times New Roman" w:hAnsi="Times New Roman" w:cs="Times New Roman"/>
-                <w:color w:val="000000"/>
-                <w:sz w:val="24"/>
-                <w:szCs w:val="24"/>
-                <w:lang w:eastAsia="pt-BR"/>
-              </w:rPr>
-              <w:t xml:space="preserve"> </w:t>
-            </w:r>
-            <w:r>
-              <w:rPr>
-                <w:rFonts w:ascii="Times New Roman" w:eastAsia="Times New Roman" w:hAnsi="Times New Roman" w:cs="Times New Roman"/>
-                <w:color w:val="000000"/>
-                <w:sz w:val="24"/>
-                <w:szCs w:val="24"/>
-                <w:lang w:eastAsia="pt-BR"/>
-              </w:rPr>
-              <w:t>Chupeta</w:t>
+              <w:t>Chupar Dedo Ou Chupeta</w:t>
             </w:r>
           </w:p>
         </w:tc>
@@ -44456,6 +44386,2682 @@
         </w:rPr>
       </w:pPr>
     </w:p>
+    <w:p>
+      <w:pPr>
+        <w:spacing w:after="0" w:line="240" w:lineRule="auto"/>
+        <w:rPr>
+          <w:rFonts w:ascii="Times New Roman" w:eastAsia="Times New Roman" w:hAnsi="Times New Roman" w:cs="Times New Roman"/>
+          <w:b/>
+          <w:color w:val="000000"/>
+          <w:sz w:val="24"/>
+          <w:szCs w:val="24"/>
+          <w:lang w:eastAsia="pt-BR"/>
+        </w:rPr>
+      </w:pPr>
+    </w:p>
+    <w:p>
+      <w:pPr>
+        <w:spacing w:after="0" w:line="240" w:lineRule="auto"/>
+        <w:rPr>
+          <w:rFonts w:ascii="Times New Roman" w:eastAsia="Times New Roman" w:hAnsi="Times New Roman" w:cs="Times New Roman"/>
+          <w:b/>
+          <w:color w:val="000000"/>
+          <w:sz w:val="24"/>
+          <w:szCs w:val="24"/>
+          <w:lang w:eastAsia="pt-BR"/>
+        </w:rPr>
+      </w:pPr>
+      <w:r>
+        <w:rPr>
+          <w:rFonts w:ascii="Times New Roman" w:eastAsia="Times New Roman" w:hAnsi="Times New Roman" w:cs="Times New Roman"/>
+          <w:b/>
+          <w:color w:val="000000"/>
+          <w:sz w:val="24"/>
+          <w:szCs w:val="24"/>
+          <w:lang w:eastAsia="pt-BR"/>
+        </w:rPr>
+        <w:t>6.2.1.5-</w:t>
+      </w:r>
+      <w:proofErr w:type="spellStart"/>
+      <w:proofErr w:type="gramStart"/>
+      <w:r>
+        <w:rPr>
+          <w:rFonts w:ascii="Times New Roman" w:eastAsia="Times New Roman" w:hAnsi="Times New Roman" w:cs="Times New Roman"/>
+          <w:b/>
+          <w:color w:val="000000"/>
+          <w:sz w:val="24"/>
+          <w:szCs w:val="24"/>
+          <w:lang w:eastAsia="pt-BR"/>
+        </w:rPr>
+        <w:t>TabelPaciente</w:t>
+      </w:r>
+      <w:proofErr w:type="spellEnd"/>
+      <w:proofErr w:type="gramEnd"/>
+    </w:p>
+    <w:p>
+      <w:pPr>
+        <w:spacing w:after="0" w:line="240" w:lineRule="auto"/>
+        <w:rPr>
+          <w:rFonts w:ascii="Times New Roman" w:eastAsia="Times New Roman" w:hAnsi="Times New Roman" w:cs="Times New Roman"/>
+          <w:b/>
+          <w:color w:val="000000"/>
+          <w:sz w:val="24"/>
+          <w:szCs w:val="24"/>
+          <w:lang w:eastAsia="pt-BR"/>
+        </w:rPr>
+      </w:pPr>
+    </w:p>
+    <w:tbl>
+      <w:tblPr>
+        <w:tblStyle w:val="Tabelacomgrade"/>
+        <w:tblW w:w="10349" w:type="dxa"/>
+        <w:tblInd w:w="-885" w:type="dxa"/>
+        <w:tblLayout w:type="fixed"/>
+        <w:tblLook w:val="04A0"/>
+      </w:tblPr>
+      <w:tblGrid>
+        <w:gridCol w:w="2553"/>
+        <w:gridCol w:w="1061"/>
+        <w:gridCol w:w="2057"/>
+        <w:gridCol w:w="992"/>
+        <w:gridCol w:w="1418"/>
+        <w:gridCol w:w="2268"/>
+      </w:tblGrid>
+      <w:tr>
+        <w:tc>
+          <w:tcPr>
+            <w:tcW w:w="2553" w:type="dxa"/>
+          </w:tcPr>
+          <w:p>
+            <w:pPr>
+              <w:jc w:val="center"/>
+              <w:rPr>
+                <w:rFonts w:ascii="Times New Roman" w:eastAsia="Times New Roman" w:hAnsi="Times New Roman" w:cs="Times New Roman"/>
+                <w:b/>
+                <w:bCs/>
+                <w:color w:val="000000"/>
+                <w:sz w:val="24"/>
+                <w:szCs w:val="24"/>
+                <w:shd w:val="clear" w:color="auto" w:fill="FFFFFF"/>
+                <w:lang w:eastAsia="pt-BR"/>
+              </w:rPr>
+            </w:pPr>
+            <w:r>
+              <w:rPr>
+                <w:rFonts w:ascii="Times New Roman" w:eastAsia="Times New Roman" w:hAnsi="Times New Roman" w:cs="Times New Roman"/>
+                <w:b/>
+                <w:bCs/>
+                <w:color w:val="000000"/>
+                <w:sz w:val="24"/>
+                <w:szCs w:val="24"/>
+                <w:shd w:val="clear" w:color="auto" w:fill="FFFFFF"/>
+                <w:lang w:eastAsia="pt-BR"/>
+              </w:rPr>
+              <w:t>Atributos</w:t>
+            </w:r>
+          </w:p>
+        </w:tc>
+        <w:tc>
+          <w:tcPr>
+            <w:tcW w:w="1061" w:type="dxa"/>
+          </w:tcPr>
+          <w:p>
+            <w:pPr>
+              <w:jc w:val="center"/>
+              <w:rPr>
+                <w:rFonts w:ascii="Times New Roman" w:eastAsia="Times New Roman" w:hAnsi="Times New Roman" w:cs="Times New Roman"/>
+                <w:b/>
+                <w:bCs/>
+                <w:color w:val="000000"/>
+                <w:sz w:val="24"/>
+                <w:szCs w:val="24"/>
+                <w:shd w:val="clear" w:color="auto" w:fill="FFFFFF"/>
+                <w:lang w:eastAsia="pt-BR"/>
+              </w:rPr>
+            </w:pPr>
+            <w:r>
+              <w:rPr>
+                <w:rFonts w:ascii="Times New Roman" w:eastAsia="Times New Roman" w:hAnsi="Times New Roman" w:cs="Times New Roman"/>
+                <w:b/>
+                <w:bCs/>
+                <w:color w:val="000000"/>
+                <w:sz w:val="24"/>
+                <w:szCs w:val="24"/>
+                <w:shd w:val="clear" w:color="auto" w:fill="FFFFFF"/>
+                <w:lang w:eastAsia="pt-BR"/>
+              </w:rPr>
+              <w:t>Unicidade</w:t>
+            </w:r>
+          </w:p>
+        </w:tc>
+        <w:tc>
+          <w:tcPr>
+            <w:tcW w:w="2057" w:type="dxa"/>
+          </w:tcPr>
+          <w:p>
+            <w:pPr>
+              <w:jc w:val="center"/>
+              <w:rPr>
+                <w:rFonts w:ascii="Times New Roman" w:eastAsia="Times New Roman" w:hAnsi="Times New Roman" w:cs="Times New Roman"/>
+                <w:b/>
+                <w:bCs/>
+                <w:color w:val="000000"/>
+                <w:sz w:val="24"/>
+                <w:szCs w:val="24"/>
+                <w:shd w:val="clear" w:color="auto" w:fill="FFFFFF"/>
+                <w:lang w:eastAsia="pt-BR"/>
+              </w:rPr>
+            </w:pPr>
+            <w:r>
+              <w:rPr>
+                <w:rFonts w:ascii="Times New Roman" w:eastAsia="Times New Roman" w:hAnsi="Times New Roman" w:cs="Times New Roman"/>
+                <w:b/>
+                <w:bCs/>
+                <w:color w:val="000000"/>
+                <w:sz w:val="24"/>
+                <w:szCs w:val="24"/>
+                <w:shd w:val="clear" w:color="auto" w:fill="FFFFFF"/>
+                <w:lang w:eastAsia="pt-BR"/>
+              </w:rPr>
+              <w:t>Descrição</w:t>
+            </w:r>
+          </w:p>
+        </w:tc>
+        <w:tc>
+          <w:tcPr>
+            <w:tcW w:w="992" w:type="dxa"/>
+          </w:tcPr>
+          <w:p>
+            <w:pPr>
+              <w:jc w:val="center"/>
+              <w:rPr>
+                <w:rFonts w:ascii="Times New Roman" w:eastAsia="Times New Roman" w:hAnsi="Times New Roman" w:cs="Times New Roman"/>
+                <w:b/>
+                <w:bCs/>
+                <w:color w:val="000000"/>
+                <w:sz w:val="24"/>
+                <w:szCs w:val="24"/>
+                <w:shd w:val="clear" w:color="auto" w:fill="FFFFFF"/>
+                <w:lang w:eastAsia="pt-BR"/>
+              </w:rPr>
+            </w:pPr>
+            <w:r>
+              <w:rPr>
+                <w:rFonts w:ascii="Times New Roman" w:eastAsia="Times New Roman" w:hAnsi="Times New Roman" w:cs="Times New Roman"/>
+                <w:b/>
+                <w:bCs/>
+                <w:color w:val="000000"/>
+                <w:sz w:val="24"/>
+                <w:szCs w:val="24"/>
+                <w:shd w:val="clear" w:color="auto" w:fill="FFFFFF"/>
+                <w:lang w:eastAsia="pt-BR"/>
+              </w:rPr>
+              <w:t>Tipo</w:t>
+            </w:r>
+          </w:p>
+        </w:tc>
+        <w:tc>
+          <w:tcPr>
+            <w:tcW w:w="1418" w:type="dxa"/>
+          </w:tcPr>
+          <w:p>
+            <w:pPr>
+              <w:jc w:val="center"/>
+              <w:rPr>
+                <w:rFonts w:ascii="Times New Roman" w:eastAsia="Times New Roman" w:hAnsi="Times New Roman" w:cs="Times New Roman"/>
+                <w:b/>
+                <w:bCs/>
+                <w:color w:val="000000"/>
+                <w:sz w:val="24"/>
+                <w:szCs w:val="24"/>
+                <w:shd w:val="clear" w:color="auto" w:fill="FFFFFF"/>
+                <w:lang w:eastAsia="pt-BR"/>
+              </w:rPr>
+            </w:pPr>
+            <w:r>
+              <w:rPr>
+                <w:rFonts w:ascii="Times New Roman" w:eastAsia="Times New Roman" w:hAnsi="Times New Roman" w:cs="Times New Roman"/>
+                <w:b/>
+                <w:bCs/>
+                <w:color w:val="000000"/>
+                <w:sz w:val="24"/>
+                <w:szCs w:val="24"/>
+                <w:shd w:val="clear" w:color="auto" w:fill="FFFFFF"/>
+                <w:lang w:eastAsia="pt-BR"/>
+              </w:rPr>
+              <w:t>Domínio</w:t>
+            </w:r>
+          </w:p>
+        </w:tc>
+        <w:tc>
+          <w:tcPr>
+            <w:tcW w:w="2268" w:type="dxa"/>
+          </w:tcPr>
+          <w:p>
+            <w:pPr>
+              <w:jc w:val="center"/>
+              <w:rPr>
+                <w:rFonts w:ascii="Times New Roman" w:eastAsia="Times New Roman" w:hAnsi="Times New Roman" w:cs="Times New Roman"/>
+                <w:b/>
+                <w:bCs/>
+                <w:color w:val="000000"/>
+                <w:sz w:val="24"/>
+                <w:szCs w:val="24"/>
+                <w:shd w:val="clear" w:color="auto" w:fill="FFFFFF"/>
+                <w:lang w:eastAsia="pt-BR"/>
+              </w:rPr>
+            </w:pPr>
+            <w:r>
+              <w:rPr>
+                <w:rFonts w:ascii="Times New Roman" w:eastAsia="Times New Roman" w:hAnsi="Times New Roman" w:cs="Times New Roman"/>
+                <w:b/>
+                <w:bCs/>
+                <w:color w:val="000000"/>
+                <w:sz w:val="24"/>
+                <w:szCs w:val="24"/>
+                <w:shd w:val="clear" w:color="auto" w:fill="FFFFFF"/>
+                <w:lang w:eastAsia="pt-BR"/>
+              </w:rPr>
+              <w:t>Obrigatoriedade</w:t>
+            </w:r>
+          </w:p>
+        </w:tc>
+      </w:tr>
+      <w:tr>
+        <w:trPr>
+          <w:trHeight w:val="664"/>
+        </w:trPr>
+        <w:tc>
+          <w:tcPr>
+            <w:tcW w:w="2553" w:type="dxa"/>
+          </w:tcPr>
+          <w:p>
+            <w:pPr>
+              <w:rPr>
+                <w:rFonts w:ascii="Times New Roman" w:eastAsia="Times New Roman" w:hAnsi="Times New Roman" w:cs="Times New Roman"/>
+                <w:b/>
+                <w:color w:val="000000"/>
+                <w:sz w:val="24"/>
+                <w:szCs w:val="24"/>
+                <w:lang w:eastAsia="pt-BR"/>
+              </w:rPr>
+            </w:pPr>
+            <w:proofErr w:type="spellStart"/>
+            <w:proofErr w:type="gramStart"/>
+            <w:r>
+              <w:rPr>
+                <w:rFonts w:ascii="Times New Roman" w:eastAsia="Times New Roman" w:hAnsi="Times New Roman" w:cs="Times New Roman"/>
+                <w:b/>
+                <w:color w:val="000000"/>
+                <w:sz w:val="24"/>
+                <w:szCs w:val="24"/>
+                <w:lang w:eastAsia="pt-BR"/>
+              </w:rPr>
+              <w:t>idPaciente</w:t>
+            </w:r>
+            <w:proofErr w:type="spellEnd"/>
+            <w:proofErr w:type="gramEnd"/>
+          </w:p>
+        </w:tc>
+        <w:tc>
+          <w:tcPr>
+            <w:tcW w:w="1061" w:type="dxa"/>
+          </w:tcPr>
+          <w:p>
+            <w:pPr>
+              <w:rPr>
+                <w:rFonts w:ascii="Times New Roman" w:eastAsia="Times New Roman" w:hAnsi="Times New Roman" w:cs="Times New Roman"/>
+                <w:b/>
+                <w:color w:val="000000"/>
+                <w:sz w:val="24"/>
+                <w:szCs w:val="24"/>
+                <w:lang w:eastAsia="pt-BR"/>
+              </w:rPr>
+            </w:pPr>
+            <w:r>
+              <w:rPr>
+                <w:rFonts w:ascii="Times New Roman" w:eastAsia="Times New Roman" w:hAnsi="Times New Roman" w:cs="Times New Roman"/>
+                <w:b/>
+                <w:color w:val="000000"/>
+                <w:sz w:val="24"/>
+                <w:szCs w:val="24"/>
+                <w:lang w:eastAsia="pt-BR"/>
+              </w:rPr>
+              <w:t>PK</w:t>
+            </w:r>
+          </w:p>
+        </w:tc>
+        <w:tc>
+          <w:tcPr>
+            <w:tcW w:w="2057" w:type="dxa"/>
+          </w:tcPr>
+          <w:p>
+            <w:pPr>
+              <w:rPr>
+                <w:rFonts w:ascii="Times New Roman" w:eastAsia="Times New Roman" w:hAnsi="Times New Roman" w:cs="Times New Roman"/>
+                <w:b/>
+                <w:color w:val="000000"/>
+                <w:sz w:val="24"/>
+                <w:szCs w:val="24"/>
+                <w:lang w:eastAsia="pt-BR"/>
+              </w:rPr>
+            </w:pPr>
+            <w:r>
+              <w:rPr>
+                <w:rFonts w:ascii="Times New Roman" w:eastAsia="Times New Roman" w:hAnsi="Times New Roman" w:cs="Times New Roman"/>
+                <w:b/>
+                <w:color w:val="000000"/>
+                <w:sz w:val="24"/>
+                <w:szCs w:val="24"/>
+                <w:lang w:eastAsia="pt-BR"/>
+              </w:rPr>
+              <w:t>Identificação do Paciente</w:t>
+            </w:r>
+          </w:p>
+        </w:tc>
+        <w:tc>
+          <w:tcPr>
+            <w:tcW w:w="992" w:type="dxa"/>
+          </w:tcPr>
+          <w:p>
+            <w:pPr>
+              <w:rPr>
+                <w:rFonts w:ascii="Times New Roman" w:eastAsia="Times New Roman" w:hAnsi="Times New Roman" w:cs="Times New Roman"/>
+                <w:b/>
+                <w:color w:val="000000"/>
+                <w:sz w:val="24"/>
+                <w:szCs w:val="24"/>
+                <w:lang w:eastAsia="pt-BR"/>
+              </w:rPr>
+            </w:pPr>
+            <w:proofErr w:type="spellStart"/>
+            <w:r>
+              <w:rPr>
+                <w:rFonts w:ascii="Times New Roman" w:eastAsia="Times New Roman" w:hAnsi="Times New Roman" w:cs="Times New Roman"/>
+                <w:b/>
+                <w:color w:val="000000"/>
+                <w:sz w:val="24"/>
+                <w:szCs w:val="24"/>
+                <w:lang w:eastAsia="pt-BR"/>
+              </w:rPr>
+              <w:t>Integer</w:t>
+            </w:r>
+            <w:proofErr w:type="spellEnd"/>
+          </w:p>
+        </w:tc>
+        <w:tc>
+          <w:tcPr>
+            <w:tcW w:w="1418" w:type="dxa"/>
+          </w:tcPr>
+          <w:p>
+            <w:pPr>
+              <w:rPr>
+                <w:rFonts w:ascii="Times New Roman" w:eastAsia="Times New Roman" w:hAnsi="Times New Roman" w:cs="Times New Roman"/>
+                <w:b/>
+                <w:color w:val="000000"/>
+                <w:sz w:val="24"/>
+                <w:szCs w:val="24"/>
+                <w:lang w:eastAsia="pt-BR"/>
+              </w:rPr>
+            </w:pPr>
+          </w:p>
+        </w:tc>
+        <w:tc>
+          <w:tcPr>
+            <w:tcW w:w="2268" w:type="dxa"/>
+          </w:tcPr>
+          <w:p>
+            <w:pPr>
+              <w:jc w:val="center"/>
+              <w:rPr>
+                <w:rFonts w:ascii="Times New Roman" w:eastAsia="Times New Roman" w:hAnsi="Times New Roman" w:cs="Times New Roman"/>
+                <w:b/>
+                <w:color w:val="000000"/>
+                <w:sz w:val="24"/>
+                <w:szCs w:val="24"/>
+                <w:lang w:eastAsia="pt-BR"/>
+              </w:rPr>
+            </w:pPr>
+            <w:proofErr w:type="gramStart"/>
+            <w:r>
+              <w:rPr>
+                <w:rFonts w:ascii="Times New Roman" w:eastAsia="Times New Roman" w:hAnsi="Times New Roman" w:cs="Times New Roman"/>
+                <w:b/>
+                <w:color w:val="000000"/>
+                <w:sz w:val="24"/>
+                <w:szCs w:val="24"/>
+                <w:lang w:eastAsia="pt-BR"/>
+              </w:rPr>
+              <w:t>sim</w:t>
+            </w:r>
+            <w:proofErr w:type="gramEnd"/>
+          </w:p>
+        </w:tc>
+      </w:tr>
+      <w:tr>
+        <w:tc>
+          <w:tcPr>
+            <w:tcW w:w="2553" w:type="dxa"/>
+          </w:tcPr>
+          <w:p>
+            <w:pPr>
+              <w:rPr>
+                <w:rFonts w:ascii="Times New Roman" w:eastAsia="Times New Roman" w:hAnsi="Times New Roman" w:cs="Times New Roman"/>
+                <w:b/>
+                <w:color w:val="000000"/>
+                <w:sz w:val="24"/>
+                <w:szCs w:val="24"/>
+                <w:lang w:eastAsia="pt-BR"/>
+              </w:rPr>
+            </w:pPr>
+            <w:proofErr w:type="spellStart"/>
+            <w:proofErr w:type="gramStart"/>
+            <w:r>
+              <w:rPr>
+                <w:rFonts w:ascii="Times New Roman" w:eastAsia="Times New Roman" w:hAnsi="Times New Roman" w:cs="Times New Roman"/>
+                <w:b/>
+                <w:color w:val="000000"/>
+                <w:sz w:val="24"/>
+                <w:szCs w:val="24"/>
+                <w:lang w:eastAsia="pt-BR"/>
+              </w:rPr>
+              <w:t>rgPaciente</w:t>
+            </w:r>
+            <w:proofErr w:type="spellEnd"/>
+            <w:proofErr w:type="gramEnd"/>
+          </w:p>
+        </w:tc>
+        <w:tc>
+          <w:tcPr>
+            <w:tcW w:w="1061" w:type="dxa"/>
+          </w:tcPr>
+          <w:p>
+            <w:pPr>
+              <w:rPr>
+                <w:rFonts w:ascii="Times New Roman" w:eastAsia="Times New Roman" w:hAnsi="Times New Roman" w:cs="Times New Roman"/>
+                <w:b/>
+                <w:color w:val="000000"/>
+                <w:sz w:val="24"/>
+                <w:szCs w:val="24"/>
+                <w:lang w:eastAsia="pt-BR"/>
+              </w:rPr>
+            </w:pPr>
+          </w:p>
+        </w:tc>
+        <w:tc>
+          <w:tcPr>
+            <w:tcW w:w="2057" w:type="dxa"/>
+          </w:tcPr>
+          <w:p>
+            <w:pPr>
+              <w:rPr>
+                <w:rFonts w:ascii="Times New Roman" w:eastAsia="Times New Roman" w:hAnsi="Times New Roman" w:cs="Times New Roman"/>
+                <w:b/>
+                <w:color w:val="000000"/>
+                <w:sz w:val="24"/>
+                <w:szCs w:val="24"/>
+                <w:lang w:eastAsia="pt-BR"/>
+              </w:rPr>
+            </w:pPr>
+            <w:r>
+              <w:rPr>
+                <w:rFonts w:ascii="Times New Roman" w:eastAsia="Times New Roman" w:hAnsi="Times New Roman" w:cs="Times New Roman"/>
+                <w:b/>
+                <w:color w:val="000000"/>
+                <w:sz w:val="24"/>
+                <w:szCs w:val="24"/>
+                <w:lang w:eastAsia="pt-BR"/>
+              </w:rPr>
+              <w:t>Registro do Paciente</w:t>
+            </w:r>
+          </w:p>
+        </w:tc>
+        <w:tc>
+          <w:tcPr>
+            <w:tcW w:w="992" w:type="dxa"/>
+          </w:tcPr>
+          <w:p>
+            <w:pPr>
+              <w:rPr>
+                <w:rFonts w:ascii="Times New Roman" w:eastAsia="Times New Roman" w:hAnsi="Times New Roman" w:cs="Times New Roman"/>
+                <w:b/>
+                <w:color w:val="000000"/>
+                <w:sz w:val="24"/>
+                <w:szCs w:val="24"/>
+                <w:lang w:eastAsia="pt-BR"/>
+              </w:rPr>
+            </w:pPr>
+            <w:r>
+              <w:rPr>
+                <w:rFonts w:ascii="Times New Roman" w:eastAsia="Times New Roman" w:hAnsi="Times New Roman" w:cs="Times New Roman"/>
+                <w:b/>
+                <w:color w:val="000000"/>
+                <w:sz w:val="24"/>
+                <w:szCs w:val="24"/>
+                <w:lang w:eastAsia="pt-BR"/>
+              </w:rPr>
+              <w:t>String</w:t>
+            </w:r>
+          </w:p>
+        </w:tc>
+        <w:tc>
+          <w:tcPr>
+            <w:tcW w:w="1418" w:type="dxa"/>
+          </w:tcPr>
+          <w:p>
+            <w:pPr>
+              <w:rPr>
+                <w:rFonts w:ascii="Times New Roman" w:eastAsia="Times New Roman" w:hAnsi="Times New Roman" w:cs="Times New Roman"/>
+                <w:b/>
+                <w:color w:val="000000"/>
+                <w:sz w:val="24"/>
+                <w:szCs w:val="24"/>
+                <w:lang w:eastAsia="pt-BR"/>
+              </w:rPr>
+            </w:pPr>
+          </w:p>
+        </w:tc>
+        <w:tc>
+          <w:tcPr>
+            <w:tcW w:w="2268" w:type="dxa"/>
+          </w:tcPr>
+          <w:p>
+            <w:pPr>
+              <w:jc w:val="center"/>
+              <w:rPr>
+                <w:rFonts w:ascii="Times New Roman" w:eastAsia="Times New Roman" w:hAnsi="Times New Roman" w:cs="Times New Roman"/>
+                <w:b/>
+                <w:color w:val="000000"/>
+                <w:sz w:val="24"/>
+                <w:szCs w:val="24"/>
+                <w:lang w:eastAsia="pt-BR"/>
+              </w:rPr>
+            </w:pPr>
+            <w:proofErr w:type="gramStart"/>
+            <w:r>
+              <w:rPr>
+                <w:rFonts w:ascii="Times New Roman" w:eastAsia="Times New Roman" w:hAnsi="Times New Roman" w:cs="Times New Roman"/>
+                <w:b/>
+                <w:color w:val="000000"/>
+                <w:sz w:val="24"/>
+                <w:szCs w:val="24"/>
+                <w:lang w:eastAsia="pt-BR"/>
+              </w:rPr>
+              <w:t>não</w:t>
+            </w:r>
+            <w:proofErr w:type="gramEnd"/>
+          </w:p>
+        </w:tc>
+      </w:tr>
+      <w:tr>
+        <w:tc>
+          <w:tcPr>
+            <w:tcW w:w="2553" w:type="dxa"/>
+          </w:tcPr>
+          <w:p>
+            <w:pPr>
+              <w:rPr>
+                <w:rFonts w:ascii="Times New Roman" w:eastAsia="Times New Roman" w:hAnsi="Times New Roman" w:cs="Times New Roman"/>
+                <w:b/>
+                <w:color w:val="000000"/>
+                <w:sz w:val="24"/>
+                <w:szCs w:val="24"/>
+                <w:lang w:eastAsia="pt-BR"/>
+              </w:rPr>
+            </w:pPr>
+            <w:proofErr w:type="spellStart"/>
+            <w:proofErr w:type="gramStart"/>
+            <w:r>
+              <w:rPr>
+                <w:rFonts w:ascii="Times New Roman" w:eastAsia="Times New Roman" w:hAnsi="Times New Roman" w:cs="Times New Roman"/>
+                <w:b/>
+                <w:color w:val="000000"/>
+                <w:sz w:val="24"/>
+                <w:szCs w:val="24"/>
+                <w:lang w:eastAsia="pt-BR"/>
+              </w:rPr>
+              <w:t>cpfPaciente</w:t>
+            </w:r>
+            <w:proofErr w:type="spellEnd"/>
+            <w:proofErr w:type="gramEnd"/>
+          </w:p>
+        </w:tc>
+        <w:tc>
+          <w:tcPr>
+            <w:tcW w:w="1061" w:type="dxa"/>
+          </w:tcPr>
+          <w:p>
+            <w:pPr>
+              <w:rPr>
+                <w:rFonts w:ascii="Times New Roman" w:eastAsia="Times New Roman" w:hAnsi="Times New Roman" w:cs="Times New Roman"/>
+                <w:b/>
+                <w:color w:val="000000"/>
+                <w:sz w:val="24"/>
+                <w:szCs w:val="24"/>
+                <w:lang w:eastAsia="pt-BR"/>
+              </w:rPr>
+            </w:pPr>
+          </w:p>
+        </w:tc>
+        <w:tc>
+          <w:tcPr>
+            <w:tcW w:w="2057" w:type="dxa"/>
+          </w:tcPr>
+          <w:p>
+            <w:pPr>
+              <w:rPr>
+                <w:rFonts w:ascii="Times New Roman" w:eastAsia="Times New Roman" w:hAnsi="Times New Roman" w:cs="Times New Roman"/>
+                <w:b/>
+                <w:color w:val="000000"/>
+                <w:sz w:val="24"/>
+                <w:szCs w:val="24"/>
+                <w:lang w:eastAsia="pt-BR"/>
+              </w:rPr>
+            </w:pPr>
+            <w:proofErr w:type="spellStart"/>
+            <w:proofErr w:type="gramStart"/>
+            <w:r>
+              <w:rPr>
+                <w:rFonts w:ascii="Times New Roman" w:eastAsia="Times New Roman" w:hAnsi="Times New Roman" w:cs="Times New Roman"/>
+                <w:b/>
+                <w:color w:val="000000"/>
+                <w:sz w:val="24"/>
+                <w:szCs w:val="24"/>
+                <w:lang w:eastAsia="pt-BR"/>
+              </w:rPr>
+              <w:t>Cpf</w:t>
+            </w:r>
+            <w:proofErr w:type="spellEnd"/>
+            <w:proofErr w:type="gramEnd"/>
+            <w:r>
+              <w:rPr>
+                <w:rFonts w:ascii="Times New Roman" w:eastAsia="Times New Roman" w:hAnsi="Times New Roman" w:cs="Times New Roman"/>
+                <w:b/>
+                <w:color w:val="000000"/>
+                <w:sz w:val="24"/>
+                <w:szCs w:val="24"/>
+                <w:lang w:eastAsia="pt-BR"/>
+              </w:rPr>
+              <w:t xml:space="preserve"> do Paciente</w:t>
+            </w:r>
+          </w:p>
+        </w:tc>
+        <w:tc>
+          <w:tcPr>
+            <w:tcW w:w="992" w:type="dxa"/>
+          </w:tcPr>
+          <w:p>
+            <w:pPr>
+              <w:rPr>
+                <w:rFonts w:ascii="Times New Roman" w:eastAsia="Times New Roman" w:hAnsi="Times New Roman" w:cs="Times New Roman"/>
+                <w:b/>
+                <w:color w:val="000000"/>
+                <w:sz w:val="24"/>
+                <w:szCs w:val="24"/>
+                <w:lang w:eastAsia="pt-BR"/>
+              </w:rPr>
+            </w:pPr>
+            <w:r>
+              <w:rPr>
+                <w:rFonts w:ascii="Times New Roman" w:eastAsia="Times New Roman" w:hAnsi="Times New Roman" w:cs="Times New Roman"/>
+                <w:b/>
+                <w:color w:val="000000"/>
+                <w:sz w:val="24"/>
+                <w:szCs w:val="24"/>
+                <w:lang w:eastAsia="pt-BR"/>
+              </w:rPr>
+              <w:t>String</w:t>
+            </w:r>
+          </w:p>
+        </w:tc>
+        <w:tc>
+          <w:tcPr>
+            <w:tcW w:w="1418" w:type="dxa"/>
+          </w:tcPr>
+          <w:p>
+            <w:pPr>
+              <w:rPr>
+                <w:rFonts w:ascii="Times New Roman" w:eastAsia="Times New Roman" w:hAnsi="Times New Roman" w:cs="Times New Roman"/>
+                <w:b/>
+                <w:color w:val="000000"/>
+                <w:sz w:val="24"/>
+                <w:szCs w:val="24"/>
+                <w:lang w:eastAsia="pt-BR"/>
+              </w:rPr>
+            </w:pPr>
+          </w:p>
+        </w:tc>
+        <w:tc>
+          <w:tcPr>
+            <w:tcW w:w="2268" w:type="dxa"/>
+          </w:tcPr>
+          <w:p>
+            <w:pPr>
+              <w:jc w:val="center"/>
+              <w:rPr>
+                <w:rFonts w:ascii="Times New Roman" w:eastAsia="Times New Roman" w:hAnsi="Times New Roman" w:cs="Times New Roman"/>
+                <w:b/>
+                <w:color w:val="000000"/>
+                <w:sz w:val="24"/>
+                <w:szCs w:val="24"/>
+                <w:lang w:eastAsia="pt-BR"/>
+              </w:rPr>
+            </w:pPr>
+            <w:proofErr w:type="gramStart"/>
+            <w:r>
+              <w:rPr>
+                <w:rFonts w:ascii="Times New Roman" w:eastAsia="Times New Roman" w:hAnsi="Times New Roman" w:cs="Times New Roman"/>
+                <w:b/>
+                <w:color w:val="000000"/>
+                <w:sz w:val="24"/>
+                <w:szCs w:val="24"/>
+                <w:lang w:eastAsia="pt-BR"/>
+              </w:rPr>
+              <w:t>sim</w:t>
+            </w:r>
+            <w:proofErr w:type="gramEnd"/>
+          </w:p>
+        </w:tc>
+      </w:tr>
+      <w:tr>
+        <w:tc>
+          <w:tcPr>
+            <w:tcW w:w="2553" w:type="dxa"/>
+          </w:tcPr>
+          <w:p>
+            <w:pPr>
+              <w:rPr>
+                <w:rFonts w:ascii="Times New Roman" w:eastAsia="Times New Roman" w:hAnsi="Times New Roman" w:cs="Times New Roman"/>
+                <w:b/>
+                <w:color w:val="000000"/>
+                <w:sz w:val="24"/>
+                <w:szCs w:val="24"/>
+                <w:lang w:eastAsia="pt-BR"/>
+              </w:rPr>
+            </w:pPr>
+            <w:proofErr w:type="spellStart"/>
+            <w:proofErr w:type="gramStart"/>
+            <w:r>
+              <w:rPr>
+                <w:rFonts w:ascii="Times New Roman" w:eastAsia="Times New Roman" w:hAnsi="Times New Roman" w:cs="Times New Roman"/>
+                <w:b/>
+                <w:color w:val="000000"/>
+                <w:sz w:val="24"/>
+                <w:szCs w:val="24"/>
+                <w:lang w:eastAsia="pt-BR"/>
+              </w:rPr>
+              <w:t>dataNascimento</w:t>
+            </w:r>
+            <w:proofErr w:type="spellEnd"/>
+            <w:proofErr w:type="gramEnd"/>
+          </w:p>
+        </w:tc>
+        <w:tc>
+          <w:tcPr>
+            <w:tcW w:w="1061" w:type="dxa"/>
+          </w:tcPr>
+          <w:p>
+            <w:pPr>
+              <w:rPr>
+                <w:rFonts w:ascii="Times New Roman" w:eastAsia="Times New Roman" w:hAnsi="Times New Roman" w:cs="Times New Roman"/>
+                <w:b/>
+                <w:color w:val="000000"/>
+                <w:sz w:val="24"/>
+                <w:szCs w:val="24"/>
+                <w:lang w:eastAsia="pt-BR"/>
+              </w:rPr>
+            </w:pPr>
+          </w:p>
+        </w:tc>
+        <w:tc>
+          <w:tcPr>
+            <w:tcW w:w="2057" w:type="dxa"/>
+          </w:tcPr>
+          <w:p>
+            <w:pPr>
+              <w:rPr>
+                <w:rFonts w:ascii="Times New Roman" w:eastAsia="Times New Roman" w:hAnsi="Times New Roman" w:cs="Times New Roman"/>
+                <w:b/>
+                <w:color w:val="000000"/>
+                <w:sz w:val="24"/>
+                <w:szCs w:val="24"/>
+                <w:lang w:eastAsia="pt-BR"/>
+              </w:rPr>
+            </w:pPr>
+            <w:r>
+              <w:rPr>
+                <w:rFonts w:ascii="Times New Roman" w:eastAsia="Times New Roman" w:hAnsi="Times New Roman" w:cs="Times New Roman"/>
+                <w:b/>
+                <w:color w:val="000000"/>
+                <w:sz w:val="24"/>
+                <w:szCs w:val="24"/>
+                <w:lang w:eastAsia="pt-BR"/>
+              </w:rPr>
+              <w:t xml:space="preserve">Data do </w:t>
+            </w:r>
+            <w:r>
+              <w:rPr>
+                <w:rFonts w:ascii="Times New Roman" w:eastAsia="Times New Roman" w:hAnsi="Times New Roman" w:cs="Times New Roman"/>
+                <w:b/>
+                <w:color w:val="000000"/>
+                <w:sz w:val="24"/>
+                <w:szCs w:val="24"/>
+                <w:lang w:eastAsia="pt-BR"/>
+              </w:rPr>
+              <w:lastRenderedPageBreak/>
+              <w:t>Nascimento</w:t>
+            </w:r>
+          </w:p>
+        </w:tc>
+        <w:tc>
+          <w:tcPr>
+            <w:tcW w:w="992" w:type="dxa"/>
+          </w:tcPr>
+          <w:p>
+            <w:pPr>
+              <w:rPr>
+                <w:rFonts w:ascii="Times New Roman" w:eastAsia="Times New Roman" w:hAnsi="Times New Roman" w:cs="Times New Roman"/>
+                <w:b/>
+                <w:color w:val="000000"/>
+                <w:sz w:val="24"/>
+                <w:szCs w:val="24"/>
+                <w:lang w:eastAsia="pt-BR"/>
+              </w:rPr>
+            </w:pPr>
+            <w:r>
+              <w:rPr>
+                <w:rFonts w:ascii="Times New Roman" w:eastAsia="Times New Roman" w:hAnsi="Times New Roman" w:cs="Times New Roman"/>
+                <w:b/>
+                <w:color w:val="000000"/>
+                <w:sz w:val="24"/>
+                <w:szCs w:val="24"/>
+                <w:lang w:eastAsia="pt-BR"/>
+              </w:rPr>
+              <w:lastRenderedPageBreak/>
+              <w:t>Date</w:t>
+            </w:r>
+          </w:p>
+        </w:tc>
+        <w:tc>
+          <w:tcPr>
+            <w:tcW w:w="1418" w:type="dxa"/>
+          </w:tcPr>
+          <w:p>
+            <w:pPr>
+              <w:rPr>
+                <w:rFonts w:ascii="Times New Roman" w:eastAsia="Times New Roman" w:hAnsi="Times New Roman" w:cs="Times New Roman"/>
+                <w:b/>
+                <w:color w:val="000000"/>
+                <w:sz w:val="24"/>
+                <w:szCs w:val="24"/>
+                <w:lang w:eastAsia="pt-BR"/>
+              </w:rPr>
+            </w:pPr>
+          </w:p>
+        </w:tc>
+        <w:tc>
+          <w:tcPr>
+            <w:tcW w:w="2268" w:type="dxa"/>
+          </w:tcPr>
+          <w:p>
+            <w:pPr>
+              <w:jc w:val="center"/>
+              <w:rPr>
+                <w:rFonts w:ascii="Times New Roman" w:eastAsia="Times New Roman" w:hAnsi="Times New Roman" w:cs="Times New Roman"/>
+                <w:b/>
+                <w:color w:val="000000"/>
+                <w:sz w:val="24"/>
+                <w:szCs w:val="24"/>
+                <w:lang w:eastAsia="pt-BR"/>
+              </w:rPr>
+            </w:pPr>
+            <w:proofErr w:type="gramStart"/>
+            <w:r>
+              <w:rPr>
+                <w:rFonts w:ascii="Times New Roman" w:eastAsia="Times New Roman" w:hAnsi="Times New Roman" w:cs="Times New Roman"/>
+                <w:b/>
+                <w:color w:val="000000"/>
+                <w:sz w:val="24"/>
+                <w:szCs w:val="24"/>
+                <w:lang w:eastAsia="pt-BR"/>
+              </w:rPr>
+              <w:t>sim</w:t>
+            </w:r>
+            <w:proofErr w:type="gramEnd"/>
+          </w:p>
+        </w:tc>
+      </w:tr>
+      <w:tr>
+        <w:tc>
+          <w:tcPr>
+            <w:tcW w:w="2553" w:type="dxa"/>
+          </w:tcPr>
+          <w:p>
+            <w:pPr>
+              <w:rPr>
+                <w:rFonts w:ascii="Times New Roman" w:eastAsia="Times New Roman" w:hAnsi="Times New Roman" w:cs="Times New Roman"/>
+                <w:b/>
+                <w:color w:val="000000"/>
+                <w:sz w:val="24"/>
+                <w:szCs w:val="24"/>
+                <w:lang w:eastAsia="pt-BR"/>
+              </w:rPr>
+            </w:pPr>
+            <w:proofErr w:type="spellStart"/>
+            <w:proofErr w:type="gramStart"/>
+            <w:r>
+              <w:rPr>
+                <w:rFonts w:ascii="Times New Roman" w:eastAsia="Times New Roman" w:hAnsi="Times New Roman" w:cs="Times New Roman"/>
+                <w:b/>
+                <w:color w:val="000000"/>
+                <w:sz w:val="24"/>
+                <w:szCs w:val="24"/>
+                <w:lang w:eastAsia="pt-BR"/>
+              </w:rPr>
+              <w:lastRenderedPageBreak/>
+              <w:t>sexoPaciente</w:t>
+            </w:r>
+            <w:proofErr w:type="spellEnd"/>
+            <w:proofErr w:type="gramEnd"/>
+          </w:p>
+        </w:tc>
+        <w:tc>
+          <w:tcPr>
+            <w:tcW w:w="1061" w:type="dxa"/>
+          </w:tcPr>
+          <w:p>
+            <w:pPr>
+              <w:rPr>
+                <w:rFonts w:ascii="Times New Roman" w:eastAsia="Times New Roman" w:hAnsi="Times New Roman" w:cs="Times New Roman"/>
+                <w:b/>
+                <w:color w:val="000000"/>
+                <w:sz w:val="24"/>
+                <w:szCs w:val="24"/>
+                <w:lang w:eastAsia="pt-BR"/>
+              </w:rPr>
+            </w:pPr>
+          </w:p>
+        </w:tc>
+        <w:tc>
+          <w:tcPr>
+            <w:tcW w:w="2057" w:type="dxa"/>
+          </w:tcPr>
+          <w:p>
+            <w:pPr>
+              <w:rPr>
+                <w:rFonts w:ascii="Times New Roman" w:eastAsia="Times New Roman" w:hAnsi="Times New Roman" w:cs="Times New Roman"/>
+                <w:b/>
+                <w:color w:val="000000"/>
+                <w:sz w:val="24"/>
+                <w:szCs w:val="24"/>
+                <w:lang w:eastAsia="pt-BR"/>
+              </w:rPr>
+            </w:pPr>
+            <w:r>
+              <w:rPr>
+                <w:rFonts w:ascii="Times New Roman" w:eastAsia="Times New Roman" w:hAnsi="Times New Roman" w:cs="Times New Roman"/>
+                <w:b/>
+                <w:color w:val="000000"/>
+                <w:sz w:val="24"/>
+                <w:szCs w:val="24"/>
+                <w:lang w:eastAsia="pt-BR"/>
+              </w:rPr>
+              <w:t>Sexo do Paciente</w:t>
+            </w:r>
+          </w:p>
+        </w:tc>
+        <w:tc>
+          <w:tcPr>
+            <w:tcW w:w="992" w:type="dxa"/>
+          </w:tcPr>
+          <w:p>
+            <w:pPr>
+              <w:rPr>
+                <w:rFonts w:ascii="Times New Roman" w:eastAsia="Times New Roman" w:hAnsi="Times New Roman" w:cs="Times New Roman"/>
+                <w:b/>
+                <w:color w:val="000000"/>
+                <w:sz w:val="24"/>
+                <w:szCs w:val="24"/>
+                <w:lang w:eastAsia="pt-BR"/>
+              </w:rPr>
+            </w:pPr>
+            <w:r>
+              <w:rPr>
+                <w:rFonts w:ascii="Times New Roman" w:eastAsia="Times New Roman" w:hAnsi="Times New Roman" w:cs="Times New Roman"/>
+                <w:b/>
+                <w:color w:val="000000"/>
+                <w:sz w:val="24"/>
+                <w:szCs w:val="24"/>
+                <w:lang w:eastAsia="pt-BR"/>
+              </w:rPr>
+              <w:t>String</w:t>
+            </w:r>
+          </w:p>
+        </w:tc>
+        <w:tc>
+          <w:tcPr>
+            <w:tcW w:w="1418" w:type="dxa"/>
+          </w:tcPr>
+          <w:p>
+            <w:pPr>
+              <w:rPr>
+                <w:rFonts w:ascii="Times New Roman" w:eastAsia="Times New Roman" w:hAnsi="Times New Roman" w:cs="Times New Roman"/>
+                <w:b/>
+                <w:color w:val="000000"/>
+                <w:sz w:val="24"/>
+                <w:szCs w:val="24"/>
+                <w:lang w:eastAsia="pt-BR"/>
+              </w:rPr>
+            </w:pPr>
+          </w:p>
+        </w:tc>
+        <w:tc>
+          <w:tcPr>
+            <w:tcW w:w="2268" w:type="dxa"/>
+          </w:tcPr>
+          <w:p>
+            <w:pPr>
+              <w:jc w:val="center"/>
+              <w:rPr>
+                <w:rFonts w:ascii="Times New Roman" w:eastAsia="Times New Roman" w:hAnsi="Times New Roman" w:cs="Times New Roman"/>
+                <w:b/>
+                <w:color w:val="000000"/>
+                <w:sz w:val="24"/>
+                <w:szCs w:val="24"/>
+                <w:lang w:eastAsia="pt-BR"/>
+              </w:rPr>
+            </w:pPr>
+            <w:proofErr w:type="gramStart"/>
+            <w:r>
+              <w:rPr>
+                <w:rFonts w:ascii="Times New Roman" w:eastAsia="Times New Roman" w:hAnsi="Times New Roman" w:cs="Times New Roman"/>
+                <w:b/>
+                <w:color w:val="000000"/>
+                <w:sz w:val="24"/>
+                <w:szCs w:val="24"/>
+                <w:lang w:eastAsia="pt-BR"/>
+              </w:rPr>
+              <w:t>sim</w:t>
+            </w:r>
+            <w:proofErr w:type="gramEnd"/>
+          </w:p>
+        </w:tc>
+      </w:tr>
+      <w:tr>
+        <w:tc>
+          <w:tcPr>
+            <w:tcW w:w="2553" w:type="dxa"/>
+          </w:tcPr>
+          <w:p>
+            <w:pPr>
+              <w:rPr>
+                <w:rFonts w:ascii="Times New Roman" w:eastAsia="Times New Roman" w:hAnsi="Times New Roman" w:cs="Times New Roman"/>
+                <w:b/>
+                <w:color w:val="000000"/>
+                <w:sz w:val="24"/>
+                <w:szCs w:val="24"/>
+                <w:lang w:eastAsia="pt-BR"/>
+              </w:rPr>
+            </w:pPr>
+            <w:proofErr w:type="spellStart"/>
+            <w:proofErr w:type="gramStart"/>
+            <w:r>
+              <w:rPr>
+                <w:rFonts w:ascii="Times New Roman" w:eastAsia="Times New Roman" w:hAnsi="Times New Roman" w:cs="Times New Roman"/>
+                <w:b/>
+                <w:color w:val="000000"/>
+                <w:sz w:val="24"/>
+                <w:szCs w:val="24"/>
+                <w:lang w:eastAsia="pt-BR"/>
+              </w:rPr>
+              <w:t>responsavelPaciente</w:t>
+            </w:r>
+            <w:proofErr w:type="spellEnd"/>
+            <w:proofErr w:type="gramEnd"/>
+          </w:p>
+        </w:tc>
+        <w:tc>
+          <w:tcPr>
+            <w:tcW w:w="1061" w:type="dxa"/>
+          </w:tcPr>
+          <w:p>
+            <w:pPr>
+              <w:rPr>
+                <w:rFonts w:ascii="Times New Roman" w:eastAsia="Times New Roman" w:hAnsi="Times New Roman" w:cs="Times New Roman"/>
+                <w:b/>
+                <w:color w:val="000000"/>
+                <w:sz w:val="24"/>
+                <w:szCs w:val="24"/>
+                <w:lang w:eastAsia="pt-BR"/>
+              </w:rPr>
+            </w:pPr>
+          </w:p>
+        </w:tc>
+        <w:tc>
+          <w:tcPr>
+            <w:tcW w:w="2057" w:type="dxa"/>
+          </w:tcPr>
+          <w:p>
+            <w:pPr>
+              <w:rPr>
+                <w:rFonts w:ascii="Times New Roman" w:eastAsia="Times New Roman" w:hAnsi="Times New Roman" w:cs="Times New Roman"/>
+                <w:b/>
+                <w:color w:val="000000"/>
+                <w:sz w:val="24"/>
+                <w:szCs w:val="24"/>
+                <w:lang w:eastAsia="pt-BR"/>
+              </w:rPr>
+            </w:pPr>
+            <w:r>
+              <w:rPr>
+                <w:rFonts w:ascii="Times New Roman" w:eastAsia="Times New Roman" w:hAnsi="Times New Roman" w:cs="Times New Roman"/>
+                <w:b/>
+                <w:color w:val="000000"/>
+                <w:sz w:val="24"/>
+                <w:szCs w:val="24"/>
+                <w:lang w:eastAsia="pt-BR"/>
+              </w:rPr>
+              <w:t>Responsável Pelo Paciente</w:t>
+            </w:r>
+          </w:p>
+        </w:tc>
+        <w:tc>
+          <w:tcPr>
+            <w:tcW w:w="992" w:type="dxa"/>
+          </w:tcPr>
+          <w:p>
+            <w:pPr>
+              <w:rPr>
+                <w:rFonts w:ascii="Times New Roman" w:eastAsia="Times New Roman" w:hAnsi="Times New Roman" w:cs="Times New Roman"/>
+                <w:b/>
+                <w:color w:val="000000"/>
+                <w:sz w:val="24"/>
+                <w:szCs w:val="24"/>
+                <w:lang w:eastAsia="pt-BR"/>
+              </w:rPr>
+            </w:pPr>
+            <w:r>
+              <w:rPr>
+                <w:rFonts w:ascii="Times New Roman" w:eastAsia="Times New Roman" w:hAnsi="Times New Roman" w:cs="Times New Roman"/>
+                <w:b/>
+                <w:color w:val="000000"/>
+                <w:sz w:val="24"/>
+                <w:szCs w:val="24"/>
+                <w:lang w:eastAsia="pt-BR"/>
+              </w:rPr>
+              <w:t>String</w:t>
+            </w:r>
+          </w:p>
+        </w:tc>
+        <w:tc>
+          <w:tcPr>
+            <w:tcW w:w="1418" w:type="dxa"/>
+          </w:tcPr>
+          <w:p>
+            <w:pPr>
+              <w:rPr>
+                <w:rFonts w:ascii="Times New Roman" w:eastAsia="Times New Roman" w:hAnsi="Times New Roman" w:cs="Times New Roman"/>
+                <w:b/>
+                <w:color w:val="000000"/>
+                <w:sz w:val="24"/>
+                <w:szCs w:val="24"/>
+                <w:lang w:eastAsia="pt-BR"/>
+              </w:rPr>
+            </w:pPr>
+          </w:p>
+        </w:tc>
+        <w:tc>
+          <w:tcPr>
+            <w:tcW w:w="2268" w:type="dxa"/>
+          </w:tcPr>
+          <w:p>
+            <w:pPr>
+              <w:jc w:val="center"/>
+              <w:rPr>
+                <w:rFonts w:ascii="Times New Roman" w:eastAsia="Times New Roman" w:hAnsi="Times New Roman" w:cs="Times New Roman"/>
+                <w:b/>
+                <w:color w:val="000000"/>
+                <w:sz w:val="24"/>
+                <w:szCs w:val="24"/>
+                <w:lang w:eastAsia="pt-BR"/>
+              </w:rPr>
+            </w:pPr>
+            <w:proofErr w:type="gramStart"/>
+            <w:r>
+              <w:rPr>
+                <w:rFonts w:ascii="Times New Roman" w:eastAsia="Times New Roman" w:hAnsi="Times New Roman" w:cs="Times New Roman"/>
+                <w:b/>
+                <w:color w:val="000000"/>
+                <w:sz w:val="24"/>
+                <w:szCs w:val="24"/>
+                <w:lang w:eastAsia="pt-BR"/>
+              </w:rPr>
+              <w:t>sim</w:t>
+            </w:r>
+            <w:proofErr w:type="gramEnd"/>
+          </w:p>
+        </w:tc>
+      </w:tr>
+      <w:tr>
+        <w:tc>
+          <w:tcPr>
+            <w:tcW w:w="2553" w:type="dxa"/>
+          </w:tcPr>
+          <w:p>
+            <w:pPr>
+              <w:rPr>
+                <w:rFonts w:ascii="Times New Roman" w:eastAsia="Times New Roman" w:hAnsi="Times New Roman" w:cs="Times New Roman"/>
+                <w:b/>
+                <w:color w:val="000000"/>
+                <w:sz w:val="24"/>
+                <w:szCs w:val="24"/>
+                <w:lang w:eastAsia="pt-BR"/>
+              </w:rPr>
+            </w:pPr>
+            <w:proofErr w:type="spellStart"/>
+            <w:proofErr w:type="gramStart"/>
+            <w:r>
+              <w:rPr>
+                <w:rFonts w:ascii="Times New Roman" w:eastAsia="Times New Roman" w:hAnsi="Times New Roman" w:cs="Times New Roman"/>
+                <w:b/>
+                <w:color w:val="000000"/>
+                <w:sz w:val="24"/>
+                <w:szCs w:val="24"/>
+                <w:lang w:eastAsia="pt-BR"/>
+              </w:rPr>
+              <w:t>statusPaciente</w:t>
+            </w:r>
+            <w:proofErr w:type="spellEnd"/>
+            <w:proofErr w:type="gramEnd"/>
+          </w:p>
+        </w:tc>
+        <w:tc>
+          <w:tcPr>
+            <w:tcW w:w="1061" w:type="dxa"/>
+          </w:tcPr>
+          <w:p>
+            <w:pPr>
+              <w:rPr>
+                <w:rFonts w:ascii="Times New Roman" w:eastAsia="Times New Roman" w:hAnsi="Times New Roman" w:cs="Times New Roman"/>
+                <w:b/>
+                <w:color w:val="000000"/>
+                <w:sz w:val="24"/>
+                <w:szCs w:val="24"/>
+                <w:lang w:eastAsia="pt-BR"/>
+              </w:rPr>
+            </w:pPr>
+          </w:p>
+        </w:tc>
+        <w:tc>
+          <w:tcPr>
+            <w:tcW w:w="2057" w:type="dxa"/>
+          </w:tcPr>
+          <w:p>
+            <w:pPr>
+              <w:rPr>
+                <w:rFonts w:ascii="Times New Roman" w:eastAsia="Times New Roman" w:hAnsi="Times New Roman" w:cs="Times New Roman"/>
+                <w:b/>
+                <w:color w:val="000000"/>
+                <w:sz w:val="24"/>
+                <w:szCs w:val="24"/>
+                <w:lang w:eastAsia="pt-BR"/>
+              </w:rPr>
+            </w:pPr>
+            <w:r>
+              <w:rPr>
+                <w:rFonts w:ascii="Times New Roman" w:eastAsia="Times New Roman" w:hAnsi="Times New Roman" w:cs="Times New Roman"/>
+                <w:b/>
+                <w:color w:val="000000"/>
+                <w:sz w:val="24"/>
+                <w:szCs w:val="24"/>
+                <w:lang w:eastAsia="pt-BR"/>
+              </w:rPr>
+              <w:t>Status do Paciente</w:t>
+            </w:r>
+          </w:p>
+        </w:tc>
+        <w:tc>
+          <w:tcPr>
+            <w:tcW w:w="992" w:type="dxa"/>
+          </w:tcPr>
+          <w:p>
+            <w:pPr>
+              <w:rPr>
+                <w:rFonts w:ascii="Times New Roman" w:eastAsia="Times New Roman" w:hAnsi="Times New Roman" w:cs="Times New Roman"/>
+                <w:b/>
+                <w:color w:val="000000"/>
+                <w:sz w:val="24"/>
+                <w:szCs w:val="24"/>
+                <w:lang w:eastAsia="pt-BR"/>
+              </w:rPr>
+            </w:pPr>
+            <w:r>
+              <w:rPr>
+                <w:rFonts w:ascii="Times New Roman" w:eastAsia="Times New Roman" w:hAnsi="Times New Roman" w:cs="Times New Roman"/>
+                <w:b/>
+                <w:color w:val="000000"/>
+                <w:sz w:val="24"/>
+                <w:szCs w:val="24"/>
+                <w:lang w:eastAsia="pt-BR"/>
+              </w:rPr>
+              <w:t>String</w:t>
+            </w:r>
+          </w:p>
+        </w:tc>
+        <w:tc>
+          <w:tcPr>
+            <w:tcW w:w="1418" w:type="dxa"/>
+          </w:tcPr>
+          <w:p>
+            <w:pPr>
+              <w:rPr>
+                <w:rFonts w:ascii="Times New Roman" w:eastAsia="Times New Roman" w:hAnsi="Times New Roman" w:cs="Times New Roman"/>
+                <w:b/>
+                <w:color w:val="000000"/>
+                <w:sz w:val="24"/>
+                <w:szCs w:val="24"/>
+                <w:lang w:eastAsia="pt-BR"/>
+              </w:rPr>
+            </w:pPr>
+          </w:p>
+        </w:tc>
+        <w:tc>
+          <w:tcPr>
+            <w:tcW w:w="2268" w:type="dxa"/>
+          </w:tcPr>
+          <w:p>
+            <w:pPr>
+              <w:jc w:val="center"/>
+              <w:rPr>
+                <w:rFonts w:ascii="Times New Roman" w:eastAsia="Times New Roman" w:hAnsi="Times New Roman" w:cs="Times New Roman"/>
+                <w:b/>
+                <w:color w:val="000000"/>
+                <w:sz w:val="24"/>
+                <w:szCs w:val="24"/>
+                <w:lang w:eastAsia="pt-BR"/>
+              </w:rPr>
+            </w:pPr>
+            <w:proofErr w:type="gramStart"/>
+            <w:r>
+              <w:rPr>
+                <w:rFonts w:ascii="Times New Roman" w:eastAsia="Times New Roman" w:hAnsi="Times New Roman" w:cs="Times New Roman"/>
+                <w:b/>
+                <w:color w:val="000000"/>
+                <w:sz w:val="24"/>
+                <w:szCs w:val="24"/>
+                <w:lang w:eastAsia="pt-BR"/>
+              </w:rPr>
+              <w:t>sim</w:t>
+            </w:r>
+            <w:proofErr w:type="gramEnd"/>
+          </w:p>
+        </w:tc>
+      </w:tr>
+      <w:tr>
+        <w:tc>
+          <w:tcPr>
+            <w:tcW w:w="2553" w:type="dxa"/>
+          </w:tcPr>
+          <w:p>
+            <w:pPr>
+              <w:rPr>
+                <w:rFonts w:ascii="Times New Roman" w:eastAsia="Times New Roman" w:hAnsi="Times New Roman" w:cs="Times New Roman"/>
+                <w:b/>
+                <w:color w:val="000000"/>
+                <w:sz w:val="24"/>
+                <w:szCs w:val="24"/>
+                <w:lang w:eastAsia="pt-BR"/>
+              </w:rPr>
+            </w:pPr>
+            <w:proofErr w:type="spellStart"/>
+            <w:proofErr w:type="gramStart"/>
+            <w:r>
+              <w:rPr>
+                <w:rFonts w:ascii="Times New Roman" w:eastAsia="Times New Roman" w:hAnsi="Times New Roman" w:cs="Times New Roman"/>
+                <w:b/>
+                <w:color w:val="000000"/>
+                <w:sz w:val="24"/>
+                <w:szCs w:val="24"/>
+                <w:lang w:eastAsia="pt-BR"/>
+              </w:rPr>
+              <w:t>tipoConvenio</w:t>
+            </w:r>
+            <w:proofErr w:type="spellEnd"/>
+            <w:proofErr w:type="gramEnd"/>
+          </w:p>
+        </w:tc>
+        <w:tc>
+          <w:tcPr>
+            <w:tcW w:w="1061" w:type="dxa"/>
+          </w:tcPr>
+          <w:p>
+            <w:pPr>
+              <w:rPr>
+                <w:rFonts w:ascii="Times New Roman" w:eastAsia="Times New Roman" w:hAnsi="Times New Roman" w:cs="Times New Roman"/>
+                <w:b/>
+                <w:color w:val="000000"/>
+                <w:sz w:val="24"/>
+                <w:szCs w:val="24"/>
+                <w:lang w:eastAsia="pt-BR"/>
+              </w:rPr>
+            </w:pPr>
+          </w:p>
+        </w:tc>
+        <w:tc>
+          <w:tcPr>
+            <w:tcW w:w="2057" w:type="dxa"/>
+          </w:tcPr>
+          <w:p>
+            <w:pPr>
+              <w:rPr>
+                <w:rFonts w:ascii="Times New Roman" w:eastAsia="Times New Roman" w:hAnsi="Times New Roman" w:cs="Times New Roman"/>
+                <w:b/>
+                <w:color w:val="000000"/>
+                <w:sz w:val="24"/>
+                <w:szCs w:val="24"/>
+                <w:lang w:eastAsia="pt-BR"/>
+              </w:rPr>
+            </w:pPr>
+            <w:r>
+              <w:rPr>
+                <w:rFonts w:ascii="Times New Roman" w:eastAsia="Times New Roman" w:hAnsi="Times New Roman" w:cs="Times New Roman"/>
+                <w:b/>
+                <w:color w:val="000000"/>
+                <w:sz w:val="24"/>
+                <w:szCs w:val="24"/>
+                <w:lang w:eastAsia="pt-BR"/>
+              </w:rPr>
+              <w:t>Tipo do Convenio</w:t>
+            </w:r>
+          </w:p>
+        </w:tc>
+        <w:tc>
+          <w:tcPr>
+            <w:tcW w:w="992" w:type="dxa"/>
+          </w:tcPr>
+          <w:p>
+            <w:pPr>
+              <w:rPr>
+                <w:rFonts w:ascii="Times New Roman" w:eastAsia="Times New Roman" w:hAnsi="Times New Roman" w:cs="Times New Roman"/>
+                <w:b/>
+                <w:color w:val="000000"/>
+                <w:sz w:val="24"/>
+                <w:szCs w:val="24"/>
+                <w:lang w:eastAsia="pt-BR"/>
+              </w:rPr>
+            </w:pPr>
+            <w:r>
+              <w:rPr>
+                <w:rFonts w:ascii="Times New Roman" w:eastAsia="Times New Roman" w:hAnsi="Times New Roman" w:cs="Times New Roman"/>
+                <w:b/>
+                <w:color w:val="000000"/>
+                <w:sz w:val="24"/>
+                <w:szCs w:val="24"/>
+                <w:lang w:eastAsia="pt-BR"/>
+              </w:rPr>
+              <w:t>String</w:t>
+            </w:r>
+          </w:p>
+        </w:tc>
+        <w:tc>
+          <w:tcPr>
+            <w:tcW w:w="1418" w:type="dxa"/>
+          </w:tcPr>
+          <w:p>
+            <w:pPr>
+              <w:rPr>
+                <w:rFonts w:ascii="Times New Roman" w:eastAsia="Times New Roman" w:hAnsi="Times New Roman" w:cs="Times New Roman"/>
+                <w:b/>
+                <w:color w:val="000000"/>
+                <w:sz w:val="24"/>
+                <w:szCs w:val="24"/>
+                <w:lang w:eastAsia="pt-BR"/>
+              </w:rPr>
+            </w:pPr>
+          </w:p>
+        </w:tc>
+        <w:tc>
+          <w:tcPr>
+            <w:tcW w:w="2268" w:type="dxa"/>
+          </w:tcPr>
+          <w:p>
+            <w:pPr>
+              <w:jc w:val="center"/>
+              <w:rPr>
+                <w:rFonts w:ascii="Times New Roman" w:eastAsia="Times New Roman" w:hAnsi="Times New Roman" w:cs="Times New Roman"/>
+                <w:b/>
+                <w:color w:val="000000"/>
+                <w:sz w:val="24"/>
+                <w:szCs w:val="24"/>
+                <w:lang w:eastAsia="pt-BR"/>
+              </w:rPr>
+            </w:pPr>
+            <w:proofErr w:type="gramStart"/>
+            <w:r>
+              <w:rPr>
+                <w:rFonts w:ascii="Times New Roman" w:eastAsia="Times New Roman" w:hAnsi="Times New Roman" w:cs="Times New Roman"/>
+                <w:b/>
+                <w:color w:val="000000"/>
+                <w:sz w:val="24"/>
+                <w:szCs w:val="24"/>
+                <w:lang w:eastAsia="pt-BR"/>
+              </w:rPr>
+              <w:t>sim</w:t>
+            </w:r>
+            <w:proofErr w:type="gramEnd"/>
+          </w:p>
+        </w:tc>
+      </w:tr>
+      <w:tr>
+        <w:tc>
+          <w:tcPr>
+            <w:tcW w:w="2553" w:type="dxa"/>
+          </w:tcPr>
+          <w:p>
+            <w:pPr>
+              <w:rPr>
+                <w:rFonts w:ascii="Times New Roman" w:eastAsia="Times New Roman" w:hAnsi="Times New Roman" w:cs="Times New Roman"/>
+                <w:b/>
+                <w:color w:val="000000"/>
+                <w:sz w:val="24"/>
+                <w:szCs w:val="24"/>
+                <w:lang w:eastAsia="pt-BR"/>
+              </w:rPr>
+            </w:pPr>
+            <w:proofErr w:type="spellStart"/>
+            <w:proofErr w:type="gramStart"/>
+            <w:r>
+              <w:rPr>
+                <w:rFonts w:ascii="Times New Roman" w:eastAsia="Times New Roman" w:hAnsi="Times New Roman" w:cs="Times New Roman"/>
+                <w:b/>
+                <w:color w:val="000000"/>
+                <w:sz w:val="24"/>
+                <w:szCs w:val="24"/>
+                <w:lang w:eastAsia="pt-BR"/>
+              </w:rPr>
+              <w:t>logradouroPaciente</w:t>
+            </w:r>
+            <w:proofErr w:type="spellEnd"/>
+            <w:proofErr w:type="gramEnd"/>
+          </w:p>
+        </w:tc>
+        <w:tc>
+          <w:tcPr>
+            <w:tcW w:w="1061" w:type="dxa"/>
+          </w:tcPr>
+          <w:p>
+            <w:pPr>
+              <w:rPr>
+                <w:rFonts w:ascii="Times New Roman" w:eastAsia="Times New Roman" w:hAnsi="Times New Roman" w:cs="Times New Roman"/>
+                <w:b/>
+                <w:color w:val="000000"/>
+                <w:sz w:val="24"/>
+                <w:szCs w:val="24"/>
+                <w:lang w:eastAsia="pt-BR"/>
+              </w:rPr>
+            </w:pPr>
+          </w:p>
+        </w:tc>
+        <w:tc>
+          <w:tcPr>
+            <w:tcW w:w="2057" w:type="dxa"/>
+          </w:tcPr>
+          <w:p>
+            <w:pPr>
+              <w:rPr>
+                <w:rFonts w:ascii="Times New Roman" w:eastAsia="Times New Roman" w:hAnsi="Times New Roman" w:cs="Times New Roman"/>
+                <w:b/>
+                <w:color w:val="000000"/>
+                <w:sz w:val="24"/>
+                <w:szCs w:val="24"/>
+                <w:lang w:eastAsia="pt-BR"/>
+              </w:rPr>
+            </w:pPr>
+            <w:r>
+              <w:rPr>
+                <w:rFonts w:ascii="Times New Roman" w:eastAsia="Times New Roman" w:hAnsi="Times New Roman" w:cs="Times New Roman"/>
+                <w:b/>
+                <w:color w:val="000000"/>
+                <w:sz w:val="24"/>
+                <w:szCs w:val="24"/>
+                <w:lang w:eastAsia="pt-BR"/>
+              </w:rPr>
+              <w:t>Logradouro do Paciente</w:t>
+            </w:r>
+          </w:p>
+        </w:tc>
+        <w:tc>
+          <w:tcPr>
+            <w:tcW w:w="992" w:type="dxa"/>
+          </w:tcPr>
+          <w:p>
+            <w:pPr>
+              <w:rPr>
+                <w:rFonts w:ascii="Times New Roman" w:eastAsia="Times New Roman" w:hAnsi="Times New Roman" w:cs="Times New Roman"/>
+                <w:b/>
+                <w:color w:val="000000"/>
+                <w:sz w:val="24"/>
+                <w:szCs w:val="24"/>
+                <w:lang w:eastAsia="pt-BR"/>
+              </w:rPr>
+            </w:pPr>
+            <w:r>
+              <w:rPr>
+                <w:rFonts w:ascii="Times New Roman" w:eastAsia="Times New Roman" w:hAnsi="Times New Roman" w:cs="Times New Roman"/>
+                <w:b/>
+                <w:color w:val="000000"/>
+                <w:sz w:val="24"/>
+                <w:szCs w:val="24"/>
+                <w:lang w:eastAsia="pt-BR"/>
+              </w:rPr>
+              <w:t>String</w:t>
+            </w:r>
+          </w:p>
+        </w:tc>
+        <w:tc>
+          <w:tcPr>
+            <w:tcW w:w="1418" w:type="dxa"/>
+          </w:tcPr>
+          <w:p>
+            <w:pPr>
+              <w:rPr>
+                <w:rFonts w:ascii="Times New Roman" w:eastAsia="Times New Roman" w:hAnsi="Times New Roman" w:cs="Times New Roman"/>
+                <w:b/>
+                <w:color w:val="000000"/>
+                <w:sz w:val="24"/>
+                <w:szCs w:val="24"/>
+                <w:lang w:eastAsia="pt-BR"/>
+              </w:rPr>
+            </w:pPr>
+          </w:p>
+        </w:tc>
+        <w:tc>
+          <w:tcPr>
+            <w:tcW w:w="2268" w:type="dxa"/>
+          </w:tcPr>
+          <w:p>
+            <w:pPr>
+              <w:jc w:val="center"/>
+              <w:rPr>
+                <w:rFonts w:ascii="Times New Roman" w:eastAsia="Times New Roman" w:hAnsi="Times New Roman" w:cs="Times New Roman"/>
+                <w:b/>
+                <w:color w:val="000000"/>
+                <w:sz w:val="24"/>
+                <w:szCs w:val="24"/>
+                <w:lang w:eastAsia="pt-BR"/>
+              </w:rPr>
+            </w:pPr>
+            <w:proofErr w:type="gramStart"/>
+            <w:r>
+              <w:rPr>
+                <w:rFonts w:ascii="Times New Roman" w:eastAsia="Times New Roman" w:hAnsi="Times New Roman" w:cs="Times New Roman"/>
+                <w:b/>
+                <w:color w:val="000000"/>
+                <w:sz w:val="24"/>
+                <w:szCs w:val="24"/>
+                <w:lang w:eastAsia="pt-BR"/>
+              </w:rPr>
+              <w:t>sim</w:t>
+            </w:r>
+            <w:proofErr w:type="gramEnd"/>
+          </w:p>
+        </w:tc>
+      </w:tr>
+      <w:tr>
+        <w:tc>
+          <w:tcPr>
+            <w:tcW w:w="2553" w:type="dxa"/>
+          </w:tcPr>
+          <w:p>
+            <w:pPr>
+              <w:rPr>
+                <w:rFonts w:ascii="Times New Roman" w:eastAsia="Times New Roman" w:hAnsi="Times New Roman" w:cs="Times New Roman"/>
+                <w:b/>
+                <w:color w:val="000000"/>
+                <w:sz w:val="24"/>
+                <w:szCs w:val="24"/>
+                <w:lang w:eastAsia="pt-BR"/>
+              </w:rPr>
+            </w:pPr>
+            <w:proofErr w:type="spellStart"/>
+            <w:proofErr w:type="gramStart"/>
+            <w:r>
+              <w:rPr>
+                <w:rFonts w:ascii="Times New Roman" w:eastAsia="Times New Roman" w:hAnsi="Times New Roman" w:cs="Times New Roman"/>
+                <w:b/>
+                <w:color w:val="000000"/>
+                <w:sz w:val="24"/>
+                <w:szCs w:val="24"/>
+                <w:lang w:eastAsia="pt-BR"/>
+              </w:rPr>
+              <w:t>numeroPaciente</w:t>
+            </w:r>
+            <w:proofErr w:type="spellEnd"/>
+            <w:proofErr w:type="gramEnd"/>
+          </w:p>
+        </w:tc>
+        <w:tc>
+          <w:tcPr>
+            <w:tcW w:w="1061" w:type="dxa"/>
+          </w:tcPr>
+          <w:p>
+            <w:pPr>
+              <w:rPr>
+                <w:rFonts w:ascii="Times New Roman" w:eastAsia="Times New Roman" w:hAnsi="Times New Roman" w:cs="Times New Roman"/>
+                <w:b/>
+                <w:color w:val="000000"/>
+                <w:sz w:val="24"/>
+                <w:szCs w:val="24"/>
+                <w:lang w:eastAsia="pt-BR"/>
+              </w:rPr>
+            </w:pPr>
+          </w:p>
+        </w:tc>
+        <w:tc>
+          <w:tcPr>
+            <w:tcW w:w="2057" w:type="dxa"/>
+          </w:tcPr>
+          <w:p>
+            <w:pPr>
+              <w:rPr>
+                <w:rFonts w:ascii="Times New Roman" w:eastAsia="Times New Roman" w:hAnsi="Times New Roman" w:cs="Times New Roman"/>
+                <w:b/>
+                <w:color w:val="000000"/>
+                <w:sz w:val="24"/>
+                <w:szCs w:val="24"/>
+                <w:lang w:eastAsia="pt-BR"/>
+              </w:rPr>
+            </w:pPr>
+            <w:r>
+              <w:rPr>
+                <w:rFonts w:ascii="Times New Roman" w:eastAsia="Times New Roman" w:hAnsi="Times New Roman" w:cs="Times New Roman"/>
+                <w:b/>
+                <w:color w:val="000000"/>
+                <w:sz w:val="24"/>
+                <w:szCs w:val="24"/>
+                <w:lang w:eastAsia="pt-BR"/>
+              </w:rPr>
+              <w:t>Número endereço paciente</w:t>
+            </w:r>
+          </w:p>
+        </w:tc>
+        <w:tc>
+          <w:tcPr>
+            <w:tcW w:w="992" w:type="dxa"/>
+          </w:tcPr>
+          <w:p>
+            <w:pPr>
+              <w:rPr>
+                <w:rFonts w:ascii="Times New Roman" w:eastAsia="Times New Roman" w:hAnsi="Times New Roman" w:cs="Times New Roman"/>
+                <w:b/>
+                <w:color w:val="000000"/>
+                <w:sz w:val="24"/>
+                <w:szCs w:val="24"/>
+                <w:lang w:eastAsia="pt-BR"/>
+              </w:rPr>
+            </w:pPr>
+            <w:r>
+              <w:rPr>
+                <w:rFonts w:ascii="Times New Roman" w:eastAsia="Times New Roman" w:hAnsi="Times New Roman" w:cs="Times New Roman"/>
+                <w:b/>
+                <w:color w:val="000000"/>
+                <w:sz w:val="24"/>
+                <w:szCs w:val="24"/>
+                <w:lang w:eastAsia="pt-BR"/>
+              </w:rPr>
+              <w:t>String</w:t>
+            </w:r>
+          </w:p>
+        </w:tc>
+        <w:tc>
+          <w:tcPr>
+            <w:tcW w:w="1418" w:type="dxa"/>
+          </w:tcPr>
+          <w:p>
+            <w:pPr>
+              <w:rPr>
+                <w:rFonts w:ascii="Times New Roman" w:eastAsia="Times New Roman" w:hAnsi="Times New Roman" w:cs="Times New Roman"/>
+                <w:b/>
+                <w:color w:val="000000"/>
+                <w:sz w:val="24"/>
+                <w:szCs w:val="24"/>
+                <w:lang w:eastAsia="pt-BR"/>
+              </w:rPr>
+            </w:pPr>
+          </w:p>
+        </w:tc>
+        <w:tc>
+          <w:tcPr>
+            <w:tcW w:w="2268" w:type="dxa"/>
+          </w:tcPr>
+          <w:p>
+            <w:pPr>
+              <w:jc w:val="center"/>
+              <w:rPr>
+                <w:rFonts w:ascii="Times New Roman" w:eastAsia="Times New Roman" w:hAnsi="Times New Roman" w:cs="Times New Roman"/>
+                <w:b/>
+                <w:color w:val="000000"/>
+                <w:sz w:val="24"/>
+                <w:szCs w:val="24"/>
+                <w:lang w:eastAsia="pt-BR"/>
+              </w:rPr>
+            </w:pPr>
+            <w:proofErr w:type="gramStart"/>
+            <w:r>
+              <w:rPr>
+                <w:rFonts w:ascii="Times New Roman" w:eastAsia="Times New Roman" w:hAnsi="Times New Roman" w:cs="Times New Roman"/>
+                <w:b/>
+                <w:color w:val="000000"/>
+                <w:sz w:val="24"/>
+                <w:szCs w:val="24"/>
+                <w:lang w:eastAsia="pt-BR"/>
+              </w:rPr>
+              <w:t>sim</w:t>
+            </w:r>
+            <w:proofErr w:type="gramEnd"/>
+          </w:p>
+        </w:tc>
+      </w:tr>
+      <w:tr>
+        <w:tc>
+          <w:tcPr>
+            <w:tcW w:w="2553" w:type="dxa"/>
+          </w:tcPr>
+          <w:p>
+            <w:pPr>
+              <w:rPr>
+                <w:rFonts w:ascii="Times New Roman" w:eastAsia="Times New Roman" w:hAnsi="Times New Roman" w:cs="Times New Roman"/>
+                <w:b/>
+                <w:color w:val="000000"/>
+                <w:sz w:val="24"/>
+                <w:szCs w:val="24"/>
+                <w:lang w:eastAsia="pt-BR"/>
+              </w:rPr>
+            </w:pPr>
+            <w:proofErr w:type="spellStart"/>
+            <w:proofErr w:type="gramStart"/>
+            <w:r>
+              <w:rPr>
+                <w:rFonts w:ascii="Times New Roman" w:eastAsia="Times New Roman" w:hAnsi="Times New Roman" w:cs="Times New Roman"/>
+                <w:b/>
+                <w:color w:val="000000"/>
+                <w:sz w:val="24"/>
+                <w:szCs w:val="24"/>
+                <w:lang w:eastAsia="pt-BR"/>
+              </w:rPr>
+              <w:t>complementoPaciente</w:t>
+            </w:r>
+            <w:proofErr w:type="spellEnd"/>
+            <w:proofErr w:type="gramEnd"/>
+          </w:p>
+        </w:tc>
+        <w:tc>
+          <w:tcPr>
+            <w:tcW w:w="1061" w:type="dxa"/>
+          </w:tcPr>
+          <w:p>
+            <w:pPr>
+              <w:rPr>
+                <w:rFonts w:ascii="Times New Roman" w:eastAsia="Times New Roman" w:hAnsi="Times New Roman" w:cs="Times New Roman"/>
+                <w:b/>
+                <w:color w:val="000000"/>
+                <w:sz w:val="24"/>
+                <w:szCs w:val="24"/>
+                <w:lang w:eastAsia="pt-BR"/>
+              </w:rPr>
+            </w:pPr>
+          </w:p>
+        </w:tc>
+        <w:tc>
+          <w:tcPr>
+            <w:tcW w:w="2057" w:type="dxa"/>
+          </w:tcPr>
+          <w:p>
+            <w:pPr>
+              <w:rPr>
+                <w:rFonts w:ascii="Times New Roman" w:eastAsia="Times New Roman" w:hAnsi="Times New Roman" w:cs="Times New Roman"/>
+                <w:b/>
+                <w:color w:val="000000"/>
+                <w:sz w:val="24"/>
+                <w:szCs w:val="24"/>
+                <w:lang w:eastAsia="pt-BR"/>
+              </w:rPr>
+            </w:pPr>
+            <w:r>
+              <w:rPr>
+                <w:rFonts w:ascii="Times New Roman" w:eastAsia="Times New Roman" w:hAnsi="Times New Roman" w:cs="Times New Roman"/>
+                <w:b/>
+                <w:color w:val="000000"/>
+                <w:sz w:val="24"/>
+                <w:szCs w:val="24"/>
+                <w:lang w:eastAsia="pt-BR"/>
+              </w:rPr>
+              <w:t>Complemento do Logradouro</w:t>
+            </w:r>
+          </w:p>
+        </w:tc>
+        <w:tc>
+          <w:tcPr>
+            <w:tcW w:w="992" w:type="dxa"/>
+          </w:tcPr>
+          <w:p>
+            <w:pPr>
+              <w:rPr>
+                <w:rFonts w:ascii="Times New Roman" w:eastAsia="Times New Roman" w:hAnsi="Times New Roman" w:cs="Times New Roman"/>
+                <w:b/>
+                <w:color w:val="000000"/>
+                <w:sz w:val="24"/>
+                <w:szCs w:val="24"/>
+                <w:lang w:eastAsia="pt-BR"/>
+              </w:rPr>
+            </w:pPr>
+            <w:r>
+              <w:rPr>
+                <w:rFonts w:ascii="Times New Roman" w:eastAsia="Times New Roman" w:hAnsi="Times New Roman" w:cs="Times New Roman"/>
+                <w:b/>
+                <w:color w:val="000000"/>
+                <w:sz w:val="24"/>
+                <w:szCs w:val="24"/>
+                <w:lang w:eastAsia="pt-BR"/>
+              </w:rPr>
+              <w:t>String</w:t>
+            </w:r>
+          </w:p>
+        </w:tc>
+        <w:tc>
+          <w:tcPr>
+            <w:tcW w:w="1418" w:type="dxa"/>
+          </w:tcPr>
+          <w:p>
+            <w:pPr>
+              <w:rPr>
+                <w:rFonts w:ascii="Times New Roman" w:eastAsia="Times New Roman" w:hAnsi="Times New Roman" w:cs="Times New Roman"/>
+                <w:b/>
+                <w:color w:val="000000"/>
+                <w:sz w:val="24"/>
+                <w:szCs w:val="24"/>
+                <w:lang w:eastAsia="pt-BR"/>
+              </w:rPr>
+            </w:pPr>
+          </w:p>
+        </w:tc>
+        <w:tc>
+          <w:tcPr>
+            <w:tcW w:w="2268" w:type="dxa"/>
+          </w:tcPr>
+          <w:p>
+            <w:pPr>
+              <w:jc w:val="center"/>
+              <w:rPr>
+                <w:rFonts w:ascii="Times New Roman" w:eastAsia="Times New Roman" w:hAnsi="Times New Roman" w:cs="Times New Roman"/>
+                <w:b/>
+                <w:color w:val="000000"/>
+                <w:sz w:val="24"/>
+                <w:szCs w:val="24"/>
+                <w:lang w:eastAsia="pt-BR"/>
+              </w:rPr>
+            </w:pPr>
+            <w:proofErr w:type="gramStart"/>
+            <w:r>
+              <w:rPr>
+                <w:rFonts w:ascii="Times New Roman" w:eastAsia="Times New Roman" w:hAnsi="Times New Roman" w:cs="Times New Roman"/>
+                <w:b/>
+                <w:color w:val="000000"/>
+                <w:sz w:val="24"/>
+                <w:szCs w:val="24"/>
+                <w:lang w:eastAsia="pt-BR"/>
+              </w:rPr>
+              <w:t>sim</w:t>
+            </w:r>
+            <w:proofErr w:type="gramEnd"/>
+          </w:p>
+        </w:tc>
+      </w:tr>
+      <w:tr>
+        <w:tc>
+          <w:tcPr>
+            <w:tcW w:w="2553" w:type="dxa"/>
+          </w:tcPr>
+          <w:p>
+            <w:pPr>
+              <w:rPr>
+                <w:rFonts w:ascii="Times New Roman" w:eastAsia="Times New Roman" w:hAnsi="Times New Roman" w:cs="Times New Roman"/>
+                <w:b/>
+                <w:color w:val="000000"/>
+                <w:sz w:val="24"/>
+                <w:szCs w:val="24"/>
+                <w:lang w:eastAsia="pt-BR"/>
+              </w:rPr>
+            </w:pPr>
+            <w:proofErr w:type="spellStart"/>
+            <w:proofErr w:type="gramStart"/>
+            <w:r>
+              <w:rPr>
+                <w:rFonts w:ascii="Times New Roman" w:eastAsia="Times New Roman" w:hAnsi="Times New Roman" w:cs="Times New Roman"/>
+                <w:b/>
+                <w:color w:val="000000"/>
+                <w:sz w:val="24"/>
+                <w:szCs w:val="24"/>
+                <w:lang w:eastAsia="pt-BR"/>
+              </w:rPr>
+              <w:t>bairroPaciente</w:t>
+            </w:r>
+            <w:proofErr w:type="spellEnd"/>
+            <w:proofErr w:type="gramEnd"/>
+          </w:p>
+        </w:tc>
+        <w:tc>
+          <w:tcPr>
+            <w:tcW w:w="1061" w:type="dxa"/>
+          </w:tcPr>
+          <w:p>
+            <w:pPr>
+              <w:rPr>
+                <w:rFonts w:ascii="Times New Roman" w:eastAsia="Times New Roman" w:hAnsi="Times New Roman" w:cs="Times New Roman"/>
+                <w:b/>
+                <w:color w:val="000000"/>
+                <w:sz w:val="24"/>
+                <w:szCs w:val="24"/>
+                <w:lang w:eastAsia="pt-BR"/>
+              </w:rPr>
+            </w:pPr>
+          </w:p>
+        </w:tc>
+        <w:tc>
+          <w:tcPr>
+            <w:tcW w:w="2057" w:type="dxa"/>
+          </w:tcPr>
+          <w:p>
+            <w:pPr>
+              <w:rPr>
+                <w:rFonts w:ascii="Times New Roman" w:eastAsia="Times New Roman" w:hAnsi="Times New Roman" w:cs="Times New Roman"/>
+                <w:b/>
+                <w:color w:val="000000"/>
+                <w:sz w:val="24"/>
+                <w:szCs w:val="24"/>
+                <w:lang w:eastAsia="pt-BR"/>
+              </w:rPr>
+            </w:pPr>
+            <w:r>
+              <w:rPr>
+                <w:rFonts w:ascii="Times New Roman" w:eastAsia="Times New Roman" w:hAnsi="Times New Roman" w:cs="Times New Roman"/>
+                <w:b/>
+                <w:color w:val="000000"/>
+                <w:sz w:val="24"/>
+                <w:szCs w:val="24"/>
+                <w:lang w:eastAsia="pt-BR"/>
+              </w:rPr>
+              <w:t>Bairro do Paciente</w:t>
+            </w:r>
+          </w:p>
+        </w:tc>
+        <w:tc>
+          <w:tcPr>
+            <w:tcW w:w="992" w:type="dxa"/>
+          </w:tcPr>
+          <w:p>
+            <w:pPr>
+              <w:rPr>
+                <w:rFonts w:ascii="Times New Roman" w:eastAsia="Times New Roman" w:hAnsi="Times New Roman" w:cs="Times New Roman"/>
+                <w:b/>
+                <w:color w:val="000000"/>
+                <w:sz w:val="24"/>
+                <w:szCs w:val="24"/>
+                <w:lang w:eastAsia="pt-BR"/>
+              </w:rPr>
+            </w:pPr>
+            <w:r>
+              <w:rPr>
+                <w:rFonts w:ascii="Times New Roman" w:eastAsia="Times New Roman" w:hAnsi="Times New Roman" w:cs="Times New Roman"/>
+                <w:b/>
+                <w:color w:val="000000"/>
+                <w:sz w:val="24"/>
+                <w:szCs w:val="24"/>
+                <w:lang w:eastAsia="pt-BR"/>
+              </w:rPr>
+              <w:t>String</w:t>
+            </w:r>
+          </w:p>
+        </w:tc>
+        <w:tc>
+          <w:tcPr>
+            <w:tcW w:w="1418" w:type="dxa"/>
+          </w:tcPr>
+          <w:p>
+            <w:pPr>
+              <w:rPr>
+                <w:rFonts w:ascii="Times New Roman" w:eastAsia="Times New Roman" w:hAnsi="Times New Roman" w:cs="Times New Roman"/>
+                <w:b/>
+                <w:color w:val="000000"/>
+                <w:sz w:val="24"/>
+                <w:szCs w:val="24"/>
+                <w:lang w:eastAsia="pt-BR"/>
+              </w:rPr>
+            </w:pPr>
+          </w:p>
+        </w:tc>
+        <w:tc>
+          <w:tcPr>
+            <w:tcW w:w="2268" w:type="dxa"/>
+          </w:tcPr>
+          <w:p>
+            <w:pPr>
+              <w:jc w:val="center"/>
+              <w:rPr>
+                <w:rFonts w:ascii="Times New Roman" w:eastAsia="Times New Roman" w:hAnsi="Times New Roman" w:cs="Times New Roman"/>
+                <w:b/>
+                <w:color w:val="000000"/>
+                <w:sz w:val="24"/>
+                <w:szCs w:val="24"/>
+                <w:lang w:eastAsia="pt-BR"/>
+              </w:rPr>
+            </w:pPr>
+            <w:proofErr w:type="gramStart"/>
+            <w:r>
+              <w:rPr>
+                <w:rFonts w:ascii="Times New Roman" w:eastAsia="Times New Roman" w:hAnsi="Times New Roman" w:cs="Times New Roman"/>
+                <w:b/>
+                <w:color w:val="000000"/>
+                <w:sz w:val="24"/>
+                <w:szCs w:val="24"/>
+                <w:lang w:eastAsia="pt-BR"/>
+              </w:rPr>
+              <w:t>sim</w:t>
+            </w:r>
+            <w:proofErr w:type="gramEnd"/>
+          </w:p>
+        </w:tc>
+      </w:tr>
+      <w:tr>
+        <w:tc>
+          <w:tcPr>
+            <w:tcW w:w="2553" w:type="dxa"/>
+          </w:tcPr>
+          <w:p>
+            <w:pPr>
+              <w:rPr>
+                <w:rFonts w:ascii="Times New Roman" w:eastAsia="Times New Roman" w:hAnsi="Times New Roman" w:cs="Times New Roman"/>
+                <w:b/>
+                <w:color w:val="000000"/>
+                <w:sz w:val="24"/>
+                <w:szCs w:val="24"/>
+                <w:lang w:eastAsia="pt-BR"/>
+              </w:rPr>
+            </w:pPr>
+            <w:proofErr w:type="spellStart"/>
+            <w:proofErr w:type="gramStart"/>
+            <w:r>
+              <w:rPr>
+                <w:rFonts w:ascii="Times New Roman" w:eastAsia="Times New Roman" w:hAnsi="Times New Roman" w:cs="Times New Roman"/>
+                <w:b/>
+                <w:color w:val="000000"/>
+                <w:sz w:val="24"/>
+                <w:szCs w:val="24"/>
+                <w:lang w:eastAsia="pt-BR"/>
+              </w:rPr>
+              <w:t>cidadePaciente</w:t>
+            </w:r>
+            <w:proofErr w:type="spellEnd"/>
+            <w:proofErr w:type="gramEnd"/>
+          </w:p>
+        </w:tc>
+        <w:tc>
+          <w:tcPr>
+            <w:tcW w:w="1061" w:type="dxa"/>
+          </w:tcPr>
+          <w:p>
+            <w:pPr>
+              <w:rPr>
+                <w:rFonts w:ascii="Times New Roman" w:eastAsia="Times New Roman" w:hAnsi="Times New Roman" w:cs="Times New Roman"/>
+                <w:b/>
+                <w:color w:val="000000"/>
+                <w:sz w:val="24"/>
+                <w:szCs w:val="24"/>
+                <w:lang w:eastAsia="pt-BR"/>
+              </w:rPr>
+            </w:pPr>
+          </w:p>
+        </w:tc>
+        <w:tc>
+          <w:tcPr>
+            <w:tcW w:w="2057" w:type="dxa"/>
+          </w:tcPr>
+          <w:p>
+            <w:pPr>
+              <w:rPr>
+                <w:rFonts w:ascii="Times New Roman" w:eastAsia="Times New Roman" w:hAnsi="Times New Roman" w:cs="Times New Roman"/>
+                <w:b/>
+                <w:color w:val="000000"/>
+                <w:sz w:val="24"/>
+                <w:szCs w:val="24"/>
+                <w:lang w:eastAsia="pt-BR"/>
+              </w:rPr>
+            </w:pPr>
+            <w:r>
+              <w:rPr>
+                <w:rFonts w:ascii="Times New Roman" w:eastAsia="Times New Roman" w:hAnsi="Times New Roman" w:cs="Times New Roman"/>
+                <w:b/>
+                <w:color w:val="000000"/>
+                <w:sz w:val="24"/>
+                <w:szCs w:val="24"/>
+                <w:lang w:eastAsia="pt-BR"/>
+              </w:rPr>
+              <w:t>Cidade do Paciente</w:t>
+            </w:r>
+          </w:p>
+        </w:tc>
+        <w:tc>
+          <w:tcPr>
+            <w:tcW w:w="992" w:type="dxa"/>
+          </w:tcPr>
+          <w:p>
+            <w:pPr>
+              <w:rPr>
+                <w:rFonts w:ascii="Times New Roman" w:eastAsia="Times New Roman" w:hAnsi="Times New Roman" w:cs="Times New Roman"/>
+                <w:b/>
+                <w:color w:val="000000"/>
+                <w:sz w:val="24"/>
+                <w:szCs w:val="24"/>
+                <w:lang w:eastAsia="pt-BR"/>
+              </w:rPr>
+            </w:pPr>
+            <w:r>
+              <w:rPr>
+                <w:rFonts w:ascii="Times New Roman" w:eastAsia="Times New Roman" w:hAnsi="Times New Roman" w:cs="Times New Roman"/>
+                <w:b/>
+                <w:color w:val="000000"/>
+                <w:sz w:val="24"/>
+                <w:szCs w:val="24"/>
+                <w:lang w:eastAsia="pt-BR"/>
+              </w:rPr>
+              <w:t>String</w:t>
+            </w:r>
+          </w:p>
+        </w:tc>
+        <w:tc>
+          <w:tcPr>
+            <w:tcW w:w="1418" w:type="dxa"/>
+          </w:tcPr>
+          <w:p>
+            <w:pPr>
+              <w:rPr>
+                <w:rFonts w:ascii="Times New Roman" w:eastAsia="Times New Roman" w:hAnsi="Times New Roman" w:cs="Times New Roman"/>
+                <w:b/>
+                <w:color w:val="000000"/>
+                <w:sz w:val="24"/>
+                <w:szCs w:val="24"/>
+                <w:lang w:eastAsia="pt-BR"/>
+              </w:rPr>
+            </w:pPr>
+          </w:p>
+        </w:tc>
+        <w:tc>
+          <w:tcPr>
+            <w:tcW w:w="2268" w:type="dxa"/>
+          </w:tcPr>
+          <w:p>
+            <w:pPr>
+              <w:jc w:val="center"/>
+              <w:rPr>
+                <w:rFonts w:ascii="Times New Roman" w:eastAsia="Times New Roman" w:hAnsi="Times New Roman" w:cs="Times New Roman"/>
+                <w:b/>
+                <w:color w:val="000000"/>
+                <w:sz w:val="24"/>
+                <w:szCs w:val="24"/>
+                <w:lang w:eastAsia="pt-BR"/>
+              </w:rPr>
+            </w:pPr>
+            <w:proofErr w:type="gramStart"/>
+            <w:r>
+              <w:rPr>
+                <w:rFonts w:ascii="Times New Roman" w:eastAsia="Times New Roman" w:hAnsi="Times New Roman" w:cs="Times New Roman"/>
+                <w:b/>
+                <w:color w:val="000000"/>
+                <w:sz w:val="24"/>
+                <w:szCs w:val="24"/>
+                <w:lang w:eastAsia="pt-BR"/>
+              </w:rPr>
+              <w:t>sim</w:t>
+            </w:r>
+            <w:proofErr w:type="gramEnd"/>
+          </w:p>
+        </w:tc>
+      </w:tr>
+      <w:tr>
+        <w:tc>
+          <w:tcPr>
+            <w:tcW w:w="2553" w:type="dxa"/>
+          </w:tcPr>
+          <w:p>
+            <w:pPr>
+              <w:rPr>
+                <w:rFonts w:ascii="Times New Roman" w:eastAsia="Times New Roman" w:hAnsi="Times New Roman" w:cs="Times New Roman"/>
+                <w:b/>
+                <w:color w:val="000000"/>
+                <w:sz w:val="24"/>
+                <w:szCs w:val="24"/>
+                <w:lang w:eastAsia="pt-BR"/>
+              </w:rPr>
+            </w:pPr>
+            <w:proofErr w:type="spellStart"/>
+            <w:proofErr w:type="gramStart"/>
+            <w:r>
+              <w:rPr>
+                <w:rFonts w:ascii="Times New Roman" w:eastAsia="Times New Roman" w:hAnsi="Times New Roman" w:cs="Times New Roman"/>
+                <w:b/>
+                <w:color w:val="000000"/>
+                <w:sz w:val="24"/>
+                <w:szCs w:val="24"/>
+                <w:lang w:eastAsia="pt-BR"/>
+              </w:rPr>
+              <w:t>estadoPaciente</w:t>
+            </w:r>
+            <w:proofErr w:type="spellEnd"/>
+            <w:proofErr w:type="gramEnd"/>
+          </w:p>
+        </w:tc>
+        <w:tc>
+          <w:tcPr>
+            <w:tcW w:w="1061" w:type="dxa"/>
+          </w:tcPr>
+          <w:p>
+            <w:pPr>
+              <w:rPr>
+                <w:rFonts w:ascii="Times New Roman" w:eastAsia="Times New Roman" w:hAnsi="Times New Roman" w:cs="Times New Roman"/>
+                <w:b/>
+                <w:color w:val="000000"/>
+                <w:sz w:val="24"/>
+                <w:szCs w:val="24"/>
+                <w:lang w:eastAsia="pt-BR"/>
+              </w:rPr>
+            </w:pPr>
+          </w:p>
+        </w:tc>
+        <w:tc>
+          <w:tcPr>
+            <w:tcW w:w="2057" w:type="dxa"/>
+          </w:tcPr>
+          <w:p>
+            <w:pPr>
+              <w:rPr>
+                <w:rFonts w:ascii="Times New Roman" w:eastAsia="Times New Roman" w:hAnsi="Times New Roman" w:cs="Times New Roman"/>
+                <w:b/>
+                <w:color w:val="000000"/>
+                <w:sz w:val="24"/>
+                <w:szCs w:val="24"/>
+                <w:lang w:eastAsia="pt-BR"/>
+              </w:rPr>
+            </w:pPr>
+            <w:r>
+              <w:rPr>
+                <w:rFonts w:ascii="Times New Roman" w:eastAsia="Times New Roman" w:hAnsi="Times New Roman" w:cs="Times New Roman"/>
+                <w:b/>
+                <w:color w:val="000000"/>
+                <w:sz w:val="24"/>
+                <w:szCs w:val="24"/>
+                <w:lang w:eastAsia="pt-BR"/>
+              </w:rPr>
+              <w:t>Estado do Paciente</w:t>
+            </w:r>
+          </w:p>
+        </w:tc>
+        <w:tc>
+          <w:tcPr>
+            <w:tcW w:w="992" w:type="dxa"/>
+          </w:tcPr>
+          <w:p>
+            <w:pPr>
+              <w:rPr>
+                <w:rFonts w:ascii="Times New Roman" w:eastAsia="Times New Roman" w:hAnsi="Times New Roman" w:cs="Times New Roman"/>
+                <w:b/>
+                <w:color w:val="000000"/>
+                <w:sz w:val="24"/>
+                <w:szCs w:val="24"/>
+                <w:lang w:eastAsia="pt-BR"/>
+              </w:rPr>
+            </w:pPr>
+            <w:r>
+              <w:rPr>
+                <w:rFonts w:ascii="Times New Roman" w:eastAsia="Times New Roman" w:hAnsi="Times New Roman" w:cs="Times New Roman"/>
+                <w:b/>
+                <w:color w:val="000000"/>
+                <w:sz w:val="24"/>
+                <w:szCs w:val="24"/>
+                <w:lang w:eastAsia="pt-BR"/>
+              </w:rPr>
+              <w:t>Strin</w:t>
+            </w:r>
+            <w:r>
+              <w:rPr>
+                <w:rFonts w:ascii="Times New Roman" w:eastAsia="Times New Roman" w:hAnsi="Times New Roman" w:cs="Times New Roman"/>
+                <w:b/>
+                <w:color w:val="000000"/>
+                <w:sz w:val="24"/>
+                <w:szCs w:val="24"/>
+                <w:lang w:eastAsia="pt-BR"/>
+              </w:rPr>
+              <w:t>g</w:t>
+            </w:r>
+          </w:p>
+        </w:tc>
+        <w:tc>
+          <w:tcPr>
+            <w:tcW w:w="1418" w:type="dxa"/>
+          </w:tcPr>
+          <w:p>
+            <w:pPr>
+              <w:rPr>
+                <w:rFonts w:ascii="Times New Roman" w:eastAsia="Times New Roman" w:hAnsi="Times New Roman" w:cs="Times New Roman"/>
+                <w:b/>
+                <w:color w:val="000000"/>
+                <w:sz w:val="24"/>
+                <w:szCs w:val="24"/>
+                <w:lang w:eastAsia="pt-BR"/>
+              </w:rPr>
+            </w:pPr>
+          </w:p>
+        </w:tc>
+        <w:tc>
+          <w:tcPr>
+            <w:tcW w:w="2268" w:type="dxa"/>
+          </w:tcPr>
+          <w:p>
+            <w:pPr>
+              <w:jc w:val="center"/>
+              <w:rPr>
+                <w:rFonts w:ascii="Times New Roman" w:eastAsia="Times New Roman" w:hAnsi="Times New Roman" w:cs="Times New Roman"/>
+                <w:b/>
+                <w:color w:val="000000"/>
+                <w:sz w:val="24"/>
+                <w:szCs w:val="24"/>
+                <w:lang w:eastAsia="pt-BR"/>
+              </w:rPr>
+            </w:pPr>
+            <w:proofErr w:type="gramStart"/>
+            <w:r>
+              <w:rPr>
+                <w:rFonts w:ascii="Times New Roman" w:eastAsia="Times New Roman" w:hAnsi="Times New Roman" w:cs="Times New Roman"/>
+                <w:b/>
+                <w:color w:val="000000"/>
+                <w:sz w:val="24"/>
+                <w:szCs w:val="24"/>
+                <w:lang w:eastAsia="pt-BR"/>
+              </w:rPr>
+              <w:t>sim</w:t>
+            </w:r>
+            <w:proofErr w:type="gramEnd"/>
+          </w:p>
+        </w:tc>
+      </w:tr>
+      <w:tr>
+        <w:tc>
+          <w:tcPr>
+            <w:tcW w:w="2553" w:type="dxa"/>
+          </w:tcPr>
+          <w:p>
+            <w:pPr>
+              <w:rPr>
+                <w:rFonts w:ascii="Times New Roman" w:eastAsia="Times New Roman" w:hAnsi="Times New Roman" w:cs="Times New Roman"/>
+                <w:b/>
+                <w:color w:val="000000"/>
+                <w:sz w:val="24"/>
+                <w:szCs w:val="24"/>
+                <w:lang w:eastAsia="pt-BR"/>
+              </w:rPr>
+            </w:pPr>
+            <w:proofErr w:type="spellStart"/>
+            <w:proofErr w:type="gramStart"/>
+            <w:r>
+              <w:rPr>
+                <w:rFonts w:ascii="Times New Roman" w:eastAsia="Times New Roman" w:hAnsi="Times New Roman" w:cs="Times New Roman"/>
+                <w:b/>
+                <w:color w:val="000000"/>
+                <w:sz w:val="24"/>
+                <w:szCs w:val="24"/>
+                <w:lang w:eastAsia="pt-BR"/>
+              </w:rPr>
+              <w:t>cepPaciente</w:t>
+            </w:r>
+            <w:proofErr w:type="spellEnd"/>
+            <w:proofErr w:type="gramEnd"/>
+          </w:p>
+        </w:tc>
+        <w:tc>
+          <w:tcPr>
+            <w:tcW w:w="1061" w:type="dxa"/>
+          </w:tcPr>
+          <w:p>
+            <w:pPr>
+              <w:rPr>
+                <w:rFonts w:ascii="Times New Roman" w:eastAsia="Times New Roman" w:hAnsi="Times New Roman" w:cs="Times New Roman"/>
+                <w:b/>
+                <w:color w:val="000000"/>
+                <w:sz w:val="24"/>
+                <w:szCs w:val="24"/>
+                <w:lang w:eastAsia="pt-BR"/>
+              </w:rPr>
+            </w:pPr>
+          </w:p>
+        </w:tc>
+        <w:tc>
+          <w:tcPr>
+            <w:tcW w:w="2057" w:type="dxa"/>
+          </w:tcPr>
+          <w:p>
+            <w:pPr>
+              <w:rPr>
+                <w:rFonts w:ascii="Times New Roman" w:eastAsia="Times New Roman" w:hAnsi="Times New Roman" w:cs="Times New Roman"/>
+                <w:b/>
+                <w:color w:val="000000"/>
+                <w:sz w:val="24"/>
+                <w:szCs w:val="24"/>
+                <w:lang w:eastAsia="pt-BR"/>
+              </w:rPr>
+            </w:pPr>
+            <w:proofErr w:type="spellStart"/>
+            <w:r>
+              <w:rPr>
+                <w:rFonts w:ascii="Times New Roman" w:eastAsia="Times New Roman" w:hAnsi="Times New Roman" w:cs="Times New Roman"/>
+                <w:b/>
+                <w:color w:val="000000"/>
+                <w:sz w:val="24"/>
+                <w:szCs w:val="24"/>
+                <w:lang w:eastAsia="pt-BR"/>
+              </w:rPr>
+              <w:t>Cp</w:t>
+            </w:r>
+            <w:proofErr w:type="spellEnd"/>
+            <w:r>
+              <w:rPr>
+                <w:rFonts w:ascii="Times New Roman" w:eastAsia="Times New Roman" w:hAnsi="Times New Roman" w:cs="Times New Roman"/>
+                <w:b/>
+                <w:color w:val="000000"/>
+                <w:sz w:val="24"/>
+                <w:szCs w:val="24"/>
+                <w:lang w:eastAsia="pt-BR"/>
+              </w:rPr>
+              <w:t xml:space="preserve"> do Paciente</w:t>
+            </w:r>
+          </w:p>
+        </w:tc>
+        <w:tc>
+          <w:tcPr>
+            <w:tcW w:w="992" w:type="dxa"/>
+          </w:tcPr>
+          <w:p>
+            <w:pPr>
+              <w:rPr>
+                <w:rFonts w:ascii="Times New Roman" w:eastAsia="Times New Roman" w:hAnsi="Times New Roman" w:cs="Times New Roman"/>
+                <w:b/>
+                <w:color w:val="000000"/>
+                <w:sz w:val="24"/>
+                <w:szCs w:val="24"/>
+                <w:lang w:eastAsia="pt-BR"/>
+              </w:rPr>
+            </w:pPr>
+            <w:r>
+              <w:rPr>
+                <w:rFonts w:ascii="Times New Roman" w:eastAsia="Times New Roman" w:hAnsi="Times New Roman" w:cs="Times New Roman"/>
+                <w:b/>
+                <w:color w:val="000000"/>
+                <w:sz w:val="24"/>
+                <w:szCs w:val="24"/>
+                <w:lang w:eastAsia="pt-BR"/>
+              </w:rPr>
+              <w:t>String</w:t>
+            </w:r>
+          </w:p>
+        </w:tc>
+        <w:tc>
+          <w:tcPr>
+            <w:tcW w:w="1418" w:type="dxa"/>
+          </w:tcPr>
+          <w:p>
+            <w:pPr>
+              <w:rPr>
+                <w:rFonts w:ascii="Times New Roman" w:eastAsia="Times New Roman" w:hAnsi="Times New Roman" w:cs="Times New Roman"/>
+                <w:b/>
+                <w:color w:val="000000"/>
+                <w:sz w:val="24"/>
+                <w:szCs w:val="24"/>
+                <w:lang w:eastAsia="pt-BR"/>
+              </w:rPr>
+            </w:pPr>
+          </w:p>
+        </w:tc>
+        <w:tc>
+          <w:tcPr>
+            <w:tcW w:w="2268" w:type="dxa"/>
+          </w:tcPr>
+          <w:p>
+            <w:pPr>
+              <w:jc w:val="center"/>
+              <w:rPr>
+                <w:rFonts w:ascii="Times New Roman" w:eastAsia="Times New Roman" w:hAnsi="Times New Roman" w:cs="Times New Roman"/>
+                <w:b/>
+                <w:color w:val="000000"/>
+                <w:sz w:val="24"/>
+                <w:szCs w:val="24"/>
+                <w:lang w:eastAsia="pt-BR"/>
+              </w:rPr>
+            </w:pPr>
+            <w:proofErr w:type="gramStart"/>
+            <w:r>
+              <w:rPr>
+                <w:rFonts w:ascii="Times New Roman" w:eastAsia="Times New Roman" w:hAnsi="Times New Roman" w:cs="Times New Roman"/>
+                <w:b/>
+                <w:color w:val="000000"/>
+                <w:sz w:val="24"/>
+                <w:szCs w:val="24"/>
+                <w:lang w:eastAsia="pt-BR"/>
+              </w:rPr>
+              <w:t>sim</w:t>
+            </w:r>
+            <w:proofErr w:type="gramEnd"/>
+          </w:p>
+        </w:tc>
+      </w:tr>
+    </w:tbl>
     <w:p>
       <w:pPr>
         <w:spacing w:after="0" w:line="240" w:lineRule="auto"/>
@@ -44932,7 +47538,6 @@
                 <w:shd w:val="clear" w:color="auto" w:fill="FFFFFF"/>
                 <w:lang w:eastAsia="pt-BR"/>
               </w:rPr>
-              <w:lastRenderedPageBreak/>
               <w:t>Tablet</w:t>
             </w:r>
             <w:proofErr w:type="spellEnd"/>
@@ -46159,6 +48764,7 @@
           <w:szCs w:val="24"/>
           <w:lang w:eastAsia="pt-BR"/>
         </w:rPr>
+        <w:lastRenderedPageBreak/>
         <w:br/>
       </w:r>
     </w:p>
@@ -49714,7 +52320,7 @@
 </file>
 
 <file path=customXml/itemProps1.xml><?xml version="1.0" encoding="utf-8"?>
-<ds:datastoreItem xmlns:ds="http://schemas.openxmlformats.org/officeDocument/2006/customXml" ds:itemID="{929F1895-440E-49E4-9A39-52736D0937C6}">
+<ds:datastoreItem xmlns:ds="http://schemas.openxmlformats.org/officeDocument/2006/customXml" ds:itemID="{EF34A1CD-9441-4805-B8A7-8F7386EC6A3E}">
   <ds:schemaRefs>
     <ds:schemaRef ds:uri="http://schemas.openxmlformats.org/officeDocument/2006/bibliography"/>
   </ds:schemaRefs>

</xml_diff>

<commit_message>
Incluí mais a tabela Paciente.
</commit_message>
<xml_diff>
--- a/wiki/TCC.docx
+++ b/wiki/TCC.docx
@@ -34611,8 +34611,8 @@
         <w:tblLook w:val="04A0"/>
       </w:tblPr>
       <w:tblGrid>
-        <w:gridCol w:w="2269"/>
-        <w:gridCol w:w="1276"/>
+        <w:gridCol w:w="2694"/>
+        <w:gridCol w:w="851"/>
         <w:gridCol w:w="2693"/>
         <w:gridCol w:w="992"/>
         <w:gridCol w:w="1134"/>
@@ -34621,7 +34621,7 @@
       <w:tr>
         <w:tc>
           <w:tcPr>
-            <w:tcW w:w="2269" w:type="dxa"/>
+            <w:tcW w:w="2694" w:type="dxa"/>
           </w:tcPr>
           <w:p>
             <w:pPr>
@@ -34654,7 +34654,7 @@
         </w:tc>
         <w:tc>
           <w:tcPr>
-            <w:tcW w:w="1276" w:type="dxa"/>
+            <w:tcW w:w="851" w:type="dxa"/>
           </w:tcPr>
           <w:p>
             <w:pPr>
@@ -34821,7 +34821,7 @@
       <w:tr>
         <w:tc>
           <w:tcPr>
-            <w:tcW w:w="2269" w:type="dxa"/>
+            <w:tcW w:w="2694" w:type="dxa"/>
           </w:tcPr>
           <w:p>
             <w:pPr>
@@ -34856,7 +34856,7 @@
         </w:tc>
         <w:tc>
           <w:tcPr>
-            <w:tcW w:w="1276" w:type="dxa"/>
+            <w:tcW w:w="851" w:type="dxa"/>
           </w:tcPr>
           <w:p>
             <w:pPr>
@@ -35005,7 +35005,7 @@
       <w:tr>
         <w:tc>
           <w:tcPr>
-            <w:tcW w:w="2269" w:type="dxa"/>
+            <w:tcW w:w="2694" w:type="dxa"/>
           </w:tcPr>
           <w:p>
             <w:pPr>
@@ -35040,7 +35040,7 @@
         </w:tc>
         <w:tc>
           <w:tcPr>
-            <w:tcW w:w="1276" w:type="dxa"/>
+            <w:tcW w:w="851" w:type="dxa"/>
           </w:tcPr>
           <w:p>
             <w:pPr>
@@ -35173,7 +35173,7 @@
       <w:tr>
         <w:tc>
           <w:tcPr>
-            <w:tcW w:w="2269" w:type="dxa"/>
+            <w:tcW w:w="2694" w:type="dxa"/>
           </w:tcPr>
           <w:p>
             <w:pPr>
@@ -35208,7 +35208,7 @@
         </w:tc>
         <w:tc>
           <w:tcPr>
-            <w:tcW w:w="1276" w:type="dxa"/>
+            <w:tcW w:w="851" w:type="dxa"/>
           </w:tcPr>
           <w:p>
             <w:pPr>
@@ -35343,7 +35343,7 @@
       <w:tr>
         <w:tc>
           <w:tcPr>
-            <w:tcW w:w="2269" w:type="dxa"/>
+            <w:tcW w:w="2694" w:type="dxa"/>
           </w:tcPr>
           <w:p>
             <w:pPr>
@@ -35372,13 +35372,25 @@
               </w:rPr>
               <w:t>emailVendedo</w:t>
             </w:r>
+            <w:r>
+              <w:rPr>
+                <w:rFonts w:ascii="Times New Roman" w:eastAsia="Times New Roman" w:hAnsi="Times New Roman" w:cs="Times New Roman"/>
+                <w:bCs/>
+                <w:color w:val="000000"/>
+                <w:sz w:val="24"/>
+                <w:szCs w:val="24"/>
+                <w:shd w:val="clear" w:color="auto" w:fill="FFFFFF"/>
+                <w:lang w:eastAsia="pt-BR"/>
+              </w:rPr>
+              <w:t>r</w:t>
+            </w:r>
             <w:proofErr w:type="spellEnd"/>
             <w:proofErr w:type="gramEnd"/>
           </w:p>
         </w:tc>
         <w:tc>
           <w:tcPr>
-            <w:tcW w:w="1276" w:type="dxa"/>
+            <w:tcW w:w="851" w:type="dxa"/>
           </w:tcPr>
           <w:p>
             <w:pPr>
@@ -35513,7 +35525,7 @@
       <w:tr>
         <w:tc>
           <w:tcPr>
-            <w:tcW w:w="2269" w:type="dxa"/>
+            <w:tcW w:w="2694" w:type="dxa"/>
           </w:tcPr>
           <w:p>
             <w:pPr>
@@ -35548,7 +35560,7 @@
         </w:tc>
         <w:tc>
           <w:tcPr>
-            <w:tcW w:w="1276" w:type="dxa"/>
+            <w:tcW w:w="851" w:type="dxa"/>
           </w:tcPr>
           <w:p>
             <w:pPr>
@@ -35683,7 +35695,7 @@
       <w:tr>
         <w:tc>
           <w:tcPr>
-            <w:tcW w:w="2269" w:type="dxa"/>
+            <w:tcW w:w="2694" w:type="dxa"/>
           </w:tcPr>
           <w:p>
             <w:pPr>
@@ -35718,7 +35730,7 @@
         </w:tc>
         <w:tc>
           <w:tcPr>
-            <w:tcW w:w="1276" w:type="dxa"/>
+            <w:tcW w:w="851" w:type="dxa"/>
           </w:tcPr>
           <w:p>
             <w:pPr>
@@ -35881,7 +35893,7 @@
       <w:tr>
         <w:tc>
           <w:tcPr>
-            <w:tcW w:w="2269" w:type="dxa"/>
+            <w:tcW w:w="2694" w:type="dxa"/>
           </w:tcPr>
           <w:p>
             <w:pPr>
@@ -35916,7 +35928,7 @@
         </w:tc>
         <w:tc>
           <w:tcPr>
-            <w:tcW w:w="1276" w:type="dxa"/>
+            <w:tcW w:w="851" w:type="dxa"/>
           </w:tcPr>
           <w:p>
             <w:pPr>
@@ -36051,7 +36063,7 @@
       <w:tr>
         <w:tc>
           <w:tcPr>
-            <w:tcW w:w="2269" w:type="dxa"/>
+            <w:tcW w:w="2694" w:type="dxa"/>
           </w:tcPr>
           <w:p>
             <w:pPr>
@@ -36086,7 +36098,7 @@
         </w:tc>
         <w:tc>
           <w:tcPr>
-            <w:tcW w:w="1276" w:type="dxa"/>
+            <w:tcW w:w="851" w:type="dxa"/>
           </w:tcPr>
           <w:p>
             <w:pPr>
@@ -36223,7 +36235,7 @@
       <w:tr>
         <w:tc>
           <w:tcPr>
-            <w:tcW w:w="2269" w:type="dxa"/>
+            <w:tcW w:w="2694" w:type="dxa"/>
           </w:tcPr>
           <w:p>
             <w:pPr>
@@ -36258,7 +36270,7 @@
         </w:tc>
         <w:tc>
           <w:tcPr>
-            <w:tcW w:w="1276" w:type="dxa"/>
+            <w:tcW w:w="851" w:type="dxa"/>
           </w:tcPr>
           <w:p>
             <w:pPr>
@@ -36315,7 +36327,7 @@
                 <w:shd w:val="clear" w:color="auto" w:fill="FFFFFF"/>
                 <w:lang w:eastAsia="pt-BR"/>
               </w:rPr>
-              <w:t>Enderecodo</w:t>
+              <w:t>Endereco</w:t>
             </w:r>
             <w:proofErr w:type="spellEnd"/>
             <w:r>
@@ -36330,7 +36342,6 @@
               </w:rPr>
               <w:t xml:space="preserve"> </w:t>
             </w:r>
-            <w:proofErr w:type="spellStart"/>
             <w:r>
               <w:rPr>
                 <w:rFonts w:ascii="Times New Roman" w:eastAsia="Times New Roman" w:hAnsi="Times New Roman" w:cs="Times New Roman"/>
@@ -36341,9 +36352,33 @@
                 <w:shd w:val="clear" w:color="auto" w:fill="FFFFFF"/>
                 <w:lang w:eastAsia="pt-BR"/>
               </w:rPr>
+              <w:lastRenderedPageBreak/>
+              <w:t xml:space="preserve">do </w:t>
+            </w:r>
+            <w:r>
+              <w:rPr>
+                <w:rFonts w:ascii="Times New Roman" w:eastAsia="Times New Roman" w:hAnsi="Times New Roman" w:cs="Times New Roman"/>
+                <w:bCs/>
+                <w:color w:val="000000"/>
+                <w:sz w:val="24"/>
+                <w:szCs w:val="24"/>
+                <w:shd w:val="clear" w:color="auto" w:fill="FFFFFF"/>
+                <w:lang w:eastAsia="pt-BR"/>
+              </w:rPr>
+              <w:t>F</w:t>
+            </w:r>
+            <w:r>
+              <w:rPr>
+                <w:rFonts w:ascii="Times New Roman" w:eastAsia="Times New Roman" w:hAnsi="Times New Roman" w:cs="Times New Roman"/>
+                <w:bCs/>
+                <w:color w:val="000000"/>
+                <w:sz w:val="24"/>
+                <w:szCs w:val="24"/>
+                <w:shd w:val="clear" w:color="auto" w:fill="FFFFFF"/>
+                <w:lang w:eastAsia="pt-BR"/>
+              </w:rPr>
               <w:t>ornecedor</w:t>
             </w:r>
-            <w:proofErr w:type="spellEnd"/>
           </w:p>
         </w:tc>
         <w:tc>
@@ -36373,6 +36408,7 @@
                 <w:shd w:val="clear" w:color="auto" w:fill="FFFFFF"/>
                 <w:lang w:eastAsia="pt-BR"/>
               </w:rPr>
+              <w:lastRenderedPageBreak/>
               <w:t>String</w:t>
             </w:r>
           </w:p>
@@ -36433,7 +36469,7 @@
       <w:tr>
         <w:tc>
           <w:tcPr>
-            <w:tcW w:w="2269" w:type="dxa"/>
+            <w:tcW w:w="2694" w:type="dxa"/>
           </w:tcPr>
           <w:p>
             <w:pPr>
@@ -36469,7 +36505,7 @@
         </w:tc>
         <w:tc>
           <w:tcPr>
-            <w:tcW w:w="1276" w:type="dxa"/>
+            <w:tcW w:w="851" w:type="dxa"/>
           </w:tcPr>
           <w:p>
             <w:pPr>
@@ -36604,7 +36640,7 @@
       <w:tr>
         <w:tc>
           <w:tcPr>
-            <w:tcW w:w="2269" w:type="dxa"/>
+            <w:tcW w:w="2694" w:type="dxa"/>
           </w:tcPr>
           <w:p>
             <w:pPr>
@@ -36639,7 +36675,7 @@
         </w:tc>
         <w:tc>
           <w:tcPr>
-            <w:tcW w:w="1276" w:type="dxa"/>
+            <w:tcW w:w="851" w:type="dxa"/>
           </w:tcPr>
           <w:p>
             <w:pPr>
@@ -36788,7 +36824,7 @@
       <w:tr>
         <w:tc>
           <w:tcPr>
-            <w:tcW w:w="2269" w:type="dxa"/>
+            <w:tcW w:w="2694" w:type="dxa"/>
           </w:tcPr>
           <w:p>
             <w:pPr>
@@ -36823,7 +36859,7 @@
         </w:tc>
         <w:tc>
           <w:tcPr>
-            <w:tcW w:w="1276" w:type="dxa"/>
+            <w:tcW w:w="851" w:type="dxa"/>
           </w:tcPr>
           <w:p>
             <w:pPr>
@@ -36982,7 +37018,7 @@
       <w:tr>
         <w:tc>
           <w:tcPr>
-            <w:tcW w:w="2269" w:type="dxa"/>
+            <w:tcW w:w="2694" w:type="dxa"/>
           </w:tcPr>
           <w:p>
             <w:pPr>
@@ -37017,7 +37053,7 @@
         </w:tc>
         <w:tc>
           <w:tcPr>
-            <w:tcW w:w="1276" w:type="dxa"/>
+            <w:tcW w:w="851" w:type="dxa"/>
           </w:tcPr>
           <w:p>
             <w:pPr>
@@ -41239,6 +41275,7 @@
                 <w:szCs w:val="24"/>
                 <w:lang w:eastAsia="pt-BR"/>
               </w:rPr>
+              <w:lastRenderedPageBreak/>
               <w:t>outros</w:t>
             </w:r>
             <w:proofErr w:type="gramEnd"/>
@@ -41388,7 +41425,6 @@
                 <w:szCs w:val="24"/>
                 <w:lang w:eastAsia="pt-BR"/>
               </w:rPr>
-              <w:lastRenderedPageBreak/>
               <w:t>fioFitaDental</w:t>
             </w:r>
             <w:proofErr w:type="spellEnd"/>
@@ -45190,6 +45226,7 @@
                 <w:szCs w:val="24"/>
                 <w:lang w:eastAsia="pt-BR"/>
               </w:rPr>
+              <w:lastRenderedPageBreak/>
               <w:t>dataNascimento</w:t>
             </w:r>
             <w:proofErr w:type="spellEnd"/>
@@ -45237,9 +45274,16 @@
                 <w:szCs w:val="24"/>
                 <w:lang w:eastAsia="pt-BR"/>
               </w:rPr>
-              <w:t xml:space="preserve">Data do </w:t>
-            </w:r>
-            <w:r>
+              <w:t>Data do Nascimento</w:t>
+            </w:r>
+          </w:p>
+        </w:tc>
+        <w:tc>
+          <w:tcPr>
+            <w:tcW w:w="992" w:type="dxa"/>
+          </w:tcPr>
+          <w:p>
+            <w:pPr>
               <w:rPr>
                 <w:rFonts w:ascii="Times New Roman" w:eastAsia="Times New Roman" w:hAnsi="Times New Roman" w:cs="Times New Roman"/>
                 <w:b/>
@@ -45248,17 +45292,8 @@
                 <w:szCs w:val="24"/>
                 <w:lang w:eastAsia="pt-BR"/>
               </w:rPr>
-              <w:lastRenderedPageBreak/>
-              <w:t>Nascimento</w:t>
-            </w:r>
-          </w:p>
-        </w:tc>
-        <w:tc>
-          <w:tcPr>
-            <w:tcW w:w="992" w:type="dxa"/>
-          </w:tcPr>
-          <w:p>
-            <w:pPr>
+            </w:pPr>
+            <w:r>
               <w:rPr>
                 <w:rFonts w:ascii="Times New Roman" w:eastAsia="Times New Roman" w:hAnsi="Times New Roman" w:cs="Times New Roman"/>
                 <w:b/>
@@ -45267,17 +45302,6 @@
                 <w:szCs w:val="24"/>
                 <w:lang w:eastAsia="pt-BR"/>
               </w:rPr>
-            </w:pPr>
-            <w:r>
-              <w:rPr>
-                <w:rFonts w:ascii="Times New Roman" w:eastAsia="Times New Roman" w:hAnsi="Times New Roman" w:cs="Times New Roman"/>
-                <w:b/>
-                <w:color w:val="000000"/>
-                <w:sz w:val="24"/>
-                <w:szCs w:val="24"/>
-                <w:lang w:eastAsia="pt-BR"/>
-              </w:rPr>
-              <w:lastRenderedPageBreak/>
               <w:t>Date</w:t>
             </w:r>
           </w:p>
@@ -45358,7 +45382,6 @@
                 <w:szCs w:val="24"/>
                 <w:lang w:eastAsia="pt-BR"/>
               </w:rPr>
-              <w:lastRenderedPageBreak/>
               <w:t>sexoPaciente</w:t>
             </w:r>
             <w:proofErr w:type="spellEnd"/>
@@ -52320,7 +52343,7 @@
 </file>
 
 <file path=customXml/itemProps1.xml><?xml version="1.0" encoding="utf-8"?>
-<ds:datastoreItem xmlns:ds="http://schemas.openxmlformats.org/officeDocument/2006/customXml" ds:itemID="{EF34A1CD-9441-4805-B8A7-8F7386EC6A3E}">
+<ds:datastoreItem xmlns:ds="http://schemas.openxmlformats.org/officeDocument/2006/customXml" ds:itemID="{3FE3AB62-1CF5-4291-99D7-817CABBFA51C}">
   <ds:schemaRefs>
     <ds:schemaRef ds:uri="http://schemas.openxmlformats.org/officeDocument/2006/bibliography"/>
   </ds:schemaRefs>

</xml_diff>

<commit_message>
inclui as tabelas Usuario, Dentista e Disponibilidade
Obs: tem que alterar os atributos da Tabela Dsiponibilidade os campos Data Para Time.
horaInicio		Hora do Início	Time		sim
horaFim		Hora do Fim	Time		sim
</commit_message>
<xml_diff>
--- a/wiki/TCC.docx
+++ b/wiki/TCC.docx
@@ -44497,8 +44497,8 @@
       </w:tblPr>
       <w:tblGrid>
         <w:gridCol w:w="2553"/>
-        <w:gridCol w:w="1061"/>
-        <w:gridCol w:w="2057"/>
+        <w:gridCol w:w="1275"/>
+        <w:gridCol w:w="1843"/>
         <w:gridCol w:w="992"/>
         <w:gridCol w:w="1418"/>
         <w:gridCol w:w="2268"/>
@@ -44539,7 +44539,7 @@
         </w:tc>
         <w:tc>
           <w:tcPr>
-            <w:tcW w:w="1061" w:type="dxa"/>
+            <w:tcW w:w="1275" w:type="dxa"/>
           </w:tcPr>
           <w:p>
             <w:pPr>
@@ -44572,7 +44572,7 @@
         </w:tc>
         <w:tc>
           <w:tcPr>
-            <w:tcW w:w="2057" w:type="dxa"/>
+            <w:tcW w:w="1843" w:type="dxa"/>
           </w:tcPr>
           <w:p>
             <w:pPr>
@@ -44715,7 +44715,6 @@
             <w:pPr>
               <w:rPr>
                 <w:rFonts w:ascii="Times New Roman" w:eastAsia="Times New Roman" w:hAnsi="Times New Roman" w:cs="Times New Roman"/>
-                <w:b/>
                 <w:color w:val="000000"/>
                 <w:sz w:val="24"/>
                 <w:szCs w:val="24"/>
@@ -44727,7 +44726,6 @@
             <w:r>
               <w:rPr>
                 <w:rFonts w:ascii="Times New Roman" w:eastAsia="Times New Roman" w:hAnsi="Times New Roman" w:cs="Times New Roman"/>
-                <w:b/>
                 <w:color w:val="000000"/>
                 <w:sz w:val="24"/>
                 <w:szCs w:val="24"/>
@@ -44741,23 +44739,21 @@
         </w:tc>
         <w:tc>
           <w:tcPr>
-            <w:tcW w:w="1061" w:type="dxa"/>
-          </w:tcPr>
-          <w:p>
-            <w:pPr>
-              <w:rPr>
-                <w:rFonts w:ascii="Times New Roman" w:eastAsia="Times New Roman" w:hAnsi="Times New Roman" w:cs="Times New Roman"/>
-                <w:b/>
-                <w:color w:val="000000"/>
-                <w:sz w:val="24"/>
-                <w:szCs w:val="24"/>
-                <w:lang w:eastAsia="pt-BR"/>
-              </w:rPr>
-            </w:pPr>
-            <w:r>
-              <w:rPr>
-                <w:rFonts w:ascii="Times New Roman" w:eastAsia="Times New Roman" w:hAnsi="Times New Roman" w:cs="Times New Roman"/>
-                <w:b/>
+            <w:tcW w:w="1275" w:type="dxa"/>
+          </w:tcPr>
+          <w:p>
+            <w:pPr>
+              <w:rPr>
+                <w:rFonts w:ascii="Times New Roman" w:eastAsia="Times New Roman" w:hAnsi="Times New Roman" w:cs="Times New Roman"/>
+                <w:color w:val="000000"/>
+                <w:sz w:val="24"/>
+                <w:szCs w:val="24"/>
+                <w:lang w:eastAsia="pt-BR"/>
+              </w:rPr>
+            </w:pPr>
+            <w:r>
+              <w:rPr>
+                <w:rFonts w:ascii="Times New Roman" w:eastAsia="Times New Roman" w:hAnsi="Times New Roman" w:cs="Times New Roman"/>
                 <w:color w:val="000000"/>
                 <w:sz w:val="24"/>
                 <w:szCs w:val="24"/>
@@ -44769,23 +44765,21 @@
         </w:tc>
         <w:tc>
           <w:tcPr>
-            <w:tcW w:w="2057" w:type="dxa"/>
-          </w:tcPr>
-          <w:p>
-            <w:pPr>
-              <w:rPr>
-                <w:rFonts w:ascii="Times New Roman" w:eastAsia="Times New Roman" w:hAnsi="Times New Roman" w:cs="Times New Roman"/>
-                <w:b/>
-                <w:color w:val="000000"/>
-                <w:sz w:val="24"/>
-                <w:szCs w:val="24"/>
-                <w:lang w:eastAsia="pt-BR"/>
-              </w:rPr>
-            </w:pPr>
-            <w:r>
-              <w:rPr>
-                <w:rFonts w:ascii="Times New Roman" w:eastAsia="Times New Roman" w:hAnsi="Times New Roman" w:cs="Times New Roman"/>
-                <w:b/>
+            <w:tcW w:w="1843" w:type="dxa"/>
+          </w:tcPr>
+          <w:p>
+            <w:pPr>
+              <w:rPr>
+                <w:rFonts w:ascii="Times New Roman" w:eastAsia="Times New Roman" w:hAnsi="Times New Roman" w:cs="Times New Roman"/>
+                <w:color w:val="000000"/>
+                <w:sz w:val="24"/>
+                <w:szCs w:val="24"/>
+                <w:lang w:eastAsia="pt-BR"/>
+              </w:rPr>
+            </w:pPr>
+            <w:r>
+              <w:rPr>
+                <w:rFonts w:ascii="Times New Roman" w:eastAsia="Times New Roman" w:hAnsi="Times New Roman" w:cs="Times New Roman"/>
                 <w:color w:val="000000"/>
                 <w:sz w:val="24"/>
                 <w:szCs w:val="24"/>
@@ -44803,7 +44797,6 @@
             <w:pPr>
               <w:rPr>
                 <w:rFonts w:ascii="Times New Roman" w:eastAsia="Times New Roman" w:hAnsi="Times New Roman" w:cs="Times New Roman"/>
-                <w:b/>
                 <w:color w:val="000000"/>
                 <w:sz w:val="24"/>
                 <w:szCs w:val="24"/>
@@ -44814,7 +44807,6 @@
             <w:r>
               <w:rPr>
                 <w:rFonts w:ascii="Times New Roman" w:eastAsia="Times New Roman" w:hAnsi="Times New Roman" w:cs="Times New Roman"/>
-                <w:b/>
                 <w:color w:val="000000"/>
                 <w:sz w:val="24"/>
                 <w:szCs w:val="24"/>
@@ -44833,7 +44825,6 @@
             <w:pPr>
               <w:rPr>
                 <w:rFonts w:ascii="Times New Roman" w:eastAsia="Times New Roman" w:hAnsi="Times New Roman" w:cs="Times New Roman"/>
-                <w:b/>
                 <w:color w:val="000000"/>
                 <w:sz w:val="24"/>
                 <w:szCs w:val="24"/>
@@ -44851,7 +44842,6 @@
               <w:jc w:val="center"/>
               <w:rPr>
                 <w:rFonts w:ascii="Times New Roman" w:eastAsia="Times New Roman" w:hAnsi="Times New Roman" w:cs="Times New Roman"/>
-                <w:b/>
                 <w:color w:val="000000"/>
                 <w:sz w:val="24"/>
                 <w:szCs w:val="24"/>
@@ -44862,7 +44852,6 @@
             <w:r>
               <w:rPr>
                 <w:rFonts w:ascii="Times New Roman" w:eastAsia="Times New Roman" w:hAnsi="Times New Roman" w:cs="Times New Roman"/>
-                <w:b/>
                 <w:color w:val="000000"/>
                 <w:sz w:val="24"/>
                 <w:szCs w:val="24"/>
@@ -44883,7 +44872,6 @@
             <w:pPr>
               <w:rPr>
                 <w:rFonts w:ascii="Times New Roman" w:eastAsia="Times New Roman" w:hAnsi="Times New Roman" w:cs="Times New Roman"/>
-                <w:b/>
                 <w:color w:val="000000"/>
                 <w:sz w:val="24"/>
                 <w:szCs w:val="24"/>
@@ -44895,7 +44883,6 @@
             <w:r>
               <w:rPr>
                 <w:rFonts w:ascii="Times New Roman" w:eastAsia="Times New Roman" w:hAnsi="Times New Roman" w:cs="Times New Roman"/>
-                <w:b/>
                 <w:color w:val="000000"/>
                 <w:sz w:val="24"/>
                 <w:szCs w:val="24"/>
@@ -44909,40 +44896,37 @@
         </w:tc>
         <w:tc>
           <w:tcPr>
-            <w:tcW w:w="1061" w:type="dxa"/>
-          </w:tcPr>
-          <w:p>
-            <w:pPr>
-              <w:rPr>
-                <w:rFonts w:ascii="Times New Roman" w:eastAsia="Times New Roman" w:hAnsi="Times New Roman" w:cs="Times New Roman"/>
-                <w:b/>
-                <w:color w:val="000000"/>
-                <w:sz w:val="24"/>
-                <w:szCs w:val="24"/>
-                <w:lang w:eastAsia="pt-BR"/>
-              </w:rPr>
-            </w:pPr>
-          </w:p>
-        </w:tc>
-        <w:tc>
-          <w:tcPr>
-            <w:tcW w:w="2057" w:type="dxa"/>
-          </w:tcPr>
-          <w:p>
-            <w:pPr>
-              <w:rPr>
-                <w:rFonts w:ascii="Times New Roman" w:eastAsia="Times New Roman" w:hAnsi="Times New Roman" w:cs="Times New Roman"/>
-                <w:b/>
-                <w:color w:val="000000"/>
-                <w:sz w:val="24"/>
-                <w:szCs w:val="24"/>
-                <w:lang w:eastAsia="pt-BR"/>
-              </w:rPr>
-            </w:pPr>
-            <w:r>
-              <w:rPr>
-                <w:rFonts w:ascii="Times New Roman" w:eastAsia="Times New Roman" w:hAnsi="Times New Roman" w:cs="Times New Roman"/>
-                <w:b/>
+            <w:tcW w:w="1275" w:type="dxa"/>
+          </w:tcPr>
+          <w:p>
+            <w:pPr>
+              <w:rPr>
+                <w:rFonts w:ascii="Times New Roman" w:eastAsia="Times New Roman" w:hAnsi="Times New Roman" w:cs="Times New Roman"/>
+                <w:color w:val="000000"/>
+                <w:sz w:val="24"/>
+                <w:szCs w:val="24"/>
+                <w:lang w:eastAsia="pt-BR"/>
+              </w:rPr>
+            </w:pPr>
+          </w:p>
+        </w:tc>
+        <w:tc>
+          <w:tcPr>
+            <w:tcW w:w="1843" w:type="dxa"/>
+          </w:tcPr>
+          <w:p>
+            <w:pPr>
+              <w:rPr>
+                <w:rFonts w:ascii="Times New Roman" w:eastAsia="Times New Roman" w:hAnsi="Times New Roman" w:cs="Times New Roman"/>
+                <w:color w:val="000000"/>
+                <w:sz w:val="24"/>
+                <w:szCs w:val="24"/>
+                <w:lang w:eastAsia="pt-BR"/>
+              </w:rPr>
+            </w:pPr>
+            <w:r>
+              <w:rPr>
+                <w:rFonts w:ascii="Times New Roman" w:eastAsia="Times New Roman" w:hAnsi="Times New Roman" w:cs="Times New Roman"/>
                 <w:color w:val="000000"/>
                 <w:sz w:val="24"/>
                 <w:szCs w:val="24"/>
@@ -44960,17 +44944,15 @@
             <w:pPr>
               <w:rPr>
                 <w:rFonts w:ascii="Times New Roman" w:eastAsia="Times New Roman" w:hAnsi="Times New Roman" w:cs="Times New Roman"/>
-                <w:b/>
-                <w:color w:val="000000"/>
-                <w:sz w:val="24"/>
-                <w:szCs w:val="24"/>
-                <w:lang w:eastAsia="pt-BR"/>
-              </w:rPr>
-            </w:pPr>
-            <w:r>
-              <w:rPr>
-                <w:rFonts w:ascii="Times New Roman" w:eastAsia="Times New Roman" w:hAnsi="Times New Roman" w:cs="Times New Roman"/>
-                <w:b/>
+                <w:color w:val="000000"/>
+                <w:sz w:val="24"/>
+                <w:szCs w:val="24"/>
+                <w:lang w:eastAsia="pt-BR"/>
+              </w:rPr>
+            </w:pPr>
+            <w:r>
+              <w:rPr>
+                <w:rFonts w:ascii="Times New Roman" w:eastAsia="Times New Roman" w:hAnsi="Times New Roman" w:cs="Times New Roman"/>
                 <w:color w:val="000000"/>
                 <w:sz w:val="24"/>
                 <w:szCs w:val="24"/>
@@ -44988,7 +44970,6 @@
             <w:pPr>
               <w:rPr>
                 <w:rFonts w:ascii="Times New Roman" w:eastAsia="Times New Roman" w:hAnsi="Times New Roman" w:cs="Times New Roman"/>
-                <w:b/>
                 <w:color w:val="000000"/>
                 <w:sz w:val="24"/>
                 <w:szCs w:val="24"/>
@@ -45006,7 +44987,6 @@
               <w:jc w:val="center"/>
               <w:rPr>
                 <w:rFonts w:ascii="Times New Roman" w:eastAsia="Times New Roman" w:hAnsi="Times New Roman" w:cs="Times New Roman"/>
-                <w:b/>
                 <w:color w:val="000000"/>
                 <w:sz w:val="24"/>
                 <w:szCs w:val="24"/>
@@ -45017,7 +44997,6 @@
             <w:r>
               <w:rPr>
                 <w:rFonts w:ascii="Times New Roman" w:eastAsia="Times New Roman" w:hAnsi="Times New Roman" w:cs="Times New Roman"/>
-                <w:b/>
                 <w:color w:val="000000"/>
                 <w:sz w:val="24"/>
                 <w:szCs w:val="24"/>
@@ -45038,7 +45017,6 @@
             <w:pPr>
               <w:rPr>
                 <w:rFonts w:ascii="Times New Roman" w:eastAsia="Times New Roman" w:hAnsi="Times New Roman" w:cs="Times New Roman"/>
-                <w:b/>
                 <w:color w:val="000000"/>
                 <w:sz w:val="24"/>
                 <w:szCs w:val="24"/>
@@ -45050,7 +45028,6 @@
             <w:r>
               <w:rPr>
                 <w:rFonts w:ascii="Times New Roman" w:eastAsia="Times New Roman" w:hAnsi="Times New Roman" w:cs="Times New Roman"/>
-                <w:b/>
                 <w:color w:val="000000"/>
                 <w:sz w:val="24"/>
                 <w:szCs w:val="24"/>
@@ -45064,30 +45041,28 @@
         </w:tc>
         <w:tc>
           <w:tcPr>
-            <w:tcW w:w="1061" w:type="dxa"/>
-          </w:tcPr>
-          <w:p>
-            <w:pPr>
-              <w:rPr>
-                <w:rFonts w:ascii="Times New Roman" w:eastAsia="Times New Roman" w:hAnsi="Times New Roman" w:cs="Times New Roman"/>
-                <w:b/>
-                <w:color w:val="000000"/>
-                <w:sz w:val="24"/>
-                <w:szCs w:val="24"/>
-                <w:lang w:eastAsia="pt-BR"/>
-              </w:rPr>
-            </w:pPr>
-          </w:p>
-        </w:tc>
-        <w:tc>
-          <w:tcPr>
-            <w:tcW w:w="2057" w:type="dxa"/>
-          </w:tcPr>
-          <w:p>
-            <w:pPr>
-              <w:rPr>
-                <w:rFonts w:ascii="Times New Roman" w:eastAsia="Times New Roman" w:hAnsi="Times New Roman" w:cs="Times New Roman"/>
-                <w:b/>
+            <w:tcW w:w="1275" w:type="dxa"/>
+          </w:tcPr>
+          <w:p>
+            <w:pPr>
+              <w:rPr>
+                <w:rFonts w:ascii="Times New Roman" w:eastAsia="Times New Roman" w:hAnsi="Times New Roman" w:cs="Times New Roman"/>
+                <w:color w:val="000000"/>
+                <w:sz w:val="24"/>
+                <w:szCs w:val="24"/>
+                <w:lang w:eastAsia="pt-BR"/>
+              </w:rPr>
+            </w:pPr>
+          </w:p>
+        </w:tc>
+        <w:tc>
+          <w:tcPr>
+            <w:tcW w:w="1843" w:type="dxa"/>
+          </w:tcPr>
+          <w:p>
+            <w:pPr>
+              <w:rPr>
+                <w:rFonts w:ascii="Times New Roman" w:eastAsia="Times New Roman" w:hAnsi="Times New Roman" w:cs="Times New Roman"/>
                 <w:color w:val="000000"/>
                 <w:sz w:val="24"/>
                 <w:szCs w:val="24"/>
@@ -45099,7 +45074,6 @@
             <w:r>
               <w:rPr>
                 <w:rFonts w:ascii="Times New Roman" w:eastAsia="Times New Roman" w:hAnsi="Times New Roman" w:cs="Times New Roman"/>
-                <w:b/>
                 <w:color w:val="000000"/>
                 <w:sz w:val="24"/>
                 <w:szCs w:val="24"/>
@@ -45112,7 +45086,6 @@
             <w:r>
               <w:rPr>
                 <w:rFonts w:ascii="Times New Roman" w:eastAsia="Times New Roman" w:hAnsi="Times New Roman" w:cs="Times New Roman"/>
-                <w:b/>
                 <w:color w:val="000000"/>
                 <w:sz w:val="24"/>
                 <w:szCs w:val="24"/>
@@ -45130,17 +45103,15 @@
             <w:pPr>
               <w:rPr>
                 <w:rFonts w:ascii="Times New Roman" w:eastAsia="Times New Roman" w:hAnsi="Times New Roman" w:cs="Times New Roman"/>
-                <w:b/>
-                <w:color w:val="000000"/>
-                <w:sz w:val="24"/>
-                <w:szCs w:val="24"/>
-                <w:lang w:eastAsia="pt-BR"/>
-              </w:rPr>
-            </w:pPr>
-            <w:r>
-              <w:rPr>
-                <w:rFonts w:ascii="Times New Roman" w:eastAsia="Times New Roman" w:hAnsi="Times New Roman" w:cs="Times New Roman"/>
-                <w:b/>
+                <w:color w:val="000000"/>
+                <w:sz w:val="24"/>
+                <w:szCs w:val="24"/>
+                <w:lang w:eastAsia="pt-BR"/>
+              </w:rPr>
+            </w:pPr>
+            <w:r>
+              <w:rPr>
+                <w:rFonts w:ascii="Times New Roman" w:eastAsia="Times New Roman" w:hAnsi="Times New Roman" w:cs="Times New Roman"/>
                 <w:color w:val="000000"/>
                 <w:sz w:val="24"/>
                 <w:szCs w:val="24"/>
@@ -45158,7 +45129,6 @@
             <w:pPr>
               <w:rPr>
                 <w:rFonts w:ascii="Times New Roman" w:eastAsia="Times New Roman" w:hAnsi="Times New Roman" w:cs="Times New Roman"/>
-                <w:b/>
                 <w:color w:val="000000"/>
                 <w:sz w:val="24"/>
                 <w:szCs w:val="24"/>
@@ -45176,7 +45146,6 @@
               <w:jc w:val="center"/>
               <w:rPr>
                 <w:rFonts w:ascii="Times New Roman" w:eastAsia="Times New Roman" w:hAnsi="Times New Roman" w:cs="Times New Roman"/>
-                <w:b/>
                 <w:color w:val="000000"/>
                 <w:sz w:val="24"/>
                 <w:szCs w:val="24"/>
@@ -45187,7 +45156,6 @@
             <w:r>
               <w:rPr>
                 <w:rFonts w:ascii="Times New Roman" w:eastAsia="Times New Roman" w:hAnsi="Times New Roman" w:cs="Times New Roman"/>
-                <w:b/>
                 <w:color w:val="000000"/>
                 <w:sz w:val="24"/>
                 <w:szCs w:val="24"/>
@@ -45208,7 +45176,6 @@
             <w:pPr>
               <w:rPr>
                 <w:rFonts w:ascii="Times New Roman" w:eastAsia="Times New Roman" w:hAnsi="Times New Roman" w:cs="Times New Roman"/>
-                <w:b/>
                 <w:color w:val="000000"/>
                 <w:sz w:val="24"/>
                 <w:szCs w:val="24"/>
@@ -45220,13 +45187,11 @@
             <w:r>
               <w:rPr>
                 <w:rFonts w:ascii="Times New Roman" w:eastAsia="Times New Roman" w:hAnsi="Times New Roman" w:cs="Times New Roman"/>
-                <w:b/>
-                <w:color w:val="000000"/>
-                <w:sz w:val="24"/>
-                <w:szCs w:val="24"/>
-                <w:lang w:eastAsia="pt-BR"/>
-              </w:rPr>
-              <w:lastRenderedPageBreak/>
+                <w:color w:val="000000"/>
+                <w:sz w:val="24"/>
+                <w:szCs w:val="24"/>
+                <w:lang w:eastAsia="pt-BR"/>
+              </w:rPr>
               <w:t>dataNascimento</w:t>
             </w:r>
             <w:proofErr w:type="spellEnd"/>
@@ -45235,46 +45200,54 @@
         </w:tc>
         <w:tc>
           <w:tcPr>
-            <w:tcW w:w="1061" w:type="dxa"/>
-          </w:tcPr>
-          <w:p>
-            <w:pPr>
-              <w:rPr>
-                <w:rFonts w:ascii="Times New Roman" w:eastAsia="Times New Roman" w:hAnsi="Times New Roman" w:cs="Times New Roman"/>
-                <w:b/>
-                <w:color w:val="000000"/>
-                <w:sz w:val="24"/>
-                <w:szCs w:val="24"/>
-                <w:lang w:eastAsia="pt-BR"/>
-              </w:rPr>
-            </w:pPr>
-          </w:p>
-        </w:tc>
-        <w:tc>
-          <w:tcPr>
-            <w:tcW w:w="2057" w:type="dxa"/>
-          </w:tcPr>
-          <w:p>
-            <w:pPr>
-              <w:rPr>
-                <w:rFonts w:ascii="Times New Roman" w:eastAsia="Times New Roman" w:hAnsi="Times New Roman" w:cs="Times New Roman"/>
-                <w:b/>
-                <w:color w:val="000000"/>
-                <w:sz w:val="24"/>
-                <w:szCs w:val="24"/>
-                <w:lang w:eastAsia="pt-BR"/>
-              </w:rPr>
-            </w:pPr>
-            <w:r>
-              <w:rPr>
-                <w:rFonts w:ascii="Times New Roman" w:eastAsia="Times New Roman" w:hAnsi="Times New Roman" w:cs="Times New Roman"/>
-                <w:b/>
-                <w:color w:val="000000"/>
-                <w:sz w:val="24"/>
-                <w:szCs w:val="24"/>
-                <w:lang w:eastAsia="pt-BR"/>
-              </w:rPr>
-              <w:t>Data do Nascimento</w:t>
+            <w:tcW w:w="1275" w:type="dxa"/>
+          </w:tcPr>
+          <w:p>
+            <w:pPr>
+              <w:rPr>
+                <w:rFonts w:ascii="Times New Roman" w:eastAsia="Times New Roman" w:hAnsi="Times New Roman" w:cs="Times New Roman"/>
+                <w:color w:val="000000"/>
+                <w:sz w:val="24"/>
+                <w:szCs w:val="24"/>
+                <w:lang w:eastAsia="pt-BR"/>
+              </w:rPr>
+            </w:pPr>
+          </w:p>
+        </w:tc>
+        <w:tc>
+          <w:tcPr>
+            <w:tcW w:w="1843" w:type="dxa"/>
+          </w:tcPr>
+          <w:p>
+            <w:pPr>
+              <w:rPr>
+                <w:rFonts w:ascii="Times New Roman" w:eastAsia="Times New Roman" w:hAnsi="Times New Roman" w:cs="Times New Roman"/>
+                <w:color w:val="000000"/>
+                <w:sz w:val="24"/>
+                <w:szCs w:val="24"/>
+                <w:lang w:eastAsia="pt-BR"/>
+              </w:rPr>
+            </w:pPr>
+            <w:r>
+              <w:rPr>
+                <w:rFonts w:ascii="Times New Roman" w:eastAsia="Times New Roman" w:hAnsi="Times New Roman" w:cs="Times New Roman"/>
+                <w:color w:val="000000"/>
+                <w:sz w:val="24"/>
+                <w:szCs w:val="24"/>
+                <w:lang w:eastAsia="pt-BR"/>
+              </w:rPr>
+              <w:t xml:space="preserve">Data do </w:t>
+            </w:r>
+            <w:r>
+              <w:rPr>
+                <w:rFonts w:ascii="Times New Roman" w:eastAsia="Times New Roman" w:hAnsi="Times New Roman" w:cs="Times New Roman"/>
+                <w:color w:val="000000"/>
+                <w:sz w:val="24"/>
+                <w:szCs w:val="24"/>
+                <w:lang w:eastAsia="pt-BR"/>
+              </w:rPr>
+              <w:lastRenderedPageBreak/>
+              <w:t>Nascimento</w:t>
             </w:r>
           </w:p>
         </w:tc>
@@ -45286,22 +45259,21 @@
             <w:pPr>
               <w:rPr>
                 <w:rFonts w:ascii="Times New Roman" w:eastAsia="Times New Roman" w:hAnsi="Times New Roman" w:cs="Times New Roman"/>
-                <w:b/>
-                <w:color w:val="000000"/>
-                <w:sz w:val="24"/>
-                <w:szCs w:val="24"/>
-                <w:lang w:eastAsia="pt-BR"/>
-              </w:rPr>
-            </w:pPr>
-            <w:r>
-              <w:rPr>
-                <w:rFonts w:ascii="Times New Roman" w:eastAsia="Times New Roman" w:hAnsi="Times New Roman" w:cs="Times New Roman"/>
-                <w:b/>
-                <w:color w:val="000000"/>
-                <w:sz w:val="24"/>
-                <w:szCs w:val="24"/>
-                <w:lang w:eastAsia="pt-BR"/>
-              </w:rPr>
+                <w:color w:val="000000"/>
+                <w:sz w:val="24"/>
+                <w:szCs w:val="24"/>
+                <w:lang w:eastAsia="pt-BR"/>
+              </w:rPr>
+            </w:pPr>
+            <w:r>
+              <w:rPr>
+                <w:rFonts w:ascii="Times New Roman" w:eastAsia="Times New Roman" w:hAnsi="Times New Roman" w:cs="Times New Roman"/>
+                <w:color w:val="000000"/>
+                <w:sz w:val="24"/>
+                <w:szCs w:val="24"/>
+                <w:lang w:eastAsia="pt-BR"/>
+              </w:rPr>
+              <w:lastRenderedPageBreak/>
               <w:t>Date</w:t>
             </w:r>
           </w:p>
@@ -45314,7 +45286,6 @@
             <w:pPr>
               <w:rPr>
                 <w:rFonts w:ascii="Times New Roman" w:eastAsia="Times New Roman" w:hAnsi="Times New Roman" w:cs="Times New Roman"/>
-                <w:b/>
                 <w:color w:val="000000"/>
                 <w:sz w:val="24"/>
                 <w:szCs w:val="24"/>
@@ -45332,7 +45303,6 @@
               <w:jc w:val="center"/>
               <w:rPr>
                 <w:rFonts w:ascii="Times New Roman" w:eastAsia="Times New Roman" w:hAnsi="Times New Roman" w:cs="Times New Roman"/>
-                <w:b/>
                 <w:color w:val="000000"/>
                 <w:sz w:val="24"/>
                 <w:szCs w:val="24"/>
@@ -45343,7 +45313,6 @@
             <w:r>
               <w:rPr>
                 <w:rFonts w:ascii="Times New Roman" w:eastAsia="Times New Roman" w:hAnsi="Times New Roman" w:cs="Times New Roman"/>
-                <w:b/>
                 <w:color w:val="000000"/>
                 <w:sz w:val="24"/>
                 <w:szCs w:val="24"/>
@@ -45364,7 +45333,6 @@
             <w:pPr>
               <w:rPr>
                 <w:rFonts w:ascii="Times New Roman" w:eastAsia="Times New Roman" w:hAnsi="Times New Roman" w:cs="Times New Roman"/>
-                <w:b/>
                 <w:color w:val="000000"/>
                 <w:sz w:val="24"/>
                 <w:szCs w:val="24"/>
@@ -45376,12 +45344,12 @@
             <w:r>
               <w:rPr>
                 <w:rFonts w:ascii="Times New Roman" w:eastAsia="Times New Roman" w:hAnsi="Times New Roman" w:cs="Times New Roman"/>
-                <w:b/>
-                <w:color w:val="000000"/>
-                <w:sz w:val="24"/>
-                <w:szCs w:val="24"/>
-                <w:lang w:eastAsia="pt-BR"/>
-              </w:rPr>
+                <w:color w:val="000000"/>
+                <w:sz w:val="24"/>
+                <w:szCs w:val="24"/>
+                <w:lang w:eastAsia="pt-BR"/>
+              </w:rPr>
+              <w:lastRenderedPageBreak/>
               <w:t>sexoPaciente</w:t>
             </w:r>
             <w:proofErr w:type="spellEnd"/>
@@ -45390,40 +45358,37 @@
         </w:tc>
         <w:tc>
           <w:tcPr>
-            <w:tcW w:w="1061" w:type="dxa"/>
-          </w:tcPr>
-          <w:p>
-            <w:pPr>
-              <w:rPr>
-                <w:rFonts w:ascii="Times New Roman" w:eastAsia="Times New Roman" w:hAnsi="Times New Roman" w:cs="Times New Roman"/>
-                <w:b/>
-                <w:color w:val="000000"/>
-                <w:sz w:val="24"/>
-                <w:szCs w:val="24"/>
-                <w:lang w:eastAsia="pt-BR"/>
-              </w:rPr>
-            </w:pPr>
-          </w:p>
-        </w:tc>
-        <w:tc>
-          <w:tcPr>
-            <w:tcW w:w="2057" w:type="dxa"/>
-          </w:tcPr>
-          <w:p>
-            <w:pPr>
-              <w:rPr>
-                <w:rFonts w:ascii="Times New Roman" w:eastAsia="Times New Roman" w:hAnsi="Times New Roman" w:cs="Times New Roman"/>
-                <w:b/>
-                <w:color w:val="000000"/>
-                <w:sz w:val="24"/>
-                <w:szCs w:val="24"/>
-                <w:lang w:eastAsia="pt-BR"/>
-              </w:rPr>
-            </w:pPr>
-            <w:r>
-              <w:rPr>
-                <w:rFonts w:ascii="Times New Roman" w:eastAsia="Times New Roman" w:hAnsi="Times New Roman" w:cs="Times New Roman"/>
-                <w:b/>
+            <w:tcW w:w="1275" w:type="dxa"/>
+          </w:tcPr>
+          <w:p>
+            <w:pPr>
+              <w:rPr>
+                <w:rFonts w:ascii="Times New Roman" w:eastAsia="Times New Roman" w:hAnsi="Times New Roman" w:cs="Times New Roman"/>
+                <w:color w:val="000000"/>
+                <w:sz w:val="24"/>
+                <w:szCs w:val="24"/>
+                <w:lang w:eastAsia="pt-BR"/>
+              </w:rPr>
+            </w:pPr>
+          </w:p>
+        </w:tc>
+        <w:tc>
+          <w:tcPr>
+            <w:tcW w:w="1843" w:type="dxa"/>
+          </w:tcPr>
+          <w:p>
+            <w:pPr>
+              <w:rPr>
+                <w:rFonts w:ascii="Times New Roman" w:eastAsia="Times New Roman" w:hAnsi="Times New Roman" w:cs="Times New Roman"/>
+                <w:color w:val="000000"/>
+                <w:sz w:val="24"/>
+                <w:szCs w:val="24"/>
+                <w:lang w:eastAsia="pt-BR"/>
+              </w:rPr>
+            </w:pPr>
+            <w:r>
+              <w:rPr>
+                <w:rFonts w:ascii="Times New Roman" w:eastAsia="Times New Roman" w:hAnsi="Times New Roman" w:cs="Times New Roman"/>
                 <w:color w:val="000000"/>
                 <w:sz w:val="24"/>
                 <w:szCs w:val="24"/>
@@ -45441,17 +45406,15 @@
             <w:pPr>
               <w:rPr>
                 <w:rFonts w:ascii="Times New Roman" w:eastAsia="Times New Roman" w:hAnsi="Times New Roman" w:cs="Times New Roman"/>
-                <w:b/>
-                <w:color w:val="000000"/>
-                <w:sz w:val="24"/>
-                <w:szCs w:val="24"/>
-                <w:lang w:eastAsia="pt-BR"/>
-              </w:rPr>
-            </w:pPr>
-            <w:r>
-              <w:rPr>
-                <w:rFonts w:ascii="Times New Roman" w:eastAsia="Times New Roman" w:hAnsi="Times New Roman" w:cs="Times New Roman"/>
-                <w:b/>
+                <w:color w:val="000000"/>
+                <w:sz w:val="24"/>
+                <w:szCs w:val="24"/>
+                <w:lang w:eastAsia="pt-BR"/>
+              </w:rPr>
+            </w:pPr>
+            <w:r>
+              <w:rPr>
+                <w:rFonts w:ascii="Times New Roman" w:eastAsia="Times New Roman" w:hAnsi="Times New Roman" w:cs="Times New Roman"/>
                 <w:color w:val="000000"/>
                 <w:sz w:val="24"/>
                 <w:szCs w:val="24"/>
@@ -45469,7 +45432,6 @@
             <w:pPr>
               <w:rPr>
                 <w:rFonts w:ascii="Times New Roman" w:eastAsia="Times New Roman" w:hAnsi="Times New Roman" w:cs="Times New Roman"/>
-                <w:b/>
                 <w:color w:val="000000"/>
                 <w:sz w:val="24"/>
                 <w:szCs w:val="24"/>
@@ -45487,7 +45449,6 @@
               <w:jc w:val="center"/>
               <w:rPr>
                 <w:rFonts w:ascii="Times New Roman" w:eastAsia="Times New Roman" w:hAnsi="Times New Roman" w:cs="Times New Roman"/>
-                <w:b/>
                 <w:color w:val="000000"/>
                 <w:sz w:val="24"/>
                 <w:szCs w:val="24"/>
@@ -45498,7 +45459,6 @@
             <w:r>
               <w:rPr>
                 <w:rFonts w:ascii="Times New Roman" w:eastAsia="Times New Roman" w:hAnsi="Times New Roman" w:cs="Times New Roman"/>
-                <w:b/>
                 <w:color w:val="000000"/>
                 <w:sz w:val="24"/>
                 <w:szCs w:val="24"/>
@@ -45519,7 +45479,6 @@
             <w:pPr>
               <w:rPr>
                 <w:rFonts w:ascii="Times New Roman" w:eastAsia="Times New Roman" w:hAnsi="Times New Roman" w:cs="Times New Roman"/>
-                <w:b/>
                 <w:color w:val="000000"/>
                 <w:sz w:val="24"/>
                 <w:szCs w:val="24"/>
@@ -45531,7 +45490,6 @@
             <w:r>
               <w:rPr>
                 <w:rFonts w:ascii="Times New Roman" w:eastAsia="Times New Roman" w:hAnsi="Times New Roman" w:cs="Times New Roman"/>
-                <w:b/>
                 <w:color w:val="000000"/>
                 <w:sz w:val="24"/>
                 <w:szCs w:val="24"/>
@@ -45545,40 +45503,37 @@
         </w:tc>
         <w:tc>
           <w:tcPr>
-            <w:tcW w:w="1061" w:type="dxa"/>
-          </w:tcPr>
-          <w:p>
-            <w:pPr>
-              <w:rPr>
-                <w:rFonts w:ascii="Times New Roman" w:eastAsia="Times New Roman" w:hAnsi="Times New Roman" w:cs="Times New Roman"/>
-                <w:b/>
-                <w:color w:val="000000"/>
-                <w:sz w:val="24"/>
-                <w:szCs w:val="24"/>
-                <w:lang w:eastAsia="pt-BR"/>
-              </w:rPr>
-            </w:pPr>
-          </w:p>
-        </w:tc>
-        <w:tc>
-          <w:tcPr>
-            <w:tcW w:w="2057" w:type="dxa"/>
-          </w:tcPr>
-          <w:p>
-            <w:pPr>
-              <w:rPr>
-                <w:rFonts w:ascii="Times New Roman" w:eastAsia="Times New Roman" w:hAnsi="Times New Roman" w:cs="Times New Roman"/>
-                <w:b/>
-                <w:color w:val="000000"/>
-                <w:sz w:val="24"/>
-                <w:szCs w:val="24"/>
-                <w:lang w:eastAsia="pt-BR"/>
-              </w:rPr>
-            </w:pPr>
-            <w:r>
-              <w:rPr>
-                <w:rFonts w:ascii="Times New Roman" w:eastAsia="Times New Roman" w:hAnsi="Times New Roman" w:cs="Times New Roman"/>
-                <w:b/>
+            <w:tcW w:w="1275" w:type="dxa"/>
+          </w:tcPr>
+          <w:p>
+            <w:pPr>
+              <w:rPr>
+                <w:rFonts w:ascii="Times New Roman" w:eastAsia="Times New Roman" w:hAnsi="Times New Roman" w:cs="Times New Roman"/>
+                <w:color w:val="000000"/>
+                <w:sz w:val="24"/>
+                <w:szCs w:val="24"/>
+                <w:lang w:eastAsia="pt-BR"/>
+              </w:rPr>
+            </w:pPr>
+          </w:p>
+        </w:tc>
+        <w:tc>
+          <w:tcPr>
+            <w:tcW w:w="1843" w:type="dxa"/>
+          </w:tcPr>
+          <w:p>
+            <w:pPr>
+              <w:rPr>
+                <w:rFonts w:ascii="Times New Roman" w:eastAsia="Times New Roman" w:hAnsi="Times New Roman" w:cs="Times New Roman"/>
+                <w:color w:val="000000"/>
+                <w:sz w:val="24"/>
+                <w:szCs w:val="24"/>
+                <w:lang w:eastAsia="pt-BR"/>
+              </w:rPr>
+            </w:pPr>
+            <w:r>
+              <w:rPr>
+                <w:rFonts w:ascii="Times New Roman" w:eastAsia="Times New Roman" w:hAnsi="Times New Roman" w:cs="Times New Roman"/>
                 <w:color w:val="000000"/>
                 <w:sz w:val="24"/>
                 <w:szCs w:val="24"/>
@@ -45596,17 +45551,15 @@
             <w:pPr>
               <w:rPr>
                 <w:rFonts w:ascii="Times New Roman" w:eastAsia="Times New Roman" w:hAnsi="Times New Roman" w:cs="Times New Roman"/>
-                <w:b/>
-                <w:color w:val="000000"/>
-                <w:sz w:val="24"/>
-                <w:szCs w:val="24"/>
-                <w:lang w:eastAsia="pt-BR"/>
-              </w:rPr>
-            </w:pPr>
-            <w:r>
-              <w:rPr>
-                <w:rFonts w:ascii="Times New Roman" w:eastAsia="Times New Roman" w:hAnsi="Times New Roman" w:cs="Times New Roman"/>
-                <w:b/>
+                <w:color w:val="000000"/>
+                <w:sz w:val="24"/>
+                <w:szCs w:val="24"/>
+                <w:lang w:eastAsia="pt-BR"/>
+              </w:rPr>
+            </w:pPr>
+            <w:r>
+              <w:rPr>
+                <w:rFonts w:ascii="Times New Roman" w:eastAsia="Times New Roman" w:hAnsi="Times New Roman" w:cs="Times New Roman"/>
                 <w:color w:val="000000"/>
                 <w:sz w:val="24"/>
                 <w:szCs w:val="24"/>
@@ -45624,7 +45577,6 @@
             <w:pPr>
               <w:rPr>
                 <w:rFonts w:ascii="Times New Roman" w:eastAsia="Times New Roman" w:hAnsi="Times New Roman" w:cs="Times New Roman"/>
-                <w:b/>
                 <w:color w:val="000000"/>
                 <w:sz w:val="24"/>
                 <w:szCs w:val="24"/>
@@ -45642,7 +45594,6 @@
               <w:jc w:val="center"/>
               <w:rPr>
                 <w:rFonts w:ascii="Times New Roman" w:eastAsia="Times New Roman" w:hAnsi="Times New Roman" w:cs="Times New Roman"/>
-                <w:b/>
                 <w:color w:val="000000"/>
                 <w:sz w:val="24"/>
                 <w:szCs w:val="24"/>
@@ -45653,7 +45604,6 @@
             <w:r>
               <w:rPr>
                 <w:rFonts w:ascii="Times New Roman" w:eastAsia="Times New Roman" w:hAnsi="Times New Roman" w:cs="Times New Roman"/>
-                <w:b/>
                 <w:color w:val="000000"/>
                 <w:sz w:val="24"/>
                 <w:szCs w:val="24"/>
@@ -45674,7 +45624,6 @@
             <w:pPr>
               <w:rPr>
                 <w:rFonts w:ascii="Times New Roman" w:eastAsia="Times New Roman" w:hAnsi="Times New Roman" w:cs="Times New Roman"/>
-                <w:b/>
                 <w:color w:val="000000"/>
                 <w:sz w:val="24"/>
                 <w:szCs w:val="24"/>
@@ -45686,7 +45635,6 @@
             <w:r>
               <w:rPr>
                 <w:rFonts w:ascii="Times New Roman" w:eastAsia="Times New Roman" w:hAnsi="Times New Roman" w:cs="Times New Roman"/>
-                <w:b/>
                 <w:color w:val="000000"/>
                 <w:sz w:val="24"/>
                 <w:szCs w:val="24"/>
@@ -45700,40 +45648,37 @@
         </w:tc>
         <w:tc>
           <w:tcPr>
-            <w:tcW w:w="1061" w:type="dxa"/>
-          </w:tcPr>
-          <w:p>
-            <w:pPr>
-              <w:rPr>
-                <w:rFonts w:ascii="Times New Roman" w:eastAsia="Times New Roman" w:hAnsi="Times New Roman" w:cs="Times New Roman"/>
-                <w:b/>
-                <w:color w:val="000000"/>
-                <w:sz w:val="24"/>
-                <w:szCs w:val="24"/>
-                <w:lang w:eastAsia="pt-BR"/>
-              </w:rPr>
-            </w:pPr>
-          </w:p>
-        </w:tc>
-        <w:tc>
-          <w:tcPr>
-            <w:tcW w:w="2057" w:type="dxa"/>
-          </w:tcPr>
-          <w:p>
-            <w:pPr>
-              <w:rPr>
-                <w:rFonts w:ascii="Times New Roman" w:eastAsia="Times New Roman" w:hAnsi="Times New Roman" w:cs="Times New Roman"/>
-                <w:b/>
-                <w:color w:val="000000"/>
-                <w:sz w:val="24"/>
-                <w:szCs w:val="24"/>
-                <w:lang w:eastAsia="pt-BR"/>
-              </w:rPr>
-            </w:pPr>
-            <w:r>
-              <w:rPr>
-                <w:rFonts w:ascii="Times New Roman" w:eastAsia="Times New Roman" w:hAnsi="Times New Roman" w:cs="Times New Roman"/>
-                <w:b/>
+            <w:tcW w:w="1275" w:type="dxa"/>
+          </w:tcPr>
+          <w:p>
+            <w:pPr>
+              <w:rPr>
+                <w:rFonts w:ascii="Times New Roman" w:eastAsia="Times New Roman" w:hAnsi="Times New Roman" w:cs="Times New Roman"/>
+                <w:color w:val="000000"/>
+                <w:sz w:val="24"/>
+                <w:szCs w:val="24"/>
+                <w:lang w:eastAsia="pt-BR"/>
+              </w:rPr>
+            </w:pPr>
+          </w:p>
+        </w:tc>
+        <w:tc>
+          <w:tcPr>
+            <w:tcW w:w="1843" w:type="dxa"/>
+          </w:tcPr>
+          <w:p>
+            <w:pPr>
+              <w:rPr>
+                <w:rFonts w:ascii="Times New Roman" w:eastAsia="Times New Roman" w:hAnsi="Times New Roman" w:cs="Times New Roman"/>
+                <w:color w:val="000000"/>
+                <w:sz w:val="24"/>
+                <w:szCs w:val="24"/>
+                <w:lang w:eastAsia="pt-BR"/>
+              </w:rPr>
+            </w:pPr>
+            <w:r>
+              <w:rPr>
+                <w:rFonts w:ascii="Times New Roman" w:eastAsia="Times New Roman" w:hAnsi="Times New Roman" w:cs="Times New Roman"/>
                 <w:color w:val="000000"/>
                 <w:sz w:val="24"/>
                 <w:szCs w:val="24"/>
@@ -45751,17 +45696,15 @@
             <w:pPr>
               <w:rPr>
                 <w:rFonts w:ascii="Times New Roman" w:eastAsia="Times New Roman" w:hAnsi="Times New Roman" w:cs="Times New Roman"/>
-                <w:b/>
-                <w:color w:val="000000"/>
-                <w:sz w:val="24"/>
-                <w:szCs w:val="24"/>
-                <w:lang w:eastAsia="pt-BR"/>
-              </w:rPr>
-            </w:pPr>
-            <w:r>
-              <w:rPr>
-                <w:rFonts w:ascii="Times New Roman" w:eastAsia="Times New Roman" w:hAnsi="Times New Roman" w:cs="Times New Roman"/>
-                <w:b/>
+                <w:color w:val="000000"/>
+                <w:sz w:val="24"/>
+                <w:szCs w:val="24"/>
+                <w:lang w:eastAsia="pt-BR"/>
+              </w:rPr>
+            </w:pPr>
+            <w:r>
+              <w:rPr>
+                <w:rFonts w:ascii="Times New Roman" w:eastAsia="Times New Roman" w:hAnsi="Times New Roman" w:cs="Times New Roman"/>
                 <w:color w:val="000000"/>
                 <w:sz w:val="24"/>
                 <w:szCs w:val="24"/>
@@ -45779,7 +45722,6 @@
             <w:pPr>
               <w:rPr>
                 <w:rFonts w:ascii="Times New Roman" w:eastAsia="Times New Roman" w:hAnsi="Times New Roman" w:cs="Times New Roman"/>
-                <w:b/>
                 <w:color w:val="000000"/>
                 <w:sz w:val="24"/>
                 <w:szCs w:val="24"/>
@@ -45797,7 +45739,6 @@
               <w:jc w:val="center"/>
               <w:rPr>
                 <w:rFonts w:ascii="Times New Roman" w:eastAsia="Times New Roman" w:hAnsi="Times New Roman" w:cs="Times New Roman"/>
-                <w:b/>
                 <w:color w:val="000000"/>
                 <w:sz w:val="24"/>
                 <w:szCs w:val="24"/>
@@ -45808,7 +45749,6 @@
             <w:r>
               <w:rPr>
                 <w:rFonts w:ascii="Times New Roman" w:eastAsia="Times New Roman" w:hAnsi="Times New Roman" w:cs="Times New Roman"/>
-                <w:b/>
                 <w:color w:val="000000"/>
                 <w:sz w:val="24"/>
                 <w:szCs w:val="24"/>
@@ -45829,7 +45769,6 @@
             <w:pPr>
               <w:rPr>
                 <w:rFonts w:ascii="Times New Roman" w:eastAsia="Times New Roman" w:hAnsi="Times New Roman" w:cs="Times New Roman"/>
-                <w:b/>
                 <w:color w:val="000000"/>
                 <w:sz w:val="24"/>
                 <w:szCs w:val="24"/>
@@ -45841,7 +45780,6 @@
             <w:r>
               <w:rPr>
                 <w:rFonts w:ascii="Times New Roman" w:eastAsia="Times New Roman" w:hAnsi="Times New Roman" w:cs="Times New Roman"/>
-                <w:b/>
                 <w:color w:val="000000"/>
                 <w:sz w:val="24"/>
                 <w:szCs w:val="24"/>
@@ -45855,40 +45793,37 @@
         </w:tc>
         <w:tc>
           <w:tcPr>
-            <w:tcW w:w="1061" w:type="dxa"/>
-          </w:tcPr>
-          <w:p>
-            <w:pPr>
-              <w:rPr>
-                <w:rFonts w:ascii="Times New Roman" w:eastAsia="Times New Roman" w:hAnsi="Times New Roman" w:cs="Times New Roman"/>
-                <w:b/>
-                <w:color w:val="000000"/>
-                <w:sz w:val="24"/>
-                <w:szCs w:val="24"/>
-                <w:lang w:eastAsia="pt-BR"/>
-              </w:rPr>
-            </w:pPr>
-          </w:p>
-        </w:tc>
-        <w:tc>
-          <w:tcPr>
-            <w:tcW w:w="2057" w:type="dxa"/>
-          </w:tcPr>
-          <w:p>
-            <w:pPr>
-              <w:rPr>
-                <w:rFonts w:ascii="Times New Roman" w:eastAsia="Times New Roman" w:hAnsi="Times New Roman" w:cs="Times New Roman"/>
-                <w:b/>
-                <w:color w:val="000000"/>
-                <w:sz w:val="24"/>
-                <w:szCs w:val="24"/>
-                <w:lang w:eastAsia="pt-BR"/>
-              </w:rPr>
-            </w:pPr>
-            <w:r>
-              <w:rPr>
-                <w:rFonts w:ascii="Times New Roman" w:eastAsia="Times New Roman" w:hAnsi="Times New Roman" w:cs="Times New Roman"/>
-                <w:b/>
+            <w:tcW w:w="1275" w:type="dxa"/>
+          </w:tcPr>
+          <w:p>
+            <w:pPr>
+              <w:rPr>
+                <w:rFonts w:ascii="Times New Roman" w:eastAsia="Times New Roman" w:hAnsi="Times New Roman" w:cs="Times New Roman"/>
+                <w:color w:val="000000"/>
+                <w:sz w:val="24"/>
+                <w:szCs w:val="24"/>
+                <w:lang w:eastAsia="pt-BR"/>
+              </w:rPr>
+            </w:pPr>
+          </w:p>
+        </w:tc>
+        <w:tc>
+          <w:tcPr>
+            <w:tcW w:w="1843" w:type="dxa"/>
+          </w:tcPr>
+          <w:p>
+            <w:pPr>
+              <w:rPr>
+                <w:rFonts w:ascii="Times New Roman" w:eastAsia="Times New Roman" w:hAnsi="Times New Roman" w:cs="Times New Roman"/>
+                <w:color w:val="000000"/>
+                <w:sz w:val="24"/>
+                <w:szCs w:val="24"/>
+                <w:lang w:eastAsia="pt-BR"/>
+              </w:rPr>
+            </w:pPr>
+            <w:r>
+              <w:rPr>
+                <w:rFonts w:ascii="Times New Roman" w:eastAsia="Times New Roman" w:hAnsi="Times New Roman" w:cs="Times New Roman"/>
                 <w:color w:val="000000"/>
                 <w:sz w:val="24"/>
                 <w:szCs w:val="24"/>
@@ -45906,17 +45841,15 @@
             <w:pPr>
               <w:rPr>
                 <w:rFonts w:ascii="Times New Roman" w:eastAsia="Times New Roman" w:hAnsi="Times New Roman" w:cs="Times New Roman"/>
-                <w:b/>
-                <w:color w:val="000000"/>
-                <w:sz w:val="24"/>
-                <w:szCs w:val="24"/>
-                <w:lang w:eastAsia="pt-BR"/>
-              </w:rPr>
-            </w:pPr>
-            <w:r>
-              <w:rPr>
-                <w:rFonts w:ascii="Times New Roman" w:eastAsia="Times New Roman" w:hAnsi="Times New Roman" w:cs="Times New Roman"/>
-                <w:b/>
+                <w:color w:val="000000"/>
+                <w:sz w:val="24"/>
+                <w:szCs w:val="24"/>
+                <w:lang w:eastAsia="pt-BR"/>
+              </w:rPr>
+            </w:pPr>
+            <w:r>
+              <w:rPr>
+                <w:rFonts w:ascii="Times New Roman" w:eastAsia="Times New Roman" w:hAnsi="Times New Roman" w:cs="Times New Roman"/>
                 <w:color w:val="000000"/>
                 <w:sz w:val="24"/>
                 <w:szCs w:val="24"/>
@@ -45934,7 +45867,6 @@
             <w:pPr>
               <w:rPr>
                 <w:rFonts w:ascii="Times New Roman" w:eastAsia="Times New Roman" w:hAnsi="Times New Roman" w:cs="Times New Roman"/>
-                <w:b/>
                 <w:color w:val="000000"/>
                 <w:sz w:val="24"/>
                 <w:szCs w:val="24"/>
@@ -45952,7 +45884,6 @@
               <w:jc w:val="center"/>
               <w:rPr>
                 <w:rFonts w:ascii="Times New Roman" w:eastAsia="Times New Roman" w:hAnsi="Times New Roman" w:cs="Times New Roman"/>
-                <w:b/>
                 <w:color w:val="000000"/>
                 <w:sz w:val="24"/>
                 <w:szCs w:val="24"/>
@@ -45963,7 +45894,6 @@
             <w:r>
               <w:rPr>
                 <w:rFonts w:ascii="Times New Roman" w:eastAsia="Times New Roman" w:hAnsi="Times New Roman" w:cs="Times New Roman"/>
-                <w:b/>
                 <w:color w:val="000000"/>
                 <w:sz w:val="24"/>
                 <w:szCs w:val="24"/>
@@ -45984,7 +45914,6 @@
             <w:pPr>
               <w:rPr>
                 <w:rFonts w:ascii="Times New Roman" w:eastAsia="Times New Roman" w:hAnsi="Times New Roman" w:cs="Times New Roman"/>
-                <w:b/>
                 <w:color w:val="000000"/>
                 <w:sz w:val="24"/>
                 <w:szCs w:val="24"/>
@@ -45996,7 +45925,6 @@
             <w:r>
               <w:rPr>
                 <w:rFonts w:ascii="Times New Roman" w:eastAsia="Times New Roman" w:hAnsi="Times New Roman" w:cs="Times New Roman"/>
-                <w:b/>
                 <w:color w:val="000000"/>
                 <w:sz w:val="24"/>
                 <w:szCs w:val="24"/>
@@ -46010,40 +45938,37 @@
         </w:tc>
         <w:tc>
           <w:tcPr>
-            <w:tcW w:w="1061" w:type="dxa"/>
-          </w:tcPr>
-          <w:p>
-            <w:pPr>
-              <w:rPr>
-                <w:rFonts w:ascii="Times New Roman" w:eastAsia="Times New Roman" w:hAnsi="Times New Roman" w:cs="Times New Roman"/>
-                <w:b/>
-                <w:color w:val="000000"/>
-                <w:sz w:val="24"/>
-                <w:szCs w:val="24"/>
-                <w:lang w:eastAsia="pt-BR"/>
-              </w:rPr>
-            </w:pPr>
-          </w:p>
-        </w:tc>
-        <w:tc>
-          <w:tcPr>
-            <w:tcW w:w="2057" w:type="dxa"/>
-          </w:tcPr>
-          <w:p>
-            <w:pPr>
-              <w:rPr>
-                <w:rFonts w:ascii="Times New Roman" w:eastAsia="Times New Roman" w:hAnsi="Times New Roman" w:cs="Times New Roman"/>
-                <w:b/>
-                <w:color w:val="000000"/>
-                <w:sz w:val="24"/>
-                <w:szCs w:val="24"/>
-                <w:lang w:eastAsia="pt-BR"/>
-              </w:rPr>
-            </w:pPr>
-            <w:r>
-              <w:rPr>
-                <w:rFonts w:ascii="Times New Roman" w:eastAsia="Times New Roman" w:hAnsi="Times New Roman" w:cs="Times New Roman"/>
-                <w:b/>
+            <w:tcW w:w="1275" w:type="dxa"/>
+          </w:tcPr>
+          <w:p>
+            <w:pPr>
+              <w:rPr>
+                <w:rFonts w:ascii="Times New Roman" w:eastAsia="Times New Roman" w:hAnsi="Times New Roman" w:cs="Times New Roman"/>
+                <w:color w:val="000000"/>
+                <w:sz w:val="24"/>
+                <w:szCs w:val="24"/>
+                <w:lang w:eastAsia="pt-BR"/>
+              </w:rPr>
+            </w:pPr>
+          </w:p>
+        </w:tc>
+        <w:tc>
+          <w:tcPr>
+            <w:tcW w:w="1843" w:type="dxa"/>
+          </w:tcPr>
+          <w:p>
+            <w:pPr>
+              <w:rPr>
+                <w:rFonts w:ascii="Times New Roman" w:eastAsia="Times New Roman" w:hAnsi="Times New Roman" w:cs="Times New Roman"/>
+                <w:color w:val="000000"/>
+                <w:sz w:val="24"/>
+                <w:szCs w:val="24"/>
+                <w:lang w:eastAsia="pt-BR"/>
+              </w:rPr>
+            </w:pPr>
+            <w:r>
+              <w:rPr>
+                <w:rFonts w:ascii="Times New Roman" w:eastAsia="Times New Roman" w:hAnsi="Times New Roman" w:cs="Times New Roman"/>
                 <w:color w:val="000000"/>
                 <w:sz w:val="24"/>
                 <w:szCs w:val="24"/>
@@ -46061,17 +45986,15 @@
             <w:pPr>
               <w:rPr>
                 <w:rFonts w:ascii="Times New Roman" w:eastAsia="Times New Roman" w:hAnsi="Times New Roman" w:cs="Times New Roman"/>
-                <w:b/>
-                <w:color w:val="000000"/>
-                <w:sz w:val="24"/>
-                <w:szCs w:val="24"/>
-                <w:lang w:eastAsia="pt-BR"/>
-              </w:rPr>
-            </w:pPr>
-            <w:r>
-              <w:rPr>
-                <w:rFonts w:ascii="Times New Roman" w:eastAsia="Times New Roman" w:hAnsi="Times New Roman" w:cs="Times New Roman"/>
-                <w:b/>
+                <w:color w:val="000000"/>
+                <w:sz w:val="24"/>
+                <w:szCs w:val="24"/>
+                <w:lang w:eastAsia="pt-BR"/>
+              </w:rPr>
+            </w:pPr>
+            <w:r>
+              <w:rPr>
+                <w:rFonts w:ascii="Times New Roman" w:eastAsia="Times New Roman" w:hAnsi="Times New Roman" w:cs="Times New Roman"/>
                 <w:color w:val="000000"/>
                 <w:sz w:val="24"/>
                 <w:szCs w:val="24"/>
@@ -46089,7 +46012,6 @@
             <w:pPr>
               <w:rPr>
                 <w:rFonts w:ascii="Times New Roman" w:eastAsia="Times New Roman" w:hAnsi="Times New Roman" w:cs="Times New Roman"/>
-                <w:b/>
                 <w:color w:val="000000"/>
                 <w:sz w:val="24"/>
                 <w:szCs w:val="24"/>
@@ -46107,7 +46029,6 @@
               <w:jc w:val="center"/>
               <w:rPr>
                 <w:rFonts w:ascii="Times New Roman" w:eastAsia="Times New Roman" w:hAnsi="Times New Roman" w:cs="Times New Roman"/>
-                <w:b/>
                 <w:color w:val="000000"/>
                 <w:sz w:val="24"/>
                 <w:szCs w:val="24"/>
@@ -46118,7 +46039,6 @@
             <w:r>
               <w:rPr>
                 <w:rFonts w:ascii="Times New Roman" w:eastAsia="Times New Roman" w:hAnsi="Times New Roman" w:cs="Times New Roman"/>
-                <w:b/>
                 <w:color w:val="000000"/>
                 <w:sz w:val="24"/>
                 <w:szCs w:val="24"/>
@@ -46139,7 +46059,6 @@
             <w:pPr>
               <w:rPr>
                 <w:rFonts w:ascii="Times New Roman" w:eastAsia="Times New Roman" w:hAnsi="Times New Roman" w:cs="Times New Roman"/>
-                <w:b/>
                 <w:color w:val="000000"/>
                 <w:sz w:val="24"/>
                 <w:szCs w:val="24"/>
@@ -46151,7 +46070,6 @@
             <w:r>
               <w:rPr>
                 <w:rFonts w:ascii="Times New Roman" w:eastAsia="Times New Roman" w:hAnsi="Times New Roman" w:cs="Times New Roman"/>
-                <w:b/>
                 <w:color w:val="000000"/>
                 <w:sz w:val="24"/>
                 <w:szCs w:val="24"/>
@@ -46165,40 +46083,37 @@
         </w:tc>
         <w:tc>
           <w:tcPr>
-            <w:tcW w:w="1061" w:type="dxa"/>
-          </w:tcPr>
-          <w:p>
-            <w:pPr>
-              <w:rPr>
-                <w:rFonts w:ascii="Times New Roman" w:eastAsia="Times New Roman" w:hAnsi="Times New Roman" w:cs="Times New Roman"/>
-                <w:b/>
-                <w:color w:val="000000"/>
-                <w:sz w:val="24"/>
-                <w:szCs w:val="24"/>
-                <w:lang w:eastAsia="pt-BR"/>
-              </w:rPr>
-            </w:pPr>
-          </w:p>
-        </w:tc>
-        <w:tc>
-          <w:tcPr>
-            <w:tcW w:w="2057" w:type="dxa"/>
-          </w:tcPr>
-          <w:p>
-            <w:pPr>
-              <w:rPr>
-                <w:rFonts w:ascii="Times New Roman" w:eastAsia="Times New Roman" w:hAnsi="Times New Roman" w:cs="Times New Roman"/>
-                <w:b/>
-                <w:color w:val="000000"/>
-                <w:sz w:val="24"/>
-                <w:szCs w:val="24"/>
-                <w:lang w:eastAsia="pt-BR"/>
-              </w:rPr>
-            </w:pPr>
-            <w:r>
-              <w:rPr>
-                <w:rFonts w:ascii="Times New Roman" w:eastAsia="Times New Roman" w:hAnsi="Times New Roman" w:cs="Times New Roman"/>
-                <w:b/>
+            <w:tcW w:w="1275" w:type="dxa"/>
+          </w:tcPr>
+          <w:p>
+            <w:pPr>
+              <w:rPr>
+                <w:rFonts w:ascii="Times New Roman" w:eastAsia="Times New Roman" w:hAnsi="Times New Roman" w:cs="Times New Roman"/>
+                <w:color w:val="000000"/>
+                <w:sz w:val="24"/>
+                <w:szCs w:val="24"/>
+                <w:lang w:eastAsia="pt-BR"/>
+              </w:rPr>
+            </w:pPr>
+          </w:p>
+        </w:tc>
+        <w:tc>
+          <w:tcPr>
+            <w:tcW w:w="1843" w:type="dxa"/>
+          </w:tcPr>
+          <w:p>
+            <w:pPr>
+              <w:rPr>
+                <w:rFonts w:ascii="Times New Roman" w:eastAsia="Times New Roman" w:hAnsi="Times New Roman" w:cs="Times New Roman"/>
+                <w:color w:val="000000"/>
+                <w:sz w:val="24"/>
+                <w:szCs w:val="24"/>
+                <w:lang w:eastAsia="pt-BR"/>
+              </w:rPr>
+            </w:pPr>
+            <w:r>
+              <w:rPr>
+                <w:rFonts w:ascii="Times New Roman" w:eastAsia="Times New Roman" w:hAnsi="Times New Roman" w:cs="Times New Roman"/>
                 <w:color w:val="000000"/>
                 <w:sz w:val="24"/>
                 <w:szCs w:val="24"/>
@@ -46216,17 +46131,15 @@
             <w:pPr>
               <w:rPr>
                 <w:rFonts w:ascii="Times New Roman" w:eastAsia="Times New Roman" w:hAnsi="Times New Roman" w:cs="Times New Roman"/>
-                <w:b/>
-                <w:color w:val="000000"/>
-                <w:sz w:val="24"/>
-                <w:szCs w:val="24"/>
-                <w:lang w:eastAsia="pt-BR"/>
-              </w:rPr>
-            </w:pPr>
-            <w:r>
-              <w:rPr>
-                <w:rFonts w:ascii="Times New Roman" w:eastAsia="Times New Roman" w:hAnsi="Times New Roman" w:cs="Times New Roman"/>
-                <w:b/>
+                <w:color w:val="000000"/>
+                <w:sz w:val="24"/>
+                <w:szCs w:val="24"/>
+                <w:lang w:eastAsia="pt-BR"/>
+              </w:rPr>
+            </w:pPr>
+            <w:r>
+              <w:rPr>
+                <w:rFonts w:ascii="Times New Roman" w:eastAsia="Times New Roman" w:hAnsi="Times New Roman" w:cs="Times New Roman"/>
                 <w:color w:val="000000"/>
                 <w:sz w:val="24"/>
                 <w:szCs w:val="24"/>
@@ -46244,7 +46157,6 @@
             <w:pPr>
               <w:rPr>
                 <w:rFonts w:ascii="Times New Roman" w:eastAsia="Times New Roman" w:hAnsi="Times New Roman" w:cs="Times New Roman"/>
-                <w:b/>
                 <w:color w:val="000000"/>
                 <w:sz w:val="24"/>
                 <w:szCs w:val="24"/>
@@ -46262,7 +46174,6 @@
               <w:jc w:val="center"/>
               <w:rPr>
                 <w:rFonts w:ascii="Times New Roman" w:eastAsia="Times New Roman" w:hAnsi="Times New Roman" w:cs="Times New Roman"/>
-                <w:b/>
                 <w:color w:val="000000"/>
                 <w:sz w:val="24"/>
                 <w:szCs w:val="24"/>
@@ -46273,7 +46184,6 @@
             <w:r>
               <w:rPr>
                 <w:rFonts w:ascii="Times New Roman" w:eastAsia="Times New Roman" w:hAnsi="Times New Roman" w:cs="Times New Roman"/>
-                <w:b/>
                 <w:color w:val="000000"/>
                 <w:sz w:val="24"/>
                 <w:szCs w:val="24"/>
@@ -46294,7 +46204,6 @@
             <w:pPr>
               <w:rPr>
                 <w:rFonts w:ascii="Times New Roman" w:eastAsia="Times New Roman" w:hAnsi="Times New Roman" w:cs="Times New Roman"/>
-                <w:b/>
                 <w:color w:val="000000"/>
                 <w:sz w:val="24"/>
                 <w:szCs w:val="24"/>
@@ -46306,7 +46215,6 @@
             <w:r>
               <w:rPr>
                 <w:rFonts w:ascii="Times New Roman" w:eastAsia="Times New Roman" w:hAnsi="Times New Roman" w:cs="Times New Roman"/>
-                <w:b/>
                 <w:color w:val="000000"/>
                 <w:sz w:val="24"/>
                 <w:szCs w:val="24"/>
@@ -46320,40 +46228,37 @@
         </w:tc>
         <w:tc>
           <w:tcPr>
-            <w:tcW w:w="1061" w:type="dxa"/>
-          </w:tcPr>
-          <w:p>
-            <w:pPr>
-              <w:rPr>
-                <w:rFonts w:ascii="Times New Roman" w:eastAsia="Times New Roman" w:hAnsi="Times New Roman" w:cs="Times New Roman"/>
-                <w:b/>
-                <w:color w:val="000000"/>
-                <w:sz w:val="24"/>
-                <w:szCs w:val="24"/>
-                <w:lang w:eastAsia="pt-BR"/>
-              </w:rPr>
-            </w:pPr>
-          </w:p>
-        </w:tc>
-        <w:tc>
-          <w:tcPr>
-            <w:tcW w:w="2057" w:type="dxa"/>
-          </w:tcPr>
-          <w:p>
-            <w:pPr>
-              <w:rPr>
-                <w:rFonts w:ascii="Times New Roman" w:eastAsia="Times New Roman" w:hAnsi="Times New Roman" w:cs="Times New Roman"/>
-                <w:b/>
-                <w:color w:val="000000"/>
-                <w:sz w:val="24"/>
-                <w:szCs w:val="24"/>
-                <w:lang w:eastAsia="pt-BR"/>
-              </w:rPr>
-            </w:pPr>
-            <w:r>
-              <w:rPr>
-                <w:rFonts w:ascii="Times New Roman" w:eastAsia="Times New Roman" w:hAnsi="Times New Roman" w:cs="Times New Roman"/>
-                <w:b/>
+            <w:tcW w:w="1275" w:type="dxa"/>
+          </w:tcPr>
+          <w:p>
+            <w:pPr>
+              <w:rPr>
+                <w:rFonts w:ascii="Times New Roman" w:eastAsia="Times New Roman" w:hAnsi="Times New Roman" w:cs="Times New Roman"/>
+                <w:color w:val="000000"/>
+                <w:sz w:val="24"/>
+                <w:szCs w:val="24"/>
+                <w:lang w:eastAsia="pt-BR"/>
+              </w:rPr>
+            </w:pPr>
+          </w:p>
+        </w:tc>
+        <w:tc>
+          <w:tcPr>
+            <w:tcW w:w="1843" w:type="dxa"/>
+          </w:tcPr>
+          <w:p>
+            <w:pPr>
+              <w:rPr>
+                <w:rFonts w:ascii="Times New Roman" w:eastAsia="Times New Roman" w:hAnsi="Times New Roman" w:cs="Times New Roman"/>
+                <w:color w:val="000000"/>
+                <w:sz w:val="24"/>
+                <w:szCs w:val="24"/>
+                <w:lang w:eastAsia="pt-BR"/>
+              </w:rPr>
+            </w:pPr>
+            <w:r>
+              <w:rPr>
+                <w:rFonts w:ascii="Times New Roman" w:eastAsia="Times New Roman" w:hAnsi="Times New Roman" w:cs="Times New Roman"/>
                 <w:color w:val="000000"/>
                 <w:sz w:val="24"/>
                 <w:szCs w:val="24"/>
@@ -46371,17 +46276,15 @@
             <w:pPr>
               <w:rPr>
                 <w:rFonts w:ascii="Times New Roman" w:eastAsia="Times New Roman" w:hAnsi="Times New Roman" w:cs="Times New Roman"/>
-                <w:b/>
-                <w:color w:val="000000"/>
-                <w:sz w:val="24"/>
-                <w:szCs w:val="24"/>
-                <w:lang w:eastAsia="pt-BR"/>
-              </w:rPr>
-            </w:pPr>
-            <w:r>
-              <w:rPr>
-                <w:rFonts w:ascii="Times New Roman" w:eastAsia="Times New Roman" w:hAnsi="Times New Roman" w:cs="Times New Roman"/>
-                <w:b/>
+                <w:color w:val="000000"/>
+                <w:sz w:val="24"/>
+                <w:szCs w:val="24"/>
+                <w:lang w:eastAsia="pt-BR"/>
+              </w:rPr>
+            </w:pPr>
+            <w:r>
+              <w:rPr>
+                <w:rFonts w:ascii="Times New Roman" w:eastAsia="Times New Roman" w:hAnsi="Times New Roman" w:cs="Times New Roman"/>
                 <w:color w:val="000000"/>
                 <w:sz w:val="24"/>
                 <w:szCs w:val="24"/>
@@ -46399,7 +46302,6 @@
             <w:pPr>
               <w:rPr>
                 <w:rFonts w:ascii="Times New Roman" w:eastAsia="Times New Roman" w:hAnsi="Times New Roman" w:cs="Times New Roman"/>
-                <w:b/>
                 <w:color w:val="000000"/>
                 <w:sz w:val="24"/>
                 <w:szCs w:val="24"/>
@@ -46417,7 +46319,6 @@
               <w:jc w:val="center"/>
               <w:rPr>
                 <w:rFonts w:ascii="Times New Roman" w:eastAsia="Times New Roman" w:hAnsi="Times New Roman" w:cs="Times New Roman"/>
-                <w:b/>
                 <w:color w:val="000000"/>
                 <w:sz w:val="24"/>
                 <w:szCs w:val="24"/>
@@ -46428,7 +46329,6 @@
             <w:r>
               <w:rPr>
                 <w:rFonts w:ascii="Times New Roman" w:eastAsia="Times New Roman" w:hAnsi="Times New Roman" w:cs="Times New Roman"/>
-                <w:b/>
                 <w:color w:val="000000"/>
                 <w:sz w:val="24"/>
                 <w:szCs w:val="24"/>
@@ -46449,7 +46349,6 @@
             <w:pPr>
               <w:rPr>
                 <w:rFonts w:ascii="Times New Roman" w:eastAsia="Times New Roman" w:hAnsi="Times New Roman" w:cs="Times New Roman"/>
-                <w:b/>
                 <w:color w:val="000000"/>
                 <w:sz w:val="24"/>
                 <w:szCs w:val="24"/>
@@ -46461,7 +46360,6 @@
             <w:r>
               <w:rPr>
                 <w:rFonts w:ascii="Times New Roman" w:eastAsia="Times New Roman" w:hAnsi="Times New Roman" w:cs="Times New Roman"/>
-                <w:b/>
                 <w:color w:val="000000"/>
                 <w:sz w:val="24"/>
                 <w:szCs w:val="24"/>
@@ -46475,40 +46373,37 @@
         </w:tc>
         <w:tc>
           <w:tcPr>
-            <w:tcW w:w="1061" w:type="dxa"/>
-          </w:tcPr>
-          <w:p>
-            <w:pPr>
-              <w:rPr>
-                <w:rFonts w:ascii="Times New Roman" w:eastAsia="Times New Roman" w:hAnsi="Times New Roman" w:cs="Times New Roman"/>
-                <w:b/>
-                <w:color w:val="000000"/>
-                <w:sz w:val="24"/>
-                <w:szCs w:val="24"/>
-                <w:lang w:eastAsia="pt-BR"/>
-              </w:rPr>
-            </w:pPr>
-          </w:p>
-        </w:tc>
-        <w:tc>
-          <w:tcPr>
-            <w:tcW w:w="2057" w:type="dxa"/>
-          </w:tcPr>
-          <w:p>
-            <w:pPr>
-              <w:rPr>
-                <w:rFonts w:ascii="Times New Roman" w:eastAsia="Times New Roman" w:hAnsi="Times New Roman" w:cs="Times New Roman"/>
-                <w:b/>
-                <w:color w:val="000000"/>
-                <w:sz w:val="24"/>
-                <w:szCs w:val="24"/>
-                <w:lang w:eastAsia="pt-BR"/>
-              </w:rPr>
-            </w:pPr>
-            <w:r>
-              <w:rPr>
-                <w:rFonts w:ascii="Times New Roman" w:eastAsia="Times New Roman" w:hAnsi="Times New Roman" w:cs="Times New Roman"/>
-                <w:b/>
+            <w:tcW w:w="1275" w:type="dxa"/>
+          </w:tcPr>
+          <w:p>
+            <w:pPr>
+              <w:rPr>
+                <w:rFonts w:ascii="Times New Roman" w:eastAsia="Times New Roman" w:hAnsi="Times New Roman" w:cs="Times New Roman"/>
+                <w:color w:val="000000"/>
+                <w:sz w:val="24"/>
+                <w:szCs w:val="24"/>
+                <w:lang w:eastAsia="pt-BR"/>
+              </w:rPr>
+            </w:pPr>
+          </w:p>
+        </w:tc>
+        <w:tc>
+          <w:tcPr>
+            <w:tcW w:w="1843" w:type="dxa"/>
+          </w:tcPr>
+          <w:p>
+            <w:pPr>
+              <w:rPr>
+                <w:rFonts w:ascii="Times New Roman" w:eastAsia="Times New Roman" w:hAnsi="Times New Roman" w:cs="Times New Roman"/>
+                <w:color w:val="000000"/>
+                <w:sz w:val="24"/>
+                <w:szCs w:val="24"/>
+                <w:lang w:eastAsia="pt-BR"/>
+              </w:rPr>
+            </w:pPr>
+            <w:r>
+              <w:rPr>
+                <w:rFonts w:ascii="Times New Roman" w:eastAsia="Times New Roman" w:hAnsi="Times New Roman" w:cs="Times New Roman"/>
                 <w:color w:val="000000"/>
                 <w:sz w:val="24"/>
                 <w:szCs w:val="24"/>
@@ -46526,17 +46421,15 @@
             <w:pPr>
               <w:rPr>
                 <w:rFonts w:ascii="Times New Roman" w:eastAsia="Times New Roman" w:hAnsi="Times New Roman" w:cs="Times New Roman"/>
-                <w:b/>
-                <w:color w:val="000000"/>
-                <w:sz w:val="24"/>
-                <w:szCs w:val="24"/>
-                <w:lang w:eastAsia="pt-BR"/>
-              </w:rPr>
-            </w:pPr>
-            <w:r>
-              <w:rPr>
-                <w:rFonts w:ascii="Times New Roman" w:eastAsia="Times New Roman" w:hAnsi="Times New Roman" w:cs="Times New Roman"/>
-                <w:b/>
+                <w:color w:val="000000"/>
+                <w:sz w:val="24"/>
+                <w:szCs w:val="24"/>
+                <w:lang w:eastAsia="pt-BR"/>
+              </w:rPr>
+            </w:pPr>
+            <w:r>
+              <w:rPr>
+                <w:rFonts w:ascii="Times New Roman" w:eastAsia="Times New Roman" w:hAnsi="Times New Roman" w:cs="Times New Roman"/>
                 <w:color w:val="000000"/>
                 <w:sz w:val="24"/>
                 <w:szCs w:val="24"/>
@@ -46554,7 +46447,6 @@
             <w:pPr>
               <w:rPr>
                 <w:rFonts w:ascii="Times New Roman" w:eastAsia="Times New Roman" w:hAnsi="Times New Roman" w:cs="Times New Roman"/>
-                <w:b/>
                 <w:color w:val="000000"/>
                 <w:sz w:val="24"/>
                 <w:szCs w:val="24"/>
@@ -46572,7 +46464,6 @@
               <w:jc w:val="center"/>
               <w:rPr>
                 <w:rFonts w:ascii="Times New Roman" w:eastAsia="Times New Roman" w:hAnsi="Times New Roman" w:cs="Times New Roman"/>
-                <w:b/>
                 <w:color w:val="000000"/>
                 <w:sz w:val="24"/>
                 <w:szCs w:val="24"/>
@@ -46583,7 +46474,6 @@
             <w:r>
               <w:rPr>
                 <w:rFonts w:ascii="Times New Roman" w:eastAsia="Times New Roman" w:hAnsi="Times New Roman" w:cs="Times New Roman"/>
-                <w:b/>
                 <w:color w:val="000000"/>
                 <w:sz w:val="24"/>
                 <w:szCs w:val="24"/>
@@ -46604,7 +46494,6 @@
             <w:pPr>
               <w:rPr>
                 <w:rFonts w:ascii="Times New Roman" w:eastAsia="Times New Roman" w:hAnsi="Times New Roman" w:cs="Times New Roman"/>
-                <w:b/>
                 <w:color w:val="000000"/>
                 <w:sz w:val="24"/>
                 <w:szCs w:val="24"/>
@@ -46616,7 +46505,6 @@
             <w:r>
               <w:rPr>
                 <w:rFonts w:ascii="Times New Roman" w:eastAsia="Times New Roman" w:hAnsi="Times New Roman" w:cs="Times New Roman"/>
-                <w:b/>
                 <w:color w:val="000000"/>
                 <w:sz w:val="24"/>
                 <w:szCs w:val="24"/>
@@ -46630,40 +46518,37 @@
         </w:tc>
         <w:tc>
           <w:tcPr>
-            <w:tcW w:w="1061" w:type="dxa"/>
-          </w:tcPr>
-          <w:p>
-            <w:pPr>
-              <w:rPr>
-                <w:rFonts w:ascii="Times New Roman" w:eastAsia="Times New Roman" w:hAnsi="Times New Roman" w:cs="Times New Roman"/>
-                <w:b/>
-                <w:color w:val="000000"/>
-                <w:sz w:val="24"/>
-                <w:szCs w:val="24"/>
-                <w:lang w:eastAsia="pt-BR"/>
-              </w:rPr>
-            </w:pPr>
-          </w:p>
-        </w:tc>
-        <w:tc>
-          <w:tcPr>
-            <w:tcW w:w="2057" w:type="dxa"/>
-          </w:tcPr>
-          <w:p>
-            <w:pPr>
-              <w:rPr>
-                <w:rFonts w:ascii="Times New Roman" w:eastAsia="Times New Roman" w:hAnsi="Times New Roman" w:cs="Times New Roman"/>
-                <w:b/>
-                <w:color w:val="000000"/>
-                <w:sz w:val="24"/>
-                <w:szCs w:val="24"/>
-                <w:lang w:eastAsia="pt-BR"/>
-              </w:rPr>
-            </w:pPr>
-            <w:r>
-              <w:rPr>
-                <w:rFonts w:ascii="Times New Roman" w:eastAsia="Times New Roman" w:hAnsi="Times New Roman" w:cs="Times New Roman"/>
-                <w:b/>
+            <w:tcW w:w="1275" w:type="dxa"/>
+          </w:tcPr>
+          <w:p>
+            <w:pPr>
+              <w:rPr>
+                <w:rFonts w:ascii="Times New Roman" w:eastAsia="Times New Roman" w:hAnsi="Times New Roman" w:cs="Times New Roman"/>
+                <w:color w:val="000000"/>
+                <w:sz w:val="24"/>
+                <w:szCs w:val="24"/>
+                <w:lang w:eastAsia="pt-BR"/>
+              </w:rPr>
+            </w:pPr>
+          </w:p>
+        </w:tc>
+        <w:tc>
+          <w:tcPr>
+            <w:tcW w:w="1843" w:type="dxa"/>
+          </w:tcPr>
+          <w:p>
+            <w:pPr>
+              <w:rPr>
+                <w:rFonts w:ascii="Times New Roman" w:eastAsia="Times New Roman" w:hAnsi="Times New Roman" w:cs="Times New Roman"/>
+                <w:color w:val="000000"/>
+                <w:sz w:val="24"/>
+                <w:szCs w:val="24"/>
+                <w:lang w:eastAsia="pt-BR"/>
+              </w:rPr>
+            </w:pPr>
+            <w:r>
+              <w:rPr>
+                <w:rFonts w:ascii="Times New Roman" w:eastAsia="Times New Roman" w:hAnsi="Times New Roman" w:cs="Times New Roman"/>
                 <w:color w:val="000000"/>
                 <w:sz w:val="24"/>
                 <w:szCs w:val="24"/>
@@ -46681,17 +46566,15 @@
             <w:pPr>
               <w:rPr>
                 <w:rFonts w:ascii="Times New Roman" w:eastAsia="Times New Roman" w:hAnsi="Times New Roman" w:cs="Times New Roman"/>
-                <w:b/>
-                <w:color w:val="000000"/>
-                <w:sz w:val="24"/>
-                <w:szCs w:val="24"/>
-                <w:lang w:eastAsia="pt-BR"/>
-              </w:rPr>
-            </w:pPr>
-            <w:r>
-              <w:rPr>
-                <w:rFonts w:ascii="Times New Roman" w:eastAsia="Times New Roman" w:hAnsi="Times New Roman" w:cs="Times New Roman"/>
-                <w:b/>
+                <w:color w:val="000000"/>
+                <w:sz w:val="24"/>
+                <w:szCs w:val="24"/>
+                <w:lang w:eastAsia="pt-BR"/>
+              </w:rPr>
+            </w:pPr>
+            <w:r>
+              <w:rPr>
+                <w:rFonts w:ascii="Times New Roman" w:eastAsia="Times New Roman" w:hAnsi="Times New Roman" w:cs="Times New Roman"/>
                 <w:color w:val="000000"/>
                 <w:sz w:val="24"/>
                 <w:szCs w:val="24"/>
@@ -46709,7 +46592,6 @@
             <w:pPr>
               <w:rPr>
                 <w:rFonts w:ascii="Times New Roman" w:eastAsia="Times New Roman" w:hAnsi="Times New Roman" w:cs="Times New Roman"/>
-                <w:b/>
                 <w:color w:val="000000"/>
                 <w:sz w:val="24"/>
                 <w:szCs w:val="24"/>
@@ -46727,7 +46609,6 @@
               <w:jc w:val="center"/>
               <w:rPr>
                 <w:rFonts w:ascii="Times New Roman" w:eastAsia="Times New Roman" w:hAnsi="Times New Roman" w:cs="Times New Roman"/>
-                <w:b/>
                 <w:color w:val="000000"/>
                 <w:sz w:val="24"/>
                 <w:szCs w:val="24"/>
@@ -46738,7 +46619,6 @@
             <w:r>
               <w:rPr>
                 <w:rFonts w:ascii="Times New Roman" w:eastAsia="Times New Roman" w:hAnsi="Times New Roman" w:cs="Times New Roman"/>
-                <w:b/>
                 <w:color w:val="000000"/>
                 <w:sz w:val="24"/>
                 <w:szCs w:val="24"/>
@@ -46759,7 +46639,6 @@
             <w:pPr>
               <w:rPr>
                 <w:rFonts w:ascii="Times New Roman" w:eastAsia="Times New Roman" w:hAnsi="Times New Roman" w:cs="Times New Roman"/>
-                <w:b/>
                 <w:color w:val="000000"/>
                 <w:sz w:val="24"/>
                 <w:szCs w:val="24"/>
@@ -46771,7 +46650,6 @@
             <w:r>
               <w:rPr>
                 <w:rFonts w:ascii="Times New Roman" w:eastAsia="Times New Roman" w:hAnsi="Times New Roman" w:cs="Times New Roman"/>
-                <w:b/>
                 <w:color w:val="000000"/>
                 <w:sz w:val="24"/>
                 <w:szCs w:val="24"/>
@@ -46785,40 +46663,37 @@
         </w:tc>
         <w:tc>
           <w:tcPr>
-            <w:tcW w:w="1061" w:type="dxa"/>
-          </w:tcPr>
-          <w:p>
-            <w:pPr>
-              <w:rPr>
-                <w:rFonts w:ascii="Times New Roman" w:eastAsia="Times New Roman" w:hAnsi="Times New Roman" w:cs="Times New Roman"/>
-                <w:b/>
-                <w:color w:val="000000"/>
-                <w:sz w:val="24"/>
-                <w:szCs w:val="24"/>
-                <w:lang w:eastAsia="pt-BR"/>
-              </w:rPr>
-            </w:pPr>
-          </w:p>
-        </w:tc>
-        <w:tc>
-          <w:tcPr>
-            <w:tcW w:w="2057" w:type="dxa"/>
-          </w:tcPr>
-          <w:p>
-            <w:pPr>
-              <w:rPr>
-                <w:rFonts w:ascii="Times New Roman" w:eastAsia="Times New Roman" w:hAnsi="Times New Roman" w:cs="Times New Roman"/>
-                <w:b/>
-                <w:color w:val="000000"/>
-                <w:sz w:val="24"/>
-                <w:szCs w:val="24"/>
-                <w:lang w:eastAsia="pt-BR"/>
-              </w:rPr>
-            </w:pPr>
-            <w:r>
-              <w:rPr>
-                <w:rFonts w:ascii="Times New Roman" w:eastAsia="Times New Roman" w:hAnsi="Times New Roman" w:cs="Times New Roman"/>
-                <w:b/>
+            <w:tcW w:w="1275" w:type="dxa"/>
+          </w:tcPr>
+          <w:p>
+            <w:pPr>
+              <w:rPr>
+                <w:rFonts w:ascii="Times New Roman" w:eastAsia="Times New Roman" w:hAnsi="Times New Roman" w:cs="Times New Roman"/>
+                <w:color w:val="000000"/>
+                <w:sz w:val="24"/>
+                <w:szCs w:val="24"/>
+                <w:lang w:eastAsia="pt-BR"/>
+              </w:rPr>
+            </w:pPr>
+          </w:p>
+        </w:tc>
+        <w:tc>
+          <w:tcPr>
+            <w:tcW w:w="1843" w:type="dxa"/>
+          </w:tcPr>
+          <w:p>
+            <w:pPr>
+              <w:rPr>
+                <w:rFonts w:ascii="Times New Roman" w:eastAsia="Times New Roman" w:hAnsi="Times New Roman" w:cs="Times New Roman"/>
+                <w:color w:val="000000"/>
+                <w:sz w:val="24"/>
+                <w:szCs w:val="24"/>
+                <w:lang w:eastAsia="pt-BR"/>
+              </w:rPr>
+            </w:pPr>
+            <w:r>
+              <w:rPr>
+                <w:rFonts w:ascii="Times New Roman" w:eastAsia="Times New Roman" w:hAnsi="Times New Roman" w:cs="Times New Roman"/>
                 <w:color w:val="000000"/>
                 <w:sz w:val="24"/>
                 <w:szCs w:val="24"/>
@@ -46836,17 +46711,15 @@
             <w:pPr>
               <w:rPr>
                 <w:rFonts w:ascii="Times New Roman" w:eastAsia="Times New Roman" w:hAnsi="Times New Roman" w:cs="Times New Roman"/>
-                <w:b/>
-                <w:color w:val="000000"/>
-                <w:sz w:val="24"/>
-                <w:szCs w:val="24"/>
-                <w:lang w:eastAsia="pt-BR"/>
-              </w:rPr>
-            </w:pPr>
-            <w:r>
-              <w:rPr>
-                <w:rFonts w:ascii="Times New Roman" w:eastAsia="Times New Roman" w:hAnsi="Times New Roman" w:cs="Times New Roman"/>
-                <w:b/>
+                <w:color w:val="000000"/>
+                <w:sz w:val="24"/>
+                <w:szCs w:val="24"/>
+                <w:lang w:eastAsia="pt-BR"/>
+              </w:rPr>
+            </w:pPr>
+            <w:r>
+              <w:rPr>
+                <w:rFonts w:ascii="Times New Roman" w:eastAsia="Times New Roman" w:hAnsi="Times New Roman" w:cs="Times New Roman"/>
                 <w:color w:val="000000"/>
                 <w:sz w:val="24"/>
                 <w:szCs w:val="24"/>
@@ -46857,7 +46730,6 @@
             <w:r>
               <w:rPr>
                 <w:rFonts w:ascii="Times New Roman" w:eastAsia="Times New Roman" w:hAnsi="Times New Roman" w:cs="Times New Roman"/>
-                <w:b/>
                 <w:color w:val="000000"/>
                 <w:sz w:val="24"/>
                 <w:szCs w:val="24"/>
@@ -46875,7 +46747,6 @@
             <w:pPr>
               <w:rPr>
                 <w:rFonts w:ascii="Times New Roman" w:eastAsia="Times New Roman" w:hAnsi="Times New Roman" w:cs="Times New Roman"/>
-                <w:b/>
                 <w:color w:val="000000"/>
                 <w:sz w:val="24"/>
                 <w:szCs w:val="24"/>
@@ -46893,7 +46764,6 @@
               <w:jc w:val="center"/>
               <w:rPr>
                 <w:rFonts w:ascii="Times New Roman" w:eastAsia="Times New Roman" w:hAnsi="Times New Roman" w:cs="Times New Roman"/>
-                <w:b/>
                 <w:color w:val="000000"/>
                 <w:sz w:val="24"/>
                 <w:szCs w:val="24"/>
@@ -46904,7 +46774,6 @@
             <w:r>
               <w:rPr>
                 <w:rFonts w:ascii="Times New Roman" w:eastAsia="Times New Roman" w:hAnsi="Times New Roman" w:cs="Times New Roman"/>
-                <w:b/>
                 <w:color w:val="000000"/>
                 <w:sz w:val="24"/>
                 <w:szCs w:val="24"/>
@@ -46925,7 +46794,6 @@
             <w:pPr>
               <w:rPr>
                 <w:rFonts w:ascii="Times New Roman" w:eastAsia="Times New Roman" w:hAnsi="Times New Roman" w:cs="Times New Roman"/>
-                <w:b/>
                 <w:color w:val="000000"/>
                 <w:sz w:val="24"/>
                 <w:szCs w:val="24"/>
@@ -46937,7 +46805,6 @@
             <w:r>
               <w:rPr>
                 <w:rFonts w:ascii="Times New Roman" w:eastAsia="Times New Roman" w:hAnsi="Times New Roman" w:cs="Times New Roman"/>
-                <w:b/>
                 <w:color w:val="000000"/>
                 <w:sz w:val="24"/>
                 <w:szCs w:val="24"/>
@@ -46951,30 +46818,28 @@
         </w:tc>
         <w:tc>
           <w:tcPr>
-            <w:tcW w:w="1061" w:type="dxa"/>
-          </w:tcPr>
-          <w:p>
-            <w:pPr>
-              <w:rPr>
-                <w:rFonts w:ascii="Times New Roman" w:eastAsia="Times New Roman" w:hAnsi="Times New Roman" w:cs="Times New Roman"/>
-                <w:b/>
-                <w:color w:val="000000"/>
-                <w:sz w:val="24"/>
-                <w:szCs w:val="24"/>
-                <w:lang w:eastAsia="pt-BR"/>
-              </w:rPr>
-            </w:pPr>
-          </w:p>
-        </w:tc>
-        <w:tc>
-          <w:tcPr>
-            <w:tcW w:w="2057" w:type="dxa"/>
-          </w:tcPr>
-          <w:p>
-            <w:pPr>
-              <w:rPr>
-                <w:rFonts w:ascii="Times New Roman" w:eastAsia="Times New Roman" w:hAnsi="Times New Roman" w:cs="Times New Roman"/>
-                <w:b/>
+            <w:tcW w:w="1275" w:type="dxa"/>
+          </w:tcPr>
+          <w:p>
+            <w:pPr>
+              <w:rPr>
+                <w:rFonts w:ascii="Times New Roman" w:eastAsia="Times New Roman" w:hAnsi="Times New Roman" w:cs="Times New Roman"/>
+                <w:color w:val="000000"/>
+                <w:sz w:val="24"/>
+                <w:szCs w:val="24"/>
+                <w:lang w:eastAsia="pt-BR"/>
+              </w:rPr>
+            </w:pPr>
+          </w:p>
+        </w:tc>
+        <w:tc>
+          <w:tcPr>
+            <w:tcW w:w="1843" w:type="dxa"/>
+          </w:tcPr>
+          <w:p>
+            <w:pPr>
+              <w:rPr>
+                <w:rFonts w:ascii="Times New Roman" w:eastAsia="Times New Roman" w:hAnsi="Times New Roman" w:cs="Times New Roman"/>
                 <w:color w:val="000000"/>
                 <w:sz w:val="24"/>
                 <w:szCs w:val="24"/>
@@ -46985,7 +46850,6 @@
             <w:r>
               <w:rPr>
                 <w:rFonts w:ascii="Times New Roman" w:eastAsia="Times New Roman" w:hAnsi="Times New Roman" w:cs="Times New Roman"/>
-                <w:b/>
                 <w:color w:val="000000"/>
                 <w:sz w:val="24"/>
                 <w:szCs w:val="24"/>
@@ -46997,7 +46861,6 @@
             <w:r>
               <w:rPr>
                 <w:rFonts w:ascii="Times New Roman" w:eastAsia="Times New Roman" w:hAnsi="Times New Roman" w:cs="Times New Roman"/>
-                <w:b/>
                 <w:color w:val="000000"/>
                 <w:sz w:val="24"/>
                 <w:szCs w:val="24"/>
@@ -47015,17 +46878,15 @@
             <w:pPr>
               <w:rPr>
                 <w:rFonts w:ascii="Times New Roman" w:eastAsia="Times New Roman" w:hAnsi="Times New Roman" w:cs="Times New Roman"/>
-                <w:b/>
-                <w:color w:val="000000"/>
-                <w:sz w:val="24"/>
-                <w:szCs w:val="24"/>
-                <w:lang w:eastAsia="pt-BR"/>
-              </w:rPr>
-            </w:pPr>
-            <w:r>
-              <w:rPr>
-                <w:rFonts w:ascii="Times New Roman" w:eastAsia="Times New Roman" w:hAnsi="Times New Roman" w:cs="Times New Roman"/>
-                <w:b/>
+                <w:color w:val="000000"/>
+                <w:sz w:val="24"/>
+                <w:szCs w:val="24"/>
+                <w:lang w:eastAsia="pt-BR"/>
+              </w:rPr>
+            </w:pPr>
+            <w:r>
+              <w:rPr>
+                <w:rFonts w:ascii="Times New Roman" w:eastAsia="Times New Roman" w:hAnsi="Times New Roman" w:cs="Times New Roman"/>
                 <w:color w:val="000000"/>
                 <w:sz w:val="24"/>
                 <w:szCs w:val="24"/>
@@ -47043,7 +46904,6 @@
             <w:pPr>
               <w:rPr>
                 <w:rFonts w:ascii="Times New Roman" w:eastAsia="Times New Roman" w:hAnsi="Times New Roman" w:cs="Times New Roman"/>
-                <w:b/>
                 <w:color w:val="000000"/>
                 <w:sz w:val="24"/>
                 <w:szCs w:val="24"/>
@@ -47061,7 +46921,6 @@
               <w:jc w:val="center"/>
               <w:rPr>
                 <w:rFonts w:ascii="Times New Roman" w:eastAsia="Times New Roman" w:hAnsi="Times New Roman" w:cs="Times New Roman"/>
-                <w:b/>
                 <w:color w:val="000000"/>
                 <w:sz w:val="24"/>
                 <w:szCs w:val="24"/>
@@ -47072,7 +46931,6 @@
             <w:r>
               <w:rPr>
                 <w:rFonts w:ascii="Times New Roman" w:eastAsia="Times New Roman" w:hAnsi="Times New Roman" w:cs="Times New Roman"/>
-                <w:b/>
                 <w:color w:val="000000"/>
                 <w:sz w:val="24"/>
                 <w:szCs w:val="24"/>
@@ -47101,6 +46959,1586 @@
     <w:p>
       <w:pPr>
         <w:spacing w:after="0" w:line="240" w:lineRule="auto"/>
+        <w:rPr>
+          <w:rFonts w:ascii="Times New Roman" w:eastAsia="Times New Roman" w:hAnsi="Times New Roman" w:cs="Times New Roman"/>
+          <w:b/>
+          <w:color w:val="000000"/>
+          <w:sz w:val="24"/>
+          <w:szCs w:val="24"/>
+          <w:lang w:eastAsia="pt-BR"/>
+        </w:rPr>
+      </w:pPr>
+    </w:p>
+    <w:p>
+      <w:pPr>
+        <w:spacing w:after="0" w:line="240" w:lineRule="auto"/>
+        <w:rPr>
+          <w:rFonts w:ascii="Times New Roman" w:eastAsia="Times New Roman" w:hAnsi="Times New Roman" w:cs="Times New Roman"/>
+          <w:b/>
+          <w:color w:val="000000"/>
+          <w:sz w:val="24"/>
+          <w:szCs w:val="24"/>
+          <w:lang w:eastAsia="pt-BR"/>
+        </w:rPr>
+      </w:pPr>
+      <w:r>
+        <w:rPr>
+          <w:rFonts w:ascii="Times New Roman" w:eastAsia="Times New Roman" w:hAnsi="Times New Roman" w:cs="Times New Roman"/>
+          <w:b/>
+          <w:color w:val="000000"/>
+          <w:sz w:val="24"/>
+          <w:szCs w:val="24"/>
+          <w:lang w:eastAsia="pt-BR"/>
+        </w:rPr>
+        <w:t xml:space="preserve">6.2.1.6-Tabela </w:t>
+      </w:r>
+      <w:proofErr w:type="spellStart"/>
+      <w:r>
+        <w:rPr>
+          <w:rFonts w:ascii="Times New Roman" w:eastAsia="Times New Roman" w:hAnsi="Times New Roman" w:cs="Times New Roman"/>
+          <w:b/>
+          <w:color w:val="000000"/>
+          <w:sz w:val="24"/>
+          <w:szCs w:val="24"/>
+          <w:lang w:eastAsia="pt-BR"/>
+        </w:rPr>
+        <w:t>Usuario</w:t>
+      </w:r>
+      <w:proofErr w:type="spellEnd"/>
+    </w:p>
+    <w:p>
+      <w:pPr>
+        <w:spacing w:after="0" w:line="240" w:lineRule="auto"/>
+        <w:rPr>
+          <w:rFonts w:ascii="Times New Roman" w:eastAsia="Times New Roman" w:hAnsi="Times New Roman" w:cs="Times New Roman"/>
+          <w:b/>
+          <w:color w:val="000000"/>
+          <w:sz w:val="24"/>
+          <w:szCs w:val="24"/>
+          <w:lang w:eastAsia="pt-BR"/>
+        </w:rPr>
+      </w:pPr>
+    </w:p>
+    <w:tbl>
+      <w:tblPr>
+        <w:tblStyle w:val="Tabelacomgrade"/>
+        <w:tblW w:w="10349" w:type="dxa"/>
+        <w:tblInd w:w="-885" w:type="dxa"/>
+        <w:tblLook w:val="04A0"/>
+      </w:tblPr>
+      <w:tblGrid>
+        <w:gridCol w:w="1844"/>
+        <w:gridCol w:w="1276"/>
+        <w:gridCol w:w="2505"/>
+        <w:gridCol w:w="1180"/>
+        <w:gridCol w:w="1418"/>
+        <w:gridCol w:w="2126"/>
+      </w:tblGrid>
+      <w:tr>
+        <w:tc>
+          <w:tcPr>
+            <w:tcW w:w="1844" w:type="dxa"/>
+          </w:tcPr>
+          <w:p>
+            <w:pPr>
+              <w:jc w:val="center"/>
+              <w:rPr>
+                <w:rFonts w:ascii="Times New Roman" w:eastAsia="Times New Roman" w:hAnsi="Times New Roman" w:cs="Times New Roman"/>
+                <w:b/>
+                <w:bCs/>
+                <w:color w:val="000000"/>
+                <w:sz w:val="24"/>
+                <w:szCs w:val="24"/>
+                <w:shd w:val="clear" w:color="auto" w:fill="FFFFFF"/>
+                <w:lang w:eastAsia="pt-BR"/>
+              </w:rPr>
+            </w:pPr>
+            <w:r>
+              <w:rPr>
+                <w:rFonts w:ascii="Times New Roman" w:eastAsia="Times New Roman" w:hAnsi="Times New Roman" w:cs="Times New Roman"/>
+                <w:b/>
+                <w:bCs/>
+                <w:color w:val="000000"/>
+                <w:sz w:val="24"/>
+                <w:szCs w:val="24"/>
+                <w:shd w:val="clear" w:color="auto" w:fill="FFFFFF"/>
+                <w:lang w:eastAsia="pt-BR"/>
+              </w:rPr>
+              <w:t>Atributos</w:t>
+            </w:r>
+          </w:p>
+        </w:tc>
+        <w:tc>
+          <w:tcPr>
+            <w:tcW w:w="1276" w:type="dxa"/>
+          </w:tcPr>
+          <w:p>
+            <w:pPr>
+              <w:jc w:val="center"/>
+              <w:rPr>
+                <w:rFonts w:ascii="Times New Roman" w:eastAsia="Times New Roman" w:hAnsi="Times New Roman" w:cs="Times New Roman"/>
+                <w:b/>
+                <w:bCs/>
+                <w:color w:val="000000"/>
+                <w:sz w:val="24"/>
+                <w:szCs w:val="24"/>
+                <w:shd w:val="clear" w:color="auto" w:fill="FFFFFF"/>
+                <w:lang w:eastAsia="pt-BR"/>
+              </w:rPr>
+            </w:pPr>
+            <w:r>
+              <w:rPr>
+                <w:rFonts w:ascii="Times New Roman" w:eastAsia="Times New Roman" w:hAnsi="Times New Roman" w:cs="Times New Roman"/>
+                <w:b/>
+                <w:bCs/>
+                <w:color w:val="000000"/>
+                <w:sz w:val="24"/>
+                <w:szCs w:val="24"/>
+                <w:shd w:val="clear" w:color="auto" w:fill="FFFFFF"/>
+                <w:lang w:eastAsia="pt-BR"/>
+              </w:rPr>
+              <w:t>Unicidade</w:t>
+            </w:r>
+          </w:p>
+        </w:tc>
+        <w:tc>
+          <w:tcPr>
+            <w:tcW w:w="2505" w:type="dxa"/>
+          </w:tcPr>
+          <w:p>
+            <w:pPr>
+              <w:jc w:val="center"/>
+              <w:rPr>
+                <w:rFonts w:ascii="Times New Roman" w:eastAsia="Times New Roman" w:hAnsi="Times New Roman" w:cs="Times New Roman"/>
+                <w:b/>
+                <w:bCs/>
+                <w:color w:val="000000"/>
+                <w:sz w:val="24"/>
+                <w:szCs w:val="24"/>
+                <w:shd w:val="clear" w:color="auto" w:fill="FFFFFF"/>
+                <w:lang w:eastAsia="pt-BR"/>
+              </w:rPr>
+            </w:pPr>
+            <w:r>
+              <w:rPr>
+                <w:rFonts w:ascii="Times New Roman" w:eastAsia="Times New Roman" w:hAnsi="Times New Roman" w:cs="Times New Roman"/>
+                <w:b/>
+                <w:bCs/>
+                <w:color w:val="000000"/>
+                <w:sz w:val="24"/>
+                <w:szCs w:val="24"/>
+                <w:shd w:val="clear" w:color="auto" w:fill="FFFFFF"/>
+                <w:lang w:eastAsia="pt-BR"/>
+              </w:rPr>
+              <w:t>Descrição</w:t>
+            </w:r>
+          </w:p>
+        </w:tc>
+        <w:tc>
+          <w:tcPr>
+            <w:tcW w:w="1180" w:type="dxa"/>
+          </w:tcPr>
+          <w:p>
+            <w:pPr>
+              <w:jc w:val="center"/>
+              <w:rPr>
+                <w:rFonts w:ascii="Times New Roman" w:eastAsia="Times New Roman" w:hAnsi="Times New Roman" w:cs="Times New Roman"/>
+                <w:b/>
+                <w:bCs/>
+                <w:color w:val="000000"/>
+                <w:sz w:val="24"/>
+                <w:szCs w:val="24"/>
+                <w:shd w:val="clear" w:color="auto" w:fill="FFFFFF"/>
+                <w:lang w:eastAsia="pt-BR"/>
+              </w:rPr>
+            </w:pPr>
+            <w:r>
+              <w:rPr>
+                <w:rFonts w:ascii="Times New Roman" w:eastAsia="Times New Roman" w:hAnsi="Times New Roman" w:cs="Times New Roman"/>
+                <w:b/>
+                <w:bCs/>
+                <w:color w:val="000000"/>
+                <w:sz w:val="24"/>
+                <w:szCs w:val="24"/>
+                <w:shd w:val="clear" w:color="auto" w:fill="FFFFFF"/>
+                <w:lang w:eastAsia="pt-BR"/>
+              </w:rPr>
+              <w:t>Tipo</w:t>
+            </w:r>
+          </w:p>
+        </w:tc>
+        <w:tc>
+          <w:tcPr>
+            <w:tcW w:w="1418" w:type="dxa"/>
+          </w:tcPr>
+          <w:p>
+            <w:pPr>
+              <w:jc w:val="center"/>
+              <w:rPr>
+                <w:rFonts w:ascii="Times New Roman" w:eastAsia="Times New Roman" w:hAnsi="Times New Roman" w:cs="Times New Roman"/>
+                <w:b/>
+                <w:bCs/>
+                <w:color w:val="000000"/>
+                <w:sz w:val="24"/>
+                <w:szCs w:val="24"/>
+                <w:shd w:val="clear" w:color="auto" w:fill="FFFFFF"/>
+                <w:lang w:eastAsia="pt-BR"/>
+              </w:rPr>
+            </w:pPr>
+            <w:r>
+              <w:rPr>
+                <w:rFonts w:ascii="Times New Roman" w:eastAsia="Times New Roman" w:hAnsi="Times New Roman" w:cs="Times New Roman"/>
+                <w:b/>
+                <w:bCs/>
+                <w:color w:val="000000"/>
+                <w:sz w:val="24"/>
+                <w:szCs w:val="24"/>
+                <w:shd w:val="clear" w:color="auto" w:fill="FFFFFF"/>
+                <w:lang w:eastAsia="pt-BR"/>
+              </w:rPr>
+              <w:t>Domínio</w:t>
+            </w:r>
+          </w:p>
+        </w:tc>
+        <w:tc>
+          <w:tcPr>
+            <w:tcW w:w="2126" w:type="dxa"/>
+          </w:tcPr>
+          <w:p>
+            <w:pPr>
+              <w:jc w:val="center"/>
+              <w:rPr>
+                <w:rFonts w:ascii="Times New Roman" w:eastAsia="Times New Roman" w:hAnsi="Times New Roman" w:cs="Times New Roman"/>
+                <w:b/>
+                <w:bCs/>
+                <w:color w:val="000000"/>
+                <w:sz w:val="24"/>
+                <w:szCs w:val="24"/>
+                <w:shd w:val="clear" w:color="auto" w:fill="FFFFFF"/>
+                <w:lang w:eastAsia="pt-BR"/>
+              </w:rPr>
+            </w:pPr>
+            <w:r>
+              <w:rPr>
+                <w:rFonts w:ascii="Times New Roman" w:eastAsia="Times New Roman" w:hAnsi="Times New Roman" w:cs="Times New Roman"/>
+                <w:b/>
+                <w:bCs/>
+                <w:color w:val="000000"/>
+                <w:sz w:val="24"/>
+                <w:szCs w:val="24"/>
+                <w:shd w:val="clear" w:color="auto" w:fill="FFFFFF"/>
+                <w:lang w:eastAsia="pt-BR"/>
+              </w:rPr>
+              <w:t>Obrigatoriedade</w:t>
+            </w:r>
+          </w:p>
+        </w:tc>
+      </w:tr>
+      <w:tr>
+        <w:tc>
+          <w:tcPr>
+            <w:tcW w:w="1844" w:type="dxa"/>
+          </w:tcPr>
+          <w:p>
+            <w:pPr>
+              <w:rPr>
+                <w:rFonts w:ascii="Times New Roman" w:eastAsia="Times New Roman" w:hAnsi="Times New Roman" w:cs="Times New Roman"/>
+                <w:color w:val="000000"/>
+                <w:sz w:val="24"/>
+                <w:szCs w:val="24"/>
+                <w:lang w:eastAsia="pt-BR"/>
+              </w:rPr>
+            </w:pPr>
+            <w:proofErr w:type="gramStart"/>
+            <w:r>
+              <w:rPr>
+                <w:rFonts w:ascii="Times New Roman" w:eastAsia="Times New Roman" w:hAnsi="Times New Roman" w:cs="Times New Roman"/>
+                <w:color w:val="000000"/>
+                <w:sz w:val="24"/>
+                <w:szCs w:val="24"/>
+                <w:lang w:eastAsia="pt-BR"/>
+              </w:rPr>
+              <w:t>n</w:t>
+            </w:r>
+            <w:r>
+              <w:rPr>
+                <w:rFonts w:ascii="Times New Roman" w:eastAsia="Times New Roman" w:hAnsi="Times New Roman" w:cs="Times New Roman"/>
+                <w:color w:val="000000"/>
+                <w:sz w:val="24"/>
+                <w:szCs w:val="24"/>
+                <w:lang w:eastAsia="pt-BR"/>
+              </w:rPr>
+              <w:t>ome</w:t>
+            </w:r>
+            <w:proofErr w:type="gramEnd"/>
+          </w:p>
+        </w:tc>
+        <w:tc>
+          <w:tcPr>
+            <w:tcW w:w="1276" w:type="dxa"/>
+          </w:tcPr>
+          <w:p>
+            <w:pPr>
+              <w:rPr>
+                <w:rFonts w:ascii="Times New Roman" w:eastAsia="Times New Roman" w:hAnsi="Times New Roman" w:cs="Times New Roman"/>
+                <w:color w:val="000000"/>
+                <w:sz w:val="24"/>
+                <w:szCs w:val="24"/>
+                <w:lang w:eastAsia="pt-BR"/>
+              </w:rPr>
+            </w:pPr>
+          </w:p>
+        </w:tc>
+        <w:tc>
+          <w:tcPr>
+            <w:tcW w:w="2505" w:type="dxa"/>
+          </w:tcPr>
+          <w:p>
+            <w:pPr>
+              <w:rPr>
+                <w:rFonts w:ascii="Times New Roman" w:eastAsia="Times New Roman" w:hAnsi="Times New Roman" w:cs="Times New Roman"/>
+                <w:color w:val="000000"/>
+                <w:sz w:val="24"/>
+                <w:szCs w:val="24"/>
+                <w:lang w:eastAsia="pt-BR"/>
+              </w:rPr>
+            </w:pPr>
+            <w:r>
+              <w:rPr>
+                <w:rFonts w:ascii="Times New Roman" w:eastAsia="Times New Roman" w:hAnsi="Times New Roman" w:cs="Times New Roman"/>
+                <w:color w:val="000000"/>
+                <w:sz w:val="24"/>
+                <w:szCs w:val="24"/>
+                <w:lang w:eastAsia="pt-BR"/>
+              </w:rPr>
+              <w:t xml:space="preserve">Nome do </w:t>
+            </w:r>
+            <w:proofErr w:type="spellStart"/>
+            <w:r>
+              <w:rPr>
+                <w:rFonts w:ascii="Times New Roman" w:eastAsia="Times New Roman" w:hAnsi="Times New Roman" w:cs="Times New Roman"/>
+                <w:color w:val="000000"/>
+                <w:sz w:val="24"/>
+                <w:szCs w:val="24"/>
+                <w:lang w:eastAsia="pt-BR"/>
+              </w:rPr>
+              <w:t>Usuario</w:t>
+            </w:r>
+            <w:proofErr w:type="spellEnd"/>
+          </w:p>
+        </w:tc>
+        <w:tc>
+          <w:tcPr>
+            <w:tcW w:w="1180" w:type="dxa"/>
+          </w:tcPr>
+          <w:p>
+            <w:pPr>
+              <w:rPr>
+                <w:rFonts w:ascii="Times New Roman" w:eastAsia="Times New Roman" w:hAnsi="Times New Roman" w:cs="Times New Roman"/>
+                <w:color w:val="000000"/>
+                <w:sz w:val="24"/>
+                <w:szCs w:val="24"/>
+                <w:lang w:eastAsia="pt-BR"/>
+              </w:rPr>
+            </w:pPr>
+            <w:r>
+              <w:rPr>
+                <w:rFonts w:ascii="Times New Roman" w:eastAsia="Times New Roman" w:hAnsi="Times New Roman" w:cs="Times New Roman"/>
+                <w:color w:val="000000"/>
+                <w:sz w:val="24"/>
+                <w:szCs w:val="24"/>
+                <w:lang w:eastAsia="pt-BR"/>
+              </w:rPr>
+              <w:t>String</w:t>
+            </w:r>
+          </w:p>
+        </w:tc>
+        <w:tc>
+          <w:tcPr>
+            <w:tcW w:w="1418" w:type="dxa"/>
+          </w:tcPr>
+          <w:p>
+            <w:pPr>
+              <w:rPr>
+                <w:rFonts w:ascii="Times New Roman" w:eastAsia="Times New Roman" w:hAnsi="Times New Roman" w:cs="Times New Roman"/>
+                <w:color w:val="000000"/>
+                <w:sz w:val="24"/>
+                <w:szCs w:val="24"/>
+                <w:lang w:eastAsia="pt-BR"/>
+              </w:rPr>
+            </w:pPr>
+          </w:p>
+        </w:tc>
+        <w:tc>
+          <w:tcPr>
+            <w:tcW w:w="2126" w:type="dxa"/>
+          </w:tcPr>
+          <w:p>
+            <w:pPr>
+              <w:rPr>
+                <w:rFonts w:ascii="Times New Roman" w:eastAsia="Times New Roman" w:hAnsi="Times New Roman" w:cs="Times New Roman"/>
+                <w:color w:val="000000"/>
+                <w:sz w:val="24"/>
+                <w:szCs w:val="24"/>
+                <w:lang w:eastAsia="pt-BR"/>
+              </w:rPr>
+            </w:pPr>
+            <w:proofErr w:type="gramStart"/>
+            <w:r>
+              <w:rPr>
+                <w:rFonts w:ascii="Times New Roman" w:eastAsia="Times New Roman" w:hAnsi="Times New Roman" w:cs="Times New Roman"/>
+                <w:color w:val="000000"/>
+                <w:sz w:val="24"/>
+                <w:szCs w:val="24"/>
+                <w:lang w:eastAsia="pt-BR"/>
+              </w:rPr>
+              <w:t>sim</w:t>
+            </w:r>
+            <w:proofErr w:type="gramEnd"/>
+          </w:p>
+        </w:tc>
+      </w:tr>
+      <w:tr>
+        <w:tc>
+          <w:tcPr>
+            <w:tcW w:w="1844" w:type="dxa"/>
+          </w:tcPr>
+          <w:p>
+            <w:pPr>
+              <w:rPr>
+                <w:rFonts w:ascii="Times New Roman" w:eastAsia="Times New Roman" w:hAnsi="Times New Roman" w:cs="Times New Roman"/>
+                <w:color w:val="000000"/>
+                <w:sz w:val="24"/>
+                <w:szCs w:val="24"/>
+                <w:lang w:eastAsia="pt-BR"/>
+              </w:rPr>
+            </w:pPr>
+            <w:proofErr w:type="spellStart"/>
+            <w:proofErr w:type="gramStart"/>
+            <w:r>
+              <w:rPr>
+                <w:rFonts w:ascii="Times New Roman" w:eastAsia="Times New Roman" w:hAnsi="Times New Roman" w:cs="Times New Roman"/>
+                <w:color w:val="000000"/>
+                <w:sz w:val="24"/>
+                <w:szCs w:val="24"/>
+                <w:lang w:eastAsia="pt-BR"/>
+              </w:rPr>
+              <w:t>loginUsuario</w:t>
+            </w:r>
+            <w:proofErr w:type="spellEnd"/>
+            <w:proofErr w:type="gramEnd"/>
+          </w:p>
+        </w:tc>
+        <w:tc>
+          <w:tcPr>
+            <w:tcW w:w="1276" w:type="dxa"/>
+          </w:tcPr>
+          <w:p>
+            <w:pPr>
+              <w:rPr>
+                <w:rFonts w:ascii="Times New Roman" w:eastAsia="Times New Roman" w:hAnsi="Times New Roman" w:cs="Times New Roman"/>
+                <w:color w:val="000000"/>
+                <w:sz w:val="24"/>
+                <w:szCs w:val="24"/>
+                <w:lang w:eastAsia="pt-BR"/>
+              </w:rPr>
+            </w:pPr>
+          </w:p>
+        </w:tc>
+        <w:tc>
+          <w:tcPr>
+            <w:tcW w:w="2505" w:type="dxa"/>
+          </w:tcPr>
+          <w:p>
+            <w:pPr>
+              <w:rPr>
+                <w:rFonts w:ascii="Times New Roman" w:eastAsia="Times New Roman" w:hAnsi="Times New Roman" w:cs="Times New Roman"/>
+                <w:color w:val="000000"/>
+                <w:sz w:val="24"/>
+                <w:szCs w:val="24"/>
+                <w:lang w:eastAsia="pt-BR"/>
+              </w:rPr>
+            </w:pPr>
+            <w:proofErr w:type="spellStart"/>
+            <w:r>
+              <w:rPr>
+                <w:rFonts w:ascii="Times New Roman" w:eastAsia="Times New Roman" w:hAnsi="Times New Roman" w:cs="Times New Roman"/>
+                <w:color w:val="000000"/>
+                <w:sz w:val="24"/>
+                <w:szCs w:val="24"/>
+                <w:lang w:eastAsia="pt-BR"/>
+              </w:rPr>
+              <w:t>Login</w:t>
+            </w:r>
+            <w:proofErr w:type="spellEnd"/>
+            <w:r>
+              <w:rPr>
+                <w:rFonts w:ascii="Times New Roman" w:eastAsia="Times New Roman" w:hAnsi="Times New Roman" w:cs="Times New Roman"/>
+                <w:color w:val="000000"/>
+                <w:sz w:val="24"/>
+                <w:szCs w:val="24"/>
+                <w:lang w:eastAsia="pt-BR"/>
+              </w:rPr>
+              <w:t xml:space="preserve"> do </w:t>
+            </w:r>
+            <w:proofErr w:type="spellStart"/>
+            <w:r>
+              <w:rPr>
+                <w:rFonts w:ascii="Times New Roman" w:eastAsia="Times New Roman" w:hAnsi="Times New Roman" w:cs="Times New Roman"/>
+                <w:color w:val="000000"/>
+                <w:sz w:val="24"/>
+                <w:szCs w:val="24"/>
+                <w:lang w:eastAsia="pt-BR"/>
+              </w:rPr>
+              <w:t>Usuario</w:t>
+            </w:r>
+            <w:proofErr w:type="spellEnd"/>
+          </w:p>
+        </w:tc>
+        <w:tc>
+          <w:tcPr>
+            <w:tcW w:w="1180" w:type="dxa"/>
+          </w:tcPr>
+          <w:p>
+            <w:pPr>
+              <w:rPr>
+                <w:rFonts w:ascii="Times New Roman" w:eastAsia="Times New Roman" w:hAnsi="Times New Roman" w:cs="Times New Roman"/>
+                <w:color w:val="000000"/>
+                <w:sz w:val="24"/>
+                <w:szCs w:val="24"/>
+                <w:lang w:eastAsia="pt-BR"/>
+              </w:rPr>
+            </w:pPr>
+            <w:r>
+              <w:rPr>
+                <w:rFonts w:ascii="Times New Roman" w:eastAsia="Times New Roman" w:hAnsi="Times New Roman" w:cs="Times New Roman"/>
+                <w:color w:val="000000"/>
+                <w:sz w:val="24"/>
+                <w:szCs w:val="24"/>
+                <w:lang w:eastAsia="pt-BR"/>
+              </w:rPr>
+              <w:t>String</w:t>
+            </w:r>
+          </w:p>
+        </w:tc>
+        <w:tc>
+          <w:tcPr>
+            <w:tcW w:w="1418" w:type="dxa"/>
+          </w:tcPr>
+          <w:p>
+            <w:pPr>
+              <w:rPr>
+                <w:rFonts w:ascii="Times New Roman" w:eastAsia="Times New Roman" w:hAnsi="Times New Roman" w:cs="Times New Roman"/>
+                <w:color w:val="000000"/>
+                <w:sz w:val="24"/>
+                <w:szCs w:val="24"/>
+                <w:lang w:eastAsia="pt-BR"/>
+              </w:rPr>
+            </w:pPr>
+          </w:p>
+        </w:tc>
+        <w:tc>
+          <w:tcPr>
+            <w:tcW w:w="2126" w:type="dxa"/>
+          </w:tcPr>
+          <w:p>
+            <w:pPr>
+              <w:rPr>
+                <w:rFonts w:ascii="Times New Roman" w:eastAsia="Times New Roman" w:hAnsi="Times New Roman" w:cs="Times New Roman"/>
+                <w:color w:val="000000"/>
+                <w:sz w:val="24"/>
+                <w:szCs w:val="24"/>
+                <w:lang w:eastAsia="pt-BR"/>
+              </w:rPr>
+            </w:pPr>
+            <w:proofErr w:type="gramStart"/>
+            <w:r>
+              <w:rPr>
+                <w:rFonts w:ascii="Times New Roman" w:eastAsia="Times New Roman" w:hAnsi="Times New Roman" w:cs="Times New Roman"/>
+                <w:color w:val="000000"/>
+                <w:sz w:val="24"/>
+                <w:szCs w:val="24"/>
+                <w:lang w:eastAsia="pt-BR"/>
+              </w:rPr>
+              <w:t>sim</w:t>
+            </w:r>
+            <w:proofErr w:type="gramEnd"/>
+          </w:p>
+        </w:tc>
+      </w:tr>
+      <w:tr>
+        <w:tc>
+          <w:tcPr>
+            <w:tcW w:w="1844" w:type="dxa"/>
+          </w:tcPr>
+          <w:p>
+            <w:pPr>
+              <w:rPr>
+                <w:rFonts w:ascii="Times New Roman" w:eastAsia="Times New Roman" w:hAnsi="Times New Roman" w:cs="Times New Roman"/>
+                <w:color w:val="000000"/>
+                <w:sz w:val="24"/>
+                <w:szCs w:val="24"/>
+                <w:lang w:eastAsia="pt-BR"/>
+              </w:rPr>
+            </w:pPr>
+            <w:proofErr w:type="spellStart"/>
+            <w:proofErr w:type="gramStart"/>
+            <w:r>
+              <w:rPr>
+                <w:rFonts w:ascii="Times New Roman" w:eastAsia="Times New Roman" w:hAnsi="Times New Roman" w:cs="Times New Roman"/>
+                <w:color w:val="000000"/>
+                <w:sz w:val="24"/>
+                <w:szCs w:val="24"/>
+                <w:lang w:eastAsia="pt-BR"/>
+              </w:rPr>
+              <w:t>senhaUsuario</w:t>
+            </w:r>
+            <w:proofErr w:type="spellEnd"/>
+            <w:proofErr w:type="gramEnd"/>
+          </w:p>
+        </w:tc>
+        <w:tc>
+          <w:tcPr>
+            <w:tcW w:w="1276" w:type="dxa"/>
+          </w:tcPr>
+          <w:p>
+            <w:pPr>
+              <w:rPr>
+                <w:rFonts w:ascii="Times New Roman" w:eastAsia="Times New Roman" w:hAnsi="Times New Roman" w:cs="Times New Roman"/>
+                <w:color w:val="000000"/>
+                <w:sz w:val="24"/>
+                <w:szCs w:val="24"/>
+                <w:lang w:eastAsia="pt-BR"/>
+              </w:rPr>
+            </w:pPr>
+          </w:p>
+        </w:tc>
+        <w:tc>
+          <w:tcPr>
+            <w:tcW w:w="2505" w:type="dxa"/>
+          </w:tcPr>
+          <w:p>
+            <w:pPr>
+              <w:rPr>
+                <w:rFonts w:ascii="Times New Roman" w:eastAsia="Times New Roman" w:hAnsi="Times New Roman" w:cs="Times New Roman"/>
+                <w:color w:val="000000"/>
+                <w:sz w:val="24"/>
+                <w:szCs w:val="24"/>
+                <w:lang w:eastAsia="pt-BR"/>
+              </w:rPr>
+            </w:pPr>
+            <w:r>
+              <w:rPr>
+                <w:rFonts w:ascii="Times New Roman" w:eastAsia="Times New Roman" w:hAnsi="Times New Roman" w:cs="Times New Roman"/>
+                <w:color w:val="000000"/>
+                <w:sz w:val="24"/>
+                <w:szCs w:val="24"/>
+                <w:lang w:eastAsia="pt-BR"/>
+              </w:rPr>
+              <w:t xml:space="preserve">Senha do </w:t>
+            </w:r>
+            <w:proofErr w:type="spellStart"/>
+            <w:r>
+              <w:rPr>
+                <w:rFonts w:ascii="Times New Roman" w:eastAsia="Times New Roman" w:hAnsi="Times New Roman" w:cs="Times New Roman"/>
+                <w:color w:val="000000"/>
+                <w:sz w:val="24"/>
+                <w:szCs w:val="24"/>
+                <w:lang w:eastAsia="pt-BR"/>
+              </w:rPr>
+              <w:t>Usuario</w:t>
+            </w:r>
+            <w:proofErr w:type="spellEnd"/>
+          </w:p>
+        </w:tc>
+        <w:tc>
+          <w:tcPr>
+            <w:tcW w:w="1180" w:type="dxa"/>
+          </w:tcPr>
+          <w:p>
+            <w:pPr>
+              <w:rPr>
+                <w:rFonts w:ascii="Times New Roman" w:eastAsia="Times New Roman" w:hAnsi="Times New Roman" w:cs="Times New Roman"/>
+                <w:color w:val="000000"/>
+                <w:sz w:val="24"/>
+                <w:szCs w:val="24"/>
+                <w:lang w:eastAsia="pt-BR"/>
+              </w:rPr>
+            </w:pPr>
+            <w:r>
+              <w:rPr>
+                <w:rFonts w:ascii="Times New Roman" w:eastAsia="Times New Roman" w:hAnsi="Times New Roman" w:cs="Times New Roman"/>
+                <w:color w:val="000000"/>
+                <w:sz w:val="24"/>
+                <w:szCs w:val="24"/>
+                <w:lang w:eastAsia="pt-BR"/>
+              </w:rPr>
+              <w:t>String</w:t>
+            </w:r>
+          </w:p>
+        </w:tc>
+        <w:tc>
+          <w:tcPr>
+            <w:tcW w:w="1418" w:type="dxa"/>
+          </w:tcPr>
+          <w:p>
+            <w:pPr>
+              <w:rPr>
+                <w:rFonts w:ascii="Times New Roman" w:eastAsia="Times New Roman" w:hAnsi="Times New Roman" w:cs="Times New Roman"/>
+                <w:color w:val="000000"/>
+                <w:sz w:val="24"/>
+                <w:szCs w:val="24"/>
+                <w:lang w:eastAsia="pt-BR"/>
+              </w:rPr>
+            </w:pPr>
+          </w:p>
+        </w:tc>
+        <w:tc>
+          <w:tcPr>
+            <w:tcW w:w="2126" w:type="dxa"/>
+          </w:tcPr>
+          <w:p>
+            <w:pPr>
+              <w:rPr>
+                <w:rFonts w:ascii="Times New Roman" w:eastAsia="Times New Roman" w:hAnsi="Times New Roman" w:cs="Times New Roman"/>
+                <w:color w:val="000000"/>
+                <w:sz w:val="24"/>
+                <w:szCs w:val="24"/>
+                <w:lang w:eastAsia="pt-BR"/>
+              </w:rPr>
+            </w:pPr>
+            <w:proofErr w:type="gramStart"/>
+            <w:r>
+              <w:rPr>
+                <w:rFonts w:ascii="Times New Roman" w:eastAsia="Times New Roman" w:hAnsi="Times New Roman" w:cs="Times New Roman"/>
+                <w:color w:val="000000"/>
+                <w:sz w:val="24"/>
+                <w:szCs w:val="24"/>
+                <w:lang w:eastAsia="pt-BR"/>
+              </w:rPr>
+              <w:t>sim</w:t>
+            </w:r>
+            <w:proofErr w:type="gramEnd"/>
+          </w:p>
+        </w:tc>
+      </w:tr>
+      <w:tr>
+        <w:tc>
+          <w:tcPr>
+            <w:tcW w:w="1844" w:type="dxa"/>
+          </w:tcPr>
+          <w:p>
+            <w:pPr>
+              <w:rPr>
+                <w:rFonts w:ascii="Times New Roman" w:eastAsia="Times New Roman" w:hAnsi="Times New Roman" w:cs="Times New Roman"/>
+                <w:color w:val="000000"/>
+                <w:sz w:val="24"/>
+                <w:szCs w:val="24"/>
+                <w:lang w:eastAsia="pt-BR"/>
+              </w:rPr>
+            </w:pPr>
+            <w:proofErr w:type="spellStart"/>
+            <w:proofErr w:type="gramStart"/>
+            <w:r>
+              <w:rPr>
+                <w:rFonts w:ascii="Times New Roman" w:eastAsia="Times New Roman" w:hAnsi="Times New Roman" w:cs="Times New Roman"/>
+                <w:color w:val="000000"/>
+                <w:sz w:val="24"/>
+                <w:szCs w:val="24"/>
+                <w:lang w:eastAsia="pt-BR"/>
+              </w:rPr>
+              <w:t>perfilUsuario</w:t>
+            </w:r>
+            <w:proofErr w:type="spellEnd"/>
+            <w:proofErr w:type="gramEnd"/>
+          </w:p>
+        </w:tc>
+        <w:tc>
+          <w:tcPr>
+            <w:tcW w:w="1276" w:type="dxa"/>
+          </w:tcPr>
+          <w:p>
+            <w:pPr>
+              <w:rPr>
+                <w:rFonts w:ascii="Times New Roman" w:eastAsia="Times New Roman" w:hAnsi="Times New Roman" w:cs="Times New Roman"/>
+                <w:color w:val="000000"/>
+                <w:sz w:val="24"/>
+                <w:szCs w:val="24"/>
+                <w:lang w:eastAsia="pt-BR"/>
+              </w:rPr>
+            </w:pPr>
+          </w:p>
+        </w:tc>
+        <w:tc>
+          <w:tcPr>
+            <w:tcW w:w="2505" w:type="dxa"/>
+          </w:tcPr>
+          <w:p>
+            <w:pPr>
+              <w:rPr>
+                <w:rFonts w:ascii="Times New Roman" w:eastAsia="Times New Roman" w:hAnsi="Times New Roman" w:cs="Times New Roman"/>
+                <w:color w:val="000000"/>
+                <w:sz w:val="24"/>
+                <w:szCs w:val="24"/>
+                <w:lang w:eastAsia="pt-BR"/>
+              </w:rPr>
+            </w:pPr>
+            <w:r>
+              <w:rPr>
+                <w:rFonts w:ascii="Times New Roman" w:eastAsia="Times New Roman" w:hAnsi="Times New Roman" w:cs="Times New Roman"/>
+                <w:color w:val="000000"/>
+                <w:sz w:val="24"/>
+                <w:szCs w:val="24"/>
+                <w:lang w:eastAsia="pt-BR"/>
+              </w:rPr>
+              <w:t xml:space="preserve">Perfil do </w:t>
+            </w:r>
+            <w:proofErr w:type="spellStart"/>
+            <w:r>
+              <w:rPr>
+                <w:rFonts w:ascii="Times New Roman" w:eastAsia="Times New Roman" w:hAnsi="Times New Roman" w:cs="Times New Roman"/>
+                <w:color w:val="000000"/>
+                <w:sz w:val="24"/>
+                <w:szCs w:val="24"/>
+                <w:lang w:eastAsia="pt-BR"/>
+              </w:rPr>
+              <w:t>Usuario</w:t>
+            </w:r>
+            <w:proofErr w:type="spellEnd"/>
+          </w:p>
+        </w:tc>
+        <w:tc>
+          <w:tcPr>
+            <w:tcW w:w="1180" w:type="dxa"/>
+          </w:tcPr>
+          <w:p>
+            <w:pPr>
+              <w:rPr>
+                <w:rFonts w:ascii="Times New Roman" w:eastAsia="Times New Roman" w:hAnsi="Times New Roman" w:cs="Times New Roman"/>
+                <w:color w:val="000000"/>
+                <w:sz w:val="24"/>
+                <w:szCs w:val="24"/>
+                <w:lang w:eastAsia="pt-BR"/>
+              </w:rPr>
+            </w:pPr>
+            <w:r>
+              <w:rPr>
+                <w:rFonts w:ascii="Times New Roman" w:eastAsia="Times New Roman" w:hAnsi="Times New Roman" w:cs="Times New Roman"/>
+                <w:color w:val="000000"/>
+                <w:sz w:val="24"/>
+                <w:szCs w:val="24"/>
+                <w:lang w:eastAsia="pt-BR"/>
+              </w:rPr>
+              <w:t>String</w:t>
+            </w:r>
+          </w:p>
+        </w:tc>
+        <w:tc>
+          <w:tcPr>
+            <w:tcW w:w="1418" w:type="dxa"/>
+          </w:tcPr>
+          <w:p>
+            <w:pPr>
+              <w:rPr>
+                <w:rFonts w:ascii="Times New Roman" w:eastAsia="Times New Roman" w:hAnsi="Times New Roman" w:cs="Times New Roman"/>
+                <w:color w:val="000000"/>
+                <w:sz w:val="24"/>
+                <w:szCs w:val="24"/>
+                <w:lang w:eastAsia="pt-BR"/>
+              </w:rPr>
+            </w:pPr>
+          </w:p>
+        </w:tc>
+        <w:tc>
+          <w:tcPr>
+            <w:tcW w:w="2126" w:type="dxa"/>
+          </w:tcPr>
+          <w:p>
+            <w:pPr>
+              <w:rPr>
+                <w:rFonts w:ascii="Times New Roman" w:eastAsia="Times New Roman" w:hAnsi="Times New Roman" w:cs="Times New Roman"/>
+                <w:color w:val="000000"/>
+                <w:sz w:val="24"/>
+                <w:szCs w:val="24"/>
+                <w:lang w:eastAsia="pt-BR"/>
+              </w:rPr>
+            </w:pPr>
+            <w:proofErr w:type="gramStart"/>
+            <w:r>
+              <w:rPr>
+                <w:rFonts w:ascii="Times New Roman" w:eastAsia="Times New Roman" w:hAnsi="Times New Roman" w:cs="Times New Roman"/>
+                <w:color w:val="000000"/>
+                <w:sz w:val="24"/>
+                <w:szCs w:val="24"/>
+                <w:lang w:eastAsia="pt-BR"/>
+              </w:rPr>
+              <w:t>sim</w:t>
+            </w:r>
+            <w:proofErr w:type="gramEnd"/>
+          </w:p>
+        </w:tc>
+      </w:tr>
+      <w:tr>
+        <w:tc>
+          <w:tcPr>
+            <w:tcW w:w="1844" w:type="dxa"/>
+          </w:tcPr>
+          <w:p>
+            <w:pPr>
+              <w:jc w:val="center"/>
+              <w:rPr>
+                <w:rFonts w:ascii="Times New Roman" w:eastAsia="Times New Roman" w:hAnsi="Times New Roman" w:cs="Times New Roman"/>
+                <w:color w:val="000000"/>
+                <w:sz w:val="24"/>
+                <w:szCs w:val="24"/>
+                <w:lang w:eastAsia="pt-BR"/>
+              </w:rPr>
+            </w:pPr>
+            <w:proofErr w:type="spellStart"/>
+            <w:proofErr w:type="gramStart"/>
+            <w:r>
+              <w:rPr>
+                <w:rFonts w:ascii="Times New Roman" w:eastAsia="Times New Roman" w:hAnsi="Times New Roman" w:cs="Times New Roman"/>
+                <w:color w:val="000000"/>
+                <w:sz w:val="24"/>
+                <w:szCs w:val="24"/>
+                <w:lang w:eastAsia="pt-BR"/>
+              </w:rPr>
+              <w:t>codigoUsuario</w:t>
+            </w:r>
+            <w:proofErr w:type="spellEnd"/>
+            <w:proofErr w:type="gramEnd"/>
+          </w:p>
+        </w:tc>
+        <w:tc>
+          <w:tcPr>
+            <w:tcW w:w="1276" w:type="dxa"/>
+          </w:tcPr>
+          <w:p>
+            <w:pPr>
+              <w:jc w:val="center"/>
+              <w:rPr>
+                <w:rFonts w:ascii="Times New Roman" w:eastAsia="Times New Roman" w:hAnsi="Times New Roman" w:cs="Times New Roman"/>
+                <w:color w:val="000000"/>
+                <w:sz w:val="24"/>
+                <w:szCs w:val="24"/>
+                <w:lang w:eastAsia="pt-BR"/>
+              </w:rPr>
+            </w:pPr>
+            <w:r>
+              <w:rPr>
+                <w:rFonts w:ascii="Times New Roman" w:eastAsia="Times New Roman" w:hAnsi="Times New Roman" w:cs="Times New Roman"/>
+                <w:color w:val="000000"/>
+                <w:sz w:val="24"/>
+                <w:szCs w:val="24"/>
+                <w:lang w:eastAsia="pt-BR"/>
+              </w:rPr>
+              <w:t>PK</w:t>
+            </w:r>
+          </w:p>
+        </w:tc>
+        <w:tc>
+          <w:tcPr>
+            <w:tcW w:w="2505" w:type="dxa"/>
+          </w:tcPr>
+          <w:p>
+            <w:pPr>
+              <w:rPr>
+                <w:rFonts w:ascii="Times New Roman" w:eastAsia="Times New Roman" w:hAnsi="Times New Roman" w:cs="Times New Roman"/>
+                <w:color w:val="000000"/>
+                <w:sz w:val="24"/>
+                <w:szCs w:val="24"/>
+                <w:lang w:eastAsia="pt-BR"/>
+              </w:rPr>
+            </w:pPr>
+            <w:r>
+              <w:rPr>
+                <w:rFonts w:ascii="Times New Roman" w:eastAsia="Times New Roman" w:hAnsi="Times New Roman" w:cs="Times New Roman"/>
+                <w:color w:val="000000"/>
+                <w:sz w:val="24"/>
+                <w:szCs w:val="24"/>
+                <w:lang w:eastAsia="pt-BR"/>
+              </w:rPr>
+              <w:t xml:space="preserve">Código do </w:t>
+            </w:r>
+            <w:proofErr w:type="spellStart"/>
+            <w:r>
+              <w:rPr>
+                <w:rFonts w:ascii="Times New Roman" w:eastAsia="Times New Roman" w:hAnsi="Times New Roman" w:cs="Times New Roman"/>
+                <w:color w:val="000000"/>
+                <w:sz w:val="24"/>
+                <w:szCs w:val="24"/>
+                <w:lang w:eastAsia="pt-BR"/>
+              </w:rPr>
+              <w:t>Usuario</w:t>
+            </w:r>
+            <w:proofErr w:type="spellEnd"/>
+          </w:p>
+        </w:tc>
+        <w:tc>
+          <w:tcPr>
+            <w:tcW w:w="1180" w:type="dxa"/>
+          </w:tcPr>
+          <w:p>
+            <w:pPr>
+              <w:rPr>
+                <w:rFonts w:ascii="Times New Roman" w:eastAsia="Times New Roman" w:hAnsi="Times New Roman" w:cs="Times New Roman"/>
+                <w:color w:val="000000"/>
+                <w:sz w:val="24"/>
+                <w:szCs w:val="24"/>
+                <w:lang w:eastAsia="pt-BR"/>
+              </w:rPr>
+            </w:pPr>
+            <w:proofErr w:type="spellStart"/>
+            <w:r>
+              <w:rPr>
+                <w:rFonts w:ascii="Times New Roman" w:eastAsia="Times New Roman" w:hAnsi="Times New Roman" w:cs="Times New Roman"/>
+                <w:color w:val="000000"/>
+                <w:sz w:val="24"/>
+                <w:szCs w:val="24"/>
+                <w:lang w:eastAsia="pt-BR"/>
+              </w:rPr>
+              <w:t>Integer</w:t>
+            </w:r>
+            <w:proofErr w:type="spellEnd"/>
+          </w:p>
+        </w:tc>
+        <w:tc>
+          <w:tcPr>
+            <w:tcW w:w="1418" w:type="dxa"/>
+          </w:tcPr>
+          <w:p>
+            <w:pPr>
+              <w:rPr>
+                <w:rFonts w:ascii="Times New Roman" w:eastAsia="Times New Roman" w:hAnsi="Times New Roman" w:cs="Times New Roman"/>
+                <w:color w:val="000000"/>
+                <w:sz w:val="24"/>
+                <w:szCs w:val="24"/>
+                <w:lang w:eastAsia="pt-BR"/>
+              </w:rPr>
+            </w:pPr>
+          </w:p>
+        </w:tc>
+        <w:tc>
+          <w:tcPr>
+            <w:tcW w:w="2126" w:type="dxa"/>
+          </w:tcPr>
+          <w:p>
+            <w:pPr>
+              <w:rPr>
+                <w:rFonts w:ascii="Times New Roman" w:eastAsia="Times New Roman" w:hAnsi="Times New Roman" w:cs="Times New Roman"/>
+                <w:color w:val="000000"/>
+                <w:sz w:val="24"/>
+                <w:szCs w:val="24"/>
+                <w:lang w:eastAsia="pt-BR"/>
+              </w:rPr>
+            </w:pPr>
+            <w:proofErr w:type="gramStart"/>
+            <w:r>
+              <w:rPr>
+                <w:rFonts w:ascii="Times New Roman" w:eastAsia="Times New Roman" w:hAnsi="Times New Roman" w:cs="Times New Roman"/>
+                <w:color w:val="000000"/>
+                <w:sz w:val="24"/>
+                <w:szCs w:val="24"/>
+                <w:lang w:eastAsia="pt-BR"/>
+              </w:rPr>
+              <w:t>sim</w:t>
+            </w:r>
+            <w:proofErr w:type="gramEnd"/>
+          </w:p>
+        </w:tc>
+      </w:tr>
+    </w:tbl>
+    <w:p>
+      <w:pPr>
+        <w:spacing w:after="0" w:line="240" w:lineRule="auto"/>
+        <w:rPr>
+          <w:rFonts w:ascii="Times New Roman" w:eastAsia="Times New Roman" w:hAnsi="Times New Roman" w:cs="Times New Roman"/>
+          <w:color w:val="000000"/>
+          <w:sz w:val="24"/>
+          <w:szCs w:val="24"/>
+          <w:lang w:eastAsia="pt-BR"/>
+        </w:rPr>
+      </w:pPr>
+    </w:p>
+    <w:p>
+      <w:pPr>
+        <w:spacing w:after="0" w:line="240" w:lineRule="auto"/>
+        <w:rPr>
+          <w:rFonts w:ascii="Times New Roman" w:eastAsia="Times New Roman" w:hAnsi="Times New Roman" w:cs="Times New Roman"/>
+          <w:color w:val="000000"/>
+          <w:sz w:val="24"/>
+          <w:szCs w:val="24"/>
+          <w:lang w:eastAsia="pt-BR"/>
+        </w:rPr>
+      </w:pPr>
+    </w:p>
+    <w:p>
+      <w:pPr>
+        <w:spacing w:after="0" w:line="240" w:lineRule="auto"/>
+        <w:rPr>
+          <w:rFonts w:ascii="Times New Roman" w:eastAsia="Times New Roman" w:hAnsi="Times New Roman" w:cs="Times New Roman"/>
+          <w:b/>
+          <w:color w:val="000000"/>
+          <w:sz w:val="24"/>
+          <w:szCs w:val="24"/>
+          <w:lang w:eastAsia="pt-BR"/>
+        </w:rPr>
+      </w:pPr>
+      <w:r>
+        <w:rPr>
+          <w:rFonts w:ascii="Times New Roman" w:eastAsia="Times New Roman" w:hAnsi="Times New Roman" w:cs="Times New Roman"/>
+          <w:b/>
+          <w:color w:val="000000"/>
+          <w:sz w:val="24"/>
+          <w:szCs w:val="24"/>
+          <w:lang w:eastAsia="pt-BR"/>
+        </w:rPr>
+        <w:t>6.2.1.7-Tabela Dentista</w:t>
+      </w:r>
+      <w:r>
+        <w:rPr>
+          <w:rFonts w:ascii="Times New Roman" w:eastAsia="Times New Roman" w:hAnsi="Times New Roman" w:cs="Times New Roman"/>
+          <w:b/>
+          <w:color w:val="000000"/>
+          <w:sz w:val="24"/>
+          <w:szCs w:val="24"/>
+          <w:lang w:eastAsia="pt-BR"/>
+        </w:rPr>
+        <w:tab/>
+      </w:r>
+    </w:p>
+    <w:p>
+      <w:pPr>
+        <w:spacing w:after="0" w:line="240" w:lineRule="auto"/>
+        <w:rPr>
+          <w:rFonts w:ascii="Times New Roman" w:eastAsia="Times New Roman" w:hAnsi="Times New Roman" w:cs="Times New Roman"/>
+          <w:b/>
+          <w:color w:val="000000"/>
+          <w:sz w:val="24"/>
+          <w:szCs w:val="24"/>
+          <w:lang w:eastAsia="pt-BR"/>
+        </w:rPr>
+      </w:pPr>
+    </w:p>
+    <w:tbl>
+      <w:tblPr>
+        <w:tblStyle w:val="Tabelacomgrade"/>
+        <w:tblW w:w="10349" w:type="dxa"/>
+        <w:tblInd w:w="-885" w:type="dxa"/>
+        <w:tblLook w:val="04A0"/>
+      </w:tblPr>
+      <w:tblGrid>
+        <w:gridCol w:w="1844"/>
+        <w:gridCol w:w="1276"/>
+        <w:gridCol w:w="2551"/>
+        <w:gridCol w:w="1134"/>
+        <w:gridCol w:w="1418"/>
+        <w:gridCol w:w="2126"/>
+      </w:tblGrid>
+      <w:tr>
+        <w:tc>
+          <w:tcPr>
+            <w:tcW w:w="1844" w:type="dxa"/>
+          </w:tcPr>
+          <w:p>
+            <w:pPr>
+              <w:jc w:val="center"/>
+              <w:rPr>
+                <w:rFonts w:ascii="Times New Roman" w:eastAsia="Times New Roman" w:hAnsi="Times New Roman" w:cs="Times New Roman"/>
+                <w:b/>
+                <w:bCs/>
+                <w:color w:val="000000"/>
+                <w:sz w:val="24"/>
+                <w:szCs w:val="24"/>
+                <w:shd w:val="clear" w:color="auto" w:fill="FFFFFF"/>
+                <w:lang w:eastAsia="pt-BR"/>
+              </w:rPr>
+            </w:pPr>
+            <w:r>
+              <w:rPr>
+                <w:rFonts w:ascii="Times New Roman" w:eastAsia="Times New Roman" w:hAnsi="Times New Roman" w:cs="Times New Roman"/>
+                <w:b/>
+                <w:bCs/>
+                <w:color w:val="000000"/>
+                <w:sz w:val="24"/>
+                <w:szCs w:val="24"/>
+                <w:shd w:val="clear" w:color="auto" w:fill="FFFFFF"/>
+                <w:lang w:eastAsia="pt-BR"/>
+              </w:rPr>
+              <w:t>Atributos</w:t>
+            </w:r>
+          </w:p>
+        </w:tc>
+        <w:tc>
+          <w:tcPr>
+            <w:tcW w:w="1276" w:type="dxa"/>
+          </w:tcPr>
+          <w:p>
+            <w:pPr>
+              <w:jc w:val="center"/>
+              <w:rPr>
+                <w:rFonts w:ascii="Times New Roman" w:eastAsia="Times New Roman" w:hAnsi="Times New Roman" w:cs="Times New Roman"/>
+                <w:b/>
+                <w:bCs/>
+                <w:color w:val="000000"/>
+                <w:sz w:val="24"/>
+                <w:szCs w:val="24"/>
+                <w:shd w:val="clear" w:color="auto" w:fill="FFFFFF"/>
+                <w:lang w:eastAsia="pt-BR"/>
+              </w:rPr>
+            </w:pPr>
+            <w:r>
+              <w:rPr>
+                <w:rFonts w:ascii="Times New Roman" w:eastAsia="Times New Roman" w:hAnsi="Times New Roman" w:cs="Times New Roman"/>
+                <w:b/>
+                <w:bCs/>
+                <w:color w:val="000000"/>
+                <w:sz w:val="24"/>
+                <w:szCs w:val="24"/>
+                <w:shd w:val="clear" w:color="auto" w:fill="FFFFFF"/>
+                <w:lang w:eastAsia="pt-BR"/>
+              </w:rPr>
+              <w:t>Unicidade</w:t>
+            </w:r>
+          </w:p>
+        </w:tc>
+        <w:tc>
+          <w:tcPr>
+            <w:tcW w:w="2551" w:type="dxa"/>
+          </w:tcPr>
+          <w:p>
+            <w:pPr>
+              <w:jc w:val="center"/>
+              <w:rPr>
+                <w:rFonts w:ascii="Times New Roman" w:eastAsia="Times New Roman" w:hAnsi="Times New Roman" w:cs="Times New Roman"/>
+                <w:b/>
+                <w:bCs/>
+                <w:color w:val="000000"/>
+                <w:sz w:val="24"/>
+                <w:szCs w:val="24"/>
+                <w:shd w:val="clear" w:color="auto" w:fill="FFFFFF"/>
+                <w:lang w:eastAsia="pt-BR"/>
+              </w:rPr>
+            </w:pPr>
+            <w:r>
+              <w:rPr>
+                <w:rFonts w:ascii="Times New Roman" w:eastAsia="Times New Roman" w:hAnsi="Times New Roman" w:cs="Times New Roman"/>
+                <w:b/>
+                <w:bCs/>
+                <w:color w:val="000000"/>
+                <w:sz w:val="24"/>
+                <w:szCs w:val="24"/>
+                <w:shd w:val="clear" w:color="auto" w:fill="FFFFFF"/>
+                <w:lang w:eastAsia="pt-BR"/>
+              </w:rPr>
+              <w:t>Descrição</w:t>
+            </w:r>
+          </w:p>
+        </w:tc>
+        <w:tc>
+          <w:tcPr>
+            <w:tcW w:w="1134" w:type="dxa"/>
+          </w:tcPr>
+          <w:p>
+            <w:pPr>
+              <w:jc w:val="center"/>
+              <w:rPr>
+                <w:rFonts w:ascii="Times New Roman" w:eastAsia="Times New Roman" w:hAnsi="Times New Roman" w:cs="Times New Roman"/>
+                <w:b/>
+                <w:bCs/>
+                <w:color w:val="000000"/>
+                <w:sz w:val="24"/>
+                <w:szCs w:val="24"/>
+                <w:shd w:val="clear" w:color="auto" w:fill="FFFFFF"/>
+                <w:lang w:eastAsia="pt-BR"/>
+              </w:rPr>
+            </w:pPr>
+            <w:r>
+              <w:rPr>
+                <w:rFonts w:ascii="Times New Roman" w:eastAsia="Times New Roman" w:hAnsi="Times New Roman" w:cs="Times New Roman"/>
+                <w:b/>
+                <w:bCs/>
+                <w:color w:val="000000"/>
+                <w:sz w:val="24"/>
+                <w:szCs w:val="24"/>
+                <w:shd w:val="clear" w:color="auto" w:fill="FFFFFF"/>
+                <w:lang w:eastAsia="pt-BR"/>
+              </w:rPr>
+              <w:t>Tipo</w:t>
+            </w:r>
+          </w:p>
+        </w:tc>
+        <w:tc>
+          <w:tcPr>
+            <w:tcW w:w="1418" w:type="dxa"/>
+          </w:tcPr>
+          <w:p>
+            <w:pPr>
+              <w:jc w:val="center"/>
+              <w:rPr>
+                <w:rFonts w:ascii="Times New Roman" w:eastAsia="Times New Roman" w:hAnsi="Times New Roman" w:cs="Times New Roman"/>
+                <w:b/>
+                <w:bCs/>
+                <w:color w:val="000000"/>
+                <w:sz w:val="24"/>
+                <w:szCs w:val="24"/>
+                <w:shd w:val="clear" w:color="auto" w:fill="FFFFFF"/>
+                <w:lang w:eastAsia="pt-BR"/>
+              </w:rPr>
+            </w:pPr>
+            <w:r>
+              <w:rPr>
+                <w:rFonts w:ascii="Times New Roman" w:eastAsia="Times New Roman" w:hAnsi="Times New Roman" w:cs="Times New Roman"/>
+                <w:b/>
+                <w:bCs/>
+                <w:color w:val="000000"/>
+                <w:sz w:val="24"/>
+                <w:szCs w:val="24"/>
+                <w:shd w:val="clear" w:color="auto" w:fill="FFFFFF"/>
+                <w:lang w:eastAsia="pt-BR"/>
+              </w:rPr>
+              <w:t>Domínio</w:t>
+            </w:r>
+          </w:p>
+        </w:tc>
+        <w:tc>
+          <w:tcPr>
+            <w:tcW w:w="2126" w:type="dxa"/>
+          </w:tcPr>
+          <w:p>
+            <w:pPr>
+              <w:jc w:val="center"/>
+              <w:rPr>
+                <w:rFonts w:ascii="Times New Roman" w:eastAsia="Times New Roman" w:hAnsi="Times New Roman" w:cs="Times New Roman"/>
+                <w:b/>
+                <w:bCs/>
+                <w:color w:val="000000"/>
+                <w:sz w:val="24"/>
+                <w:szCs w:val="24"/>
+                <w:shd w:val="clear" w:color="auto" w:fill="FFFFFF"/>
+                <w:lang w:eastAsia="pt-BR"/>
+              </w:rPr>
+            </w:pPr>
+            <w:r>
+              <w:rPr>
+                <w:rFonts w:ascii="Times New Roman" w:eastAsia="Times New Roman" w:hAnsi="Times New Roman" w:cs="Times New Roman"/>
+                <w:b/>
+                <w:bCs/>
+                <w:color w:val="000000"/>
+                <w:sz w:val="24"/>
+                <w:szCs w:val="24"/>
+                <w:shd w:val="clear" w:color="auto" w:fill="FFFFFF"/>
+                <w:lang w:eastAsia="pt-BR"/>
+              </w:rPr>
+              <w:t>Obrigatoriedade</w:t>
+            </w:r>
+          </w:p>
+        </w:tc>
+      </w:tr>
+      <w:tr>
+        <w:trPr>
+          <w:trHeight w:val="364"/>
+        </w:trPr>
+        <w:tc>
+          <w:tcPr>
+            <w:tcW w:w="1844" w:type="dxa"/>
+          </w:tcPr>
+          <w:p>
+            <w:pPr>
+              <w:rPr>
+                <w:rFonts w:ascii="Times New Roman" w:eastAsia="Times New Roman" w:hAnsi="Times New Roman" w:cs="Times New Roman"/>
+                <w:b/>
+                <w:color w:val="000000"/>
+                <w:sz w:val="24"/>
+                <w:szCs w:val="24"/>
+                <w:lang w:eastAsia="pt-BR"/>
+              </w:rPr>
+            </w:pPr>
+            <w:proofErr w:type="spellStart"/>
+            <w:proofErr w:type="gramStart"/>
+            <w:r>
+              <w:rPr>
+                <w:rFonts w:ascii="Times New Roman" w:eastAsia="Times New Roman" w:hAnsi="Times New Roman" w:cs="Times New Roman"/>
+                <w:b/>
+                <w:color w:val="000000"/>
+                <w:sz w:val="24"/>
+                <w:szCs w:val="24"/>
+                <w:lang w:eastAsia="pt-BR"/>
+              </w:rPr>
+              <w:t>croDentista</w:t>
+            </w:r>
+            <w:proofErr w:type="spellEnd"/>
+            <w:proofErr w:type="gramEnd"/>
+          </w:p>
+        </w:tc>
+        <w:tc>
+          <w:tcPr>
+            <w:tcW w:w="1276" w:type="dxa"/>
+          </w:tcPr>
+          <w:p>
+            <w:pPr>
+              <w:jc w:val="center"/>
+              <w:rPr>
+                <w:rFonts w:ascii="Times New Roman" w:eastAsia="Times New Roman" w:hAnsi="Times New Roman" w:cs="Times New Roman"/>
+                <w:b/>
+                <w:color w:val="000000"/>
+                <w:sz w:val="24"/>
+                <w:szCs w:val="24"/>
+                <w:lang w:eastAsia="pt-BR"/>
+              </w:rPr>
+            </w:pPr>
+            <w:r>
+              <w:rPr>
+                <w:rFonts w:ascii="Times New Roman" w:eastAsia="Times New Roman" w:hAnsi="Times New Roman" w:cs="Times New Roman"/>
+                <w:b/>
+                <w:color w:val="000000"/>
+                <w:sz w:val="24"/>
+                <w:szCs w:val="24"/>
+                <w:lang w:eastAsia="pt-BR"/>
+              </w:rPr>
+              <w:t>PK</w:t>
+            </w:r>
+          </w:p>
+        </w:tc>
+        <w:tc>
+          <w:tcPr>
+            <w:tcW w:w="2551" w:type="dxa"/>
+          </w:tcPr>
+          <w:p>
+            <w:pPr>
+              <w:rPr>
+                <w:rFonts w:ascii="Times New Roman" w:eastAsia="Times New Roman" w:hAnsi="Times New Roman" w:cs="Times New Roman"/>
+                <w:b/>
+                <w:color w:val="000000"/>
+                <w:sz w:val="24"/>
+                <w:szCs w:val="24"/>
+                <w:lang w:eastAsia="pt-BR"/>
+              </w:rPr>
+            </w:pPr>
+            <w:proofErr w:type="spellStart"/>
+            <w:proofErr w:type="gramStart"/>
+            <w:r>
+              <w:rPr>
+                <w:rFonts w:ascii="Times New Roman" w:eastAsia="Times New Roman" w:hAnsi="Times New Roman" w:cs="Times New Roman"/>
+                <w:b/>
+                <w:color w:val="000000"/>
+                <w:sz w:val="24"/>
+                <w:szCs w:val="24"/>
+                <w:lang w:eastAsia="pt-BR"/>
+              </w:rPr>
+              <w:t>Cro</w:t>
+            </w:r>
+            <w:proofErr w:type="spellEnd"/>
+            <w:proofErr w:type="gramEnd"/>
+            <w:r>
+              <w:rPr>
+                <w:rFonts w:ascii="Times New Roman" w:eastAsia="Times New Roman" w:hAnsi="Times New Roman" w:cs="Times New Roman"/>
+                <w:b/>
+                <w:color w:val="000000"/>
+                <w:sz w:val="24"/>
+                <w:szCs w:val="24"/>
+                <w:lang w:eastAsia="pt-BR"/>
+              </w:rPr>
+              <w:t xml:space="preserve"> Dentista</w:t>
+            </w:r>
+          </w:p>
+        </w:tc>
+        <w:tc>
+          <w:tcPr>
+            <w:tcW w:w="1134" w:type="dxa"/>
+          </w:tcPr>
+          <w:p>
+            <w:pPr>
+              <w:rPr>
+                <w:rFonts w:ascii="Times New Roman" w:eastAsia="Times New Roman" w:hAnsi="Times New Roman" w:cs="Times New Roman"/>
+                <w:b/>
+                <w:color w:val="000000"/>
+                <w:sz w:val="24"/>
+                <w:szCs w:val="24"/>
+                <w:lang w:eastAsia="pt-BR"/>
+              </w:rPr>
+            </w:pPr>
+            <w:proofErr w:type="spellStart"/>
+            <w:r>
+              <w:rPr>
+                <w:rFonts w:ascii="Times New Roman" w:eastAsia="Times New Roman" w:hAnsi="Times New Roman" w:cs="Times New Roman"/>
+                <w:b/>
+                <w:color w:val="000000"/>
+                <w:sz w:val="24"/>
+                <w:szCs w:val="24"/>
+                <w:lang w:eastAsia="pt-BR"/>
+              </w:rPr>
+              <w:t>Integer</w:t>
+            </w:r>
+            <w:proofErr w:type="spellEnd"/>
+          </w:p>
+        </w:tc>
+        <w:tc>
+          <w:tcPr>
+            <w:tcW w:w="1418" w:type="dxa"/>
+          </w:tcPr>
+          <w:p>
+            <w:pPr>
+              <w:rPr>
+                <w:rFonts w:ascii="Times New Roman" w:eastAsia="Times New Roman" w:hAnsi="Times New Roman" w:cs="Times New Roman"/>
+                <w:b/>
+                <w:color w:val="000000"/>
+                <w:sz w:val="24"/>
+                <w:szCs w:val="24"/>
+                <w:lang w:eastAsia="pt-BR"/>
+              </w:rPr>
+            </w:pPr>
+          </w:p>
+        </w:tc>
+        <w:tc>
+          <w:tcPr>
+            <w:tcW w:w="2126" w:type="dxa"/>
+          </w:tcPr>
+          <w:p>
+            <w:pPr>
+              <w:rPr>
+                <w:rFonts w:ascii="Times New Roman" w:eastAsia="Times New Roman" w:hAnsi="Times New Roman" w:cs="Times New Roman"/>
+                <w:b/>
+                <w:color w:val="000000"/>
+                <w:sz w:val="24"/>
+                <w:szCs w:val="24"/>
+                <w:lang w:eastAsia="pt-BR"/>
+              </w:rPr>
+            </w:pPr>
+            <w:proofErr w:type="gramStart"/>
+            <w:r>
+              <w:rPr>
+                <w:rFonts w:ascii="Times New Roman" w:eastAsia="Times New Roman" w:hAnsi="Times New Roman" w:cs="Times New Roman"/>
+                <w:b/>
+                <w:color w:val="000000"/>
+                <w:sz w:val="24"/>
+                <w:szCs w:val="24"/>
+                <w:lang w:eastAsia="pt-BR"/>
+              </w:rPr>
+              <w:t>sim</w:t>
+            </w:r>
+            <w:proofErr w:type="gramEnd"/>
+          </w:p>
+        </w:tc>
+      </w:tr>
+    </w:tbl>
+    <w:p>
+      <w:pPr>
+        <w:spacing w:after="0" w:line="240" w:lineRule="auto"/>
+        <w:rPr>
+          <w:rFonts w:ascii="Times New Roman" w:eastAsia="Times New Roman" w:hAnsi="Times New Roman" w:cs="Times New Roman"/>
+          <w:b/>
+          <w:color w:val="000000"/>
+          <w:sz w:val="24"/>
+          <w:szCs w:val="24"/>
+          <w:lang w:eastAsia="pt-BR"/>
+        </w:rPr>
+      </w:pPr>
+    </w:p>
+    <w:p>
+      <w:pPr>
+        <w:spacing w:after="0" w:line="240" w:lineRule="auto"/>
         <w:jc w:val="center"/>
         <w:rPr>
           <w:rFonts w:ascii="Times New Roman" w:eastAsia="Times New Roman" w:hAnsi="Times New Roman" w:cs="Times New Roman"/>
@@ -47122,7 +48560,10 @@
         </w:rPr>
         <w:br/>
       </w:r>
-      <w:r>
+    </w:p>
+    <w:p>
+      <w:pPr>
+        <w:spacing w:after="0" w:line="240" w:lineRule="auto"/>
         <w:rPr>
           <w:rFonts w:ascii="Times New Roman" w:eastAsia="Times New Roman" w:hAnsi="Times New Roman" w:cs="Times New Roman"/>
           <w:b/>
@@ -47131,6 +48572,883 @@
           <w:szCs w:val="24"/>
           <w:lang w:eastAsia="pt-BR"/>
         </w:rPr>
+      </w:pPr>
+      <w:r>
+        <w:rPr>
+          <w:rFonts w:ascii="Times New Roman" w:eastAsia="Times New Roman" w:hAnsi="Times New Roman" w:cs="Times New Roman"/>
+          <w:b/>
+          <w:color w:val="000000"/>
+          <w:sz w:val="24"/>
+          <w:szCs w:val="24"/>
+          <w:lang w:eastAsia="pt-BR"/>
+        </w:rPr>
+        <w:t>6.2.1.8-Tabela Disponibilidade</w:t>
+      </w:r>
+    </w:p>
+    <w:p>
+      <w:pPr>
+        <w:spacing w:after="0" w:line="240" w:lineRule="auto"/>
+        <w:rPr>
+          <w:rFonts w:ascii="Times New Roman" w:eastAsia="Times New Roman" w:hAnsi="Times New Roman" w:cs="Times New Roman"/>
+          <w:b/>
+          <w:color w:val="000000"/>
+          <w:sz w:val="24"/>
+          <w:szCs w:val="24"/>
+          <w:lang w:eastAsia="pt-BR"/>
+        </w:rPr>
+      </w:pPr>
+    </w:p>
+    <w:tbl>
+      <w:tblPr>
+        <w:tblStyle w:val="Tabelacomgrade"/>
+        <w:tblW w:w="10349" w:type="dxa"/>
+        <w:tblInd w:w="-885" w:type="dxa"/>
+        <w:tblLook w:val="04A0"/>
+      </w:tblPr>
+      <w:tblGrid>
+        <w:gridCol w:w="2403"/>
+        <w:gridCol w:w="1335"/>
+        <w:gridCol w:w="1933"/>
+        <w:gridCol w:w="1418"/>
+        <w:gridCol w:w="1275"/>
+        <w:gridCol w:w="1985"/>
+      </w:tblGrid>
+      <w:tr>
+        <w:tc>
+          <w:tcPr>
+            <w:tcW w:w="2403" w:type="dxa"/>
+          </w:tcPr>
+          <w:p>
+            <w:pPr>
+              <w:jc w:val="center"/>
+              <w:rPr>
+                <w:rFonts w:ascii="Times New Roman" w:eastAsia="Times New Roman" w:hAnsi="Times New Roman" w:cs="Times New Roman"/>
+                <w:b/>
+                <w:bCs/>
+                <w:color w:val="000000"/>
+                <w:sz w:val="24"/>
+                <w:szCs w:val="24"/>
+                <w:shd w:val="clear" w:color="auto" w:fill="FFFFFF"/>
+                <w:lang w:eastAsia="pt-BR"/>
+              </w:rPr>
+            </w:pPr>
+            <w:r>
+              <w:rPr>
+                <w:rFonts w:ascii="Times New Roman" w:eastAsia="Times New Roman" w:hAnsi="Times New Roman" w:cs="Times New Roman"/>
+                <w:b/>
+                <w:bCs/>
+                <w:color w:val="000000"/>
+                <w:sz w:val="24"/>
+                <w:szCs w:val="24"/>
+                <w:shd w:val="clear" w:color="auto" w:fill="FFFFFF"/>
+                <w:lang w:eastAsia="pt-BR"/>
+              </w:rPr>
+              <w:t>Atributos</w:t>
+            </w:r>
+          </w:p>
+        </w:tc>
+        <w:tc>
+          <w:tcPr>
+            <w:tcW w:w="1335" w:type="dxa"/>
+          </w:tcPr>
+          <w:p>
+            <w:pPr>
+              <w:jc w:val="center"/>
+              <w:rPr>
+                <w:rFonts w:ascii="Times New Roman" w:eastAsia="Times New Roman" w:hAnsi="Times New Roman" w:cs="Times New Roman"/>
+                <w:b/>
+                <w:bCs/>
+                <w:color w:val="000000"/>
+                <w:sz w:val="24"/>
+                <w:szCs w:val="24"/>
+                <w:shd w:val="clear" w:color="auto" w:fill="FFFFFF"/>
+                <w:lang w:eastAsia="pt-BR"/>
+              </w:rPr>
+            </w:pPr>
+            <w:r>
+              <w:rPr>
+                <w:rFonts w:ascii="Times New Roman" w:eastAsia="Times New Roman" w:hAnsi="Times New Roman" w:cs="Times New Roman"/>
+                <w:b/>
+                <w:bCs/>
+                <w:color w:val="000000"/>
+                <w:sz w:val="24"/>
+                <w:szCs w:val="24"/>
+                <w:shd w:val="clear" w:color="auto" w:fill="FFFFFF"/>
+                <w:lang w:eastAsia="pt-BR"/>
+              </w:rPr>
+              <w:t>Unicidade</w:t>
+            </w:r>
+          </w:p>
+        </w:tc>
+        <w:tc>
+          <w:tcPr>
+            <w:tcW w:w="1933" w:type="dxa"/>
+          </w:tcPr>
+          <w:p>
+            <w:pPr>
+              <w:jc w:val="center"/>
+              <w:rPr>
+                <w:rFonts w:ascii="Times New Roman" w:eastAsia="Times New Roman" w:hAnsi="Times New Roman" w:cs="Times New Roman"/>
+                <w:b/>
+                <w:bCs/>
+                <w:color w:val="000000"/>
+                <w:sz w:val="24"/>
+                <w:szCs w:val="24"/>
+                <w:shd w:val="clear" w:color="auto" w:fill="FFFFFF"/>
+                <w:lang w:eastAsia="pt-BR"/>
+              </w:rPr>
+            </w:pPr>
+            <w:r>
+              <w:rPr>
+                <w:rFonts w:ascii="Times New Roman" w:eastAsia="Times New Roman" w:hAnsi="Times New Roman" w:cs="Times New Roman"/>
+                <w:b/>
+                <w:bCs/>
+                <w:color w:val="000000"/>
+                <w:sz w:val="24"/>
+                <w:szCs w:val="24"/>
+                <w:shd w:val="clear" w:color="auto" w:fill="FFFFFF"/>
+                <w:lang w:eastAsia="pt-BR"/>
+              </w:rPr>
+              <w:t>Descrição</w:t>
+            </w:r>
+          </w:p>
+        </w:tc>
+        <w:tc>
+          <w:tcPr>
+            <w:tcW w:w="1418" w:type="dxa"/>
+          </w:tcPr>
+          <w:p>
+            <w:pPr>
+              <w:jc w:val="center"/>
+              <w:rPr>
+                <w:rFonts w:ascii="Times New Roman" w:eastAsia="Times New Roman" w:hAnsi="Times New Roman" w:cs="Times New Roman"/>
+                <w:b/>
+                <w:bCs/>
+                <w:color w:val="000000"/>
+                <w:sz w:val="24"/>
+                <w:szCs w:val="24"/>
+                <w:shd w:val="clear" w:color="auto" w:fill="FFFFFF"/>
+                <w:lang w:eastAsia="pt-BR"/>
+              </w:rPr>
+            </w:pPr>
+            <w:r>
+              <w:rPr>
+                <w:rFonts w:ascii="Times New Roman" w:eastAsia="Times New Roman" w:hAnsi="Times New Roman" w:cs="Times New Roman"/>
+                <w:b/>
+                <w:bCs/>
+                <w:color w:val="000000"/>
+                <w:sz w:val="24"/>
+                <w:szCs w:val="24"/>
+                <w:shd w:val="clear" w:color="auto" w:fill="FFFFFF"/>
+                <w:lang w:eastAsia="pt-BR"/>
+              </w:rPr>
+              <w:t>Tipo</w:t>
+            </w:r>
+          </w:p>
+        </w:tc>
+        <w:tc>
+          <w:tcPr>
+            <w:tcW w:w="1275" w:type="dxa"/>
+          </w:tcPr>
+          <w:p>
+            <w:pPr>
+              <w:jc w:val="center"/>
+              <w:rPr>
+                <w:rFonts w:ascii="Times New Roman" w:eastAsia="Times New Roman" w:hAnsi="Times New Roman" w:cs="Times New Roman"/>
+                <w:b/>
+                <w:bCs/>
+                <w:color w:val="000000"/>
+                <w:sz w:val="24"/>
+                <w:szCs w:val="24"/>
+                <w:shd w:val="clear" w:color="auto" w:fill="FFFFFF"/>
+                <w:lang w:eastAsia="pt-BR"/>
+              </w:rPr>
+            </w:pPr>
+            <w:r>
+              <w:rPr>
+                <w:rFonts w:ascii="Times New Roman" w:eastAsia="Times New Roman" w:hAnsi="Times New Roman" w:cs="Times New Roman"/>
+                <w:b/>
+                <w:bCs/>
+                <w:color w:val="000000"/>
+                <w:sz w:val="24"/>
+                <w:szCs w:val="24"/>
+                <w:shd w:val="clear" w:color="auto" w:fill="FFFFFF"/>
+                <w:lang w:eastAsia="pt-BR"/>
+              </w:rPr>
+              <w:t>Domínio</w:t>
+            </w:r>
+          </w:p>
+        </w:tc>
+        <w:tc>
+          <w:tcPr>
+            <w:tcW w:w="1985" w:type="dxa"/>
+          </w:tcPr>
+          <w:p>
+            <w:pPr>
+              <w:jc w:val="center"/>
+              <w:rPr>
+                <w:rFonts w:ascii="Times New Roman" w:eastAsia="Times New Roman" w:hAnsi="Times New Roman" w:cs="Times New Roman"/>
+                <w:b/>
+                <w:bCs/>
+                <w:color w:val="000000"/>
+                <w:sz w:val="24"/>
+                <w:szCs w:val="24"/>
+                <w:shd w:val="clear" w:color="auto" w:fill="FFFFFF"/>
+                <w:lang w:eastAsia="pt-BR"/>
+              </w:rPr>
+            </w:pPr>
+            <w:r>
+              <w:rPr>
+                <w:rFonts w:ascii="Times New Roman" w:eastAsia="Times New Roman" w:hAnsi="Times New Roman" w:cs="Times New Roman"/>
+                <w:b/>
+                <w:bCs/>
+                <w:color w:val="000000"/>
+                <w:sz w:val="24"/>
+                <w:szCs w:val="24"/>
+                <w:shd w:val="clear" w:color="auto" w:fill="FFFFFF"/>
+                <w:lang w:eastAsia="pt-BR"/>
+              </w:rPr>
+              <w:t>Obrigatoriedade</w:t>
+            </w:r>
+          </w:p>
+        </w:tc>
+      </w:tr>
+      <w:tr>
+        <w:tc>
+          <w:tcPr>
+            <w:tcW w:w="2403" w:type="dxa"/>
+          </w:tcPr>
+          <w:p>
+            <w:pPr>
+              <w:rPr>
+                <w:rFonts w:ascii="Times New Roman" w:eastAsia="Times New Roman" w:hAnsi="Times New Roman" w:cs="Times New Roman"/>
+                <w:color w:val="000000"/>
+                <w:sz w:val="24"/>
+                <w:szCs w:val="24"/>
+                <w:lang w:eastAsia="pt-BR"/>
+              </w:rPr>
+            </w:pPr>
+            <w:proofErr w:type="spellStart"/>
+            <w:proofErr w:type="gramStart"/>
+            <w:r>
+              <w:rPr>
+                <w:rFonts w:ascii="Times New Roman" w:eastAsia="Times New Roman" w:hAnsi="Times New Roman" w:cs="Times New Roman"/>
+                <w:color w:val="000000"/>
+                <w:sz w:val="24"/>
+                <w:szCs w:val="24"/>
+                <w:lang w:eastAsia="pt-BR"/>
+              </w:rPr>
+              <w:t>diaSemana</w:t>
+            </w:r>
+            <w:proofErr w:type="spellEnd"/>
+            <w:proofErr w:type="gramEnd"/>
+          </w:p>
+        </w:tc>
+        <w:tc>
+          <w:tcPr>
+            <w:tcW w:w="1335" w:type="dxa"/>
+          </w:tcPr>
+          <w:p>
+            <w:pPr>
+              <w:rPr>
+                <w:rFonts w:ascii="Times New Roman" w:eastAsia="Times New Roman" w:hAnsi="Times New Roman" w:cs="Times New Roman"/>
+                <w:color w:val="000000"/>
+                <w:sz w:val="24"/>
+                <w:szCs w:val="24"/>
+                <w:lang w:eastAsia="pt-BR"/>
+              </w:rPr>
+            </w:pPr>
+          </w:p>
+        </w:tc>
+        <w:tc>
+          <w:tcPr>
+            <w:tcW w:w="1933" w:type="dxa"/>
+          </w:tcPr>
+          <w:p>
+            <w:pPr>
+              <w:rPr>
+                <w:rFonts w:ascii="Times New Roman" w:eastAsia="Times New Roman" w:hAnsi="Times New Roman" w:cs="Times New Roman"/>
+                <w:color w:val="000000"/>
+                <w:sz w:val="24"/>
+                <w:szCs w:val="24"/>
+                <w:lang w:eastAsia="pt-BR"/>
+              </w:rPr>
+            </w:pPr>
+            <w:r>
+              <w:rPr>
+                <w:rFonts w:ascii="Times New Roman" w:eastAsia="Times New Roman" w:hAnsi="Times New Roman" w:cs="Times New Roman"/>
+                <w:color w:val="000000"/>
+                <w:sz w:val="24"/>
+                <w:szCs w:val="24"/>
+                <w:lang w:eastAsia="pt-BR"/>
+              </w:rPr>
+              <w:t xml:space="preserve">Dia </w:t>
+            </w:r>
+            <w:r>
+              <w:rPr>
+                <w:rFonts w:ascii="Times New Roman" w:eastAsia="Times New Roman" w:hAnsi="Times New Roman" w:cs="Times New Roman"/>
+                <w:color w:val="000000"/>
+                <w:sz w:val="24"/>
+                <w:szCs w:val="24"/>
+                <w:lang w:eastAsia="pt-BR"/>
+              </w:rPr>
+              <w:t>da Semana</w:t>
+            </w:r>
+          </w:p>
+        </w:tc>
+        <w:tc>
+          <w:tcPr>
+            <w:tcW w:w="1418" w:type="dxa"/>
+          </w:tcPr>
+          <w:p>
+            <w:pPr>
+              <w:rPr>
+                <w:rFonts w:ascii="Times New Roman" w:eastAsia="Times New Roman" w:hAnsi="Times New Roman" w:cs="Times New Roman"/>
+                <w:color w:val="000000"/>
+                <w:sz w:val="24"/>
+                <w:szCs w:val="24"/>
+                <w:lang w:eastAsia="pt-BR"/>
+              </w:rPr>
+            </w:pPr>
+            <w:r>
+              <w:rPr>
+                <w:rFonts w:ascii="Times New Roman" w:eastAsia="Times New Roman" w:hAnsi="Times New Roman" w:cs="Times New Roman"/>
+                <w:color w:val="000000"/>
+                <w:sz w:val="24"/>
+                <w:szCs w:val="24"/>
+                <w:lang w:eastAsia="pt-BR"/>
+              </w:rPr>
+              <w:t>String</w:t>
+            </w:r>
+          </w:p>
+        </w:tc>
+        <w:tc>
+          <w:tcPr>
+            <w:tcW w:w="1275" w:type="dxa"/>
+          </w:tcPr>
+          <w:p>
+            <w:pPr>
+              <w:rPr>
+                <w:rFonts w:ascii="Times New Roman" w:eastAsia="Times New Roman" w:hAnsi="Times New Roman" w:cs="Times New Roman"/>
+                <w:color w:val="000000"/>
+                <w:sz w:val="24"/>
+                <w:szCs w:val="24"/>
+                <w:lang w:eastAsia="pt-BR"/>
+              </w:rPr>
+            </w:pPr>
+          </w:p>
+        </w:tc>
+        <w:tc>
+          <w:tcPr>
+            <w:tcW w:w="1985" w:type="dxa"/>
+          </w:tcPr>
+          <w:p>
+            <w:pPr>
+              <w:rPr>
+                <w:rFonts w:ascii="Times New Roman" w:eastAsia="Times New Roman" w:hAnsi="Times New Roman" w:cs="Times New Roman"/>
+                <w:color w:val="000000"/>
+                <w:sz w:val="24"/>
+                <w:szCs w:val="24"/>
+                <w:lang w:eastAsia="pt-BR"/>
+              </w:rPr>
+            </w:pPr>
+            <w:proofErr w:type="gramStart"/>
+            <w:r>
+              <w:rPr>
+                <w:rFonts w:ascii="Times New Roman" w:eastAsia="Times New Roman" w:hAnsi="Times New Roman" w:cs="Times New Roman"/>
+                <w:color w:val="000000"/>
+                <w:sz w:val="24"/>
+                <w:szCs w:val="24"/>
+                <w:lang w:eastAsia="pt-BR"/>
+              </w:rPr>
+              <w:t>sim</w:t>
+            </w:r>
+            <w:proofErr w:type="gramEnd"/>
+          </w:p>
+        </w:tc>
+      </w:tr>
+      <w:tr>
+        <w:tc>
+          <w:tcPr>
+            <w:tcW w:w="2403" w:type="dxa"/>
+          </w:tcPr>
+          <w:p>
+            <w:pPr>
+              <w:rPr>
+                <w:rFonts w:ascii="Times New Roman" w:eastAsia="Times New Roman" w:hAnsi="Times New Roman" w:cs="Times New Roman"/>
+                <w:color w:val="000000"/>
+                <w:sz w:val="24"/>
+                <w:szCs w:val="24"/>
+                <w:lang w:eastAsia="pt-BR"/>
+              </w:rPr>
+            </w:pPr>
+            <w:proofErr w:type="spellStart"/>
+            <w:proofErr w:type="gramStart"/>
+            <w:r>
+              <w:rPr>
+                <w:rFonts w:ascii="Times New Roman" w:eastAsia="Times New Roman" w:hAnsi="Times New Roman" w:cs="Times New Roman"/>
+                <w:color w:val="000000"/>
+                <w:sz w:val="24"/>
+                <w:szCs w:val="24"/>
+                <w:lang w:eastAsia="pt-BR"/>
+              </w:rPr>
+              <w:t>codigoDisponibilidade</w:t>
+            </w:r>
+            <w:proofErr w:type="spellEnd"/>
+            <w:proofErr w:type="gramEnd"/>
+          </w:p>
+        </w:tc>
+        <w:tc>
+          <w:tcPr>
+            <w:tcW w:w="1335" w:type="dxa"/>
+          </w:tcPr>
+          <w:p>
+            <w:pPr>
+              <w:jc w:val="center"/>
+              <w:rPr>
+                <w:rFonts w:ascii="Times New Roman" w:eastAsia="Times New Roman" w:hAnsi="Times New Roman" w:cs="Times New Roman"/>
+                <w:color w:val="000000"/>
+                <w:sz w:val="24"/>
+                <w:szCs w:val="24"/>
+                <w:lang w:eastAsia="pt-BR"/>
+              </w:rPr>
+            </w:pPr>
+            <w:r>
+              <w:rPr>
+                <w:rFonts w:ascii="Times New Roman" w:eastAsia="Times New Roman" w:hAnsi="Times New Roman" w:cs="Times New Roman"/>
+                <w:color w:val="000000"/>
+                <w:sz w:val="24"/>
+                <w:szCs w:val="24"/>
+                <w:lang w:eastAsia="pt-BR"/>
+              </w:rPr>
+              <w:t>PK</w:t>
+            </w:r>
+          </w:p>
+        </w:tc>
+        <w:tc>
+          <w:tcPr>
+            <w:tcW w:w="1933" w:type="dxa"/>
+          </w:tcPr>
+          <w:p>
+            <w:pPr>
+              <w:rPr>
+                <w:rFonts w:ascii="Times New Roman" w:eastAsia="Times New Roman" w:hAnsi="Times New Roman" w:cs="Times New Roman"/>
+                <w:color w:val="000000"/>
+                <w:sz w:val="24"/>
+                <w:szCs w:val="24"/>
+                <w:lang w:eastAsia="pt-BR"/>
+              </w:rPr>
+            </w:pPr>
+            <w:r>
+              <w:rPr>
+                <w:rFonts w:ascii="Times New Roman" w:eastAsia="Times New Roman" w:hAnsi="Times New Roman" w:cs="Times New Roman"/>
+                <w:color w:val="000000"/>
+                <w:sz w:val="24"/>
+                <w:szCs w:val="24"/>
+                <w:lang w:eastAsia="pt-BR"/>
+              </w:rPr>
+              <w:t>Disponibilidade</w:t>
+            </w:r>
+          </w:p>
+        </w:tc>
+        <w:tc>
+          <w:tcPr>
+            <w:tcW w:w="1418" w:type="dxa"/>
+          </w:tcPr>
+          <w:p>
+            <w:pPr>
+              <w:rPr>
+                <w:rFonts w:ascii="Times New Roman" w:eastAsia="Times New Roman" w:hAnsi="Times New Roman" w:cs="Times New Roman"/>
+                <w:color w:val="000000"/>
+                <w:sz w:val="24"/>
+                <w:szCs w:val="24"/>
+                <w:lang w:eastAsia="pt-BR"/>
+              </w:rPr>
+            </w:pPr>
+            <w:proofErr w:type="spellStart"/>
+            <w:r>
+              <w:rPr>
+                <w:rFonts w:ascii="Times New Roman" w:eastAsia="Times New Roman" w:hAnsi="Times New Roman" w:cs="Times New Roman"/>
+                <w:color w:val="000000"/>
+                <w:sz w:val="24"/>
+                <w:szCs w:val="24"/>
+                <w:lang w:eastAsia="pt-BR"/>
+              </w:rPr>
+              <w:t>Integer</w:t>
+            </w:r>
+            <w:proofErr w:type="spellEnd"/>
+          </w:p>
+        </w:tc>
+        <w:tc>
+          <w:tcPr>
+            <w:tcW w:w="1275" w:type="dxa"/>
+          </w:tcPr>
+          <w:p>
+            <w:pPr>
+              <w:rPr>
+                <w:rFonts w:ascii="Times New Roman" w:eastAsia="Times New Roman" w:hAnsi="Times New Roman" w:cs="Times New Roman"/>
+                <w:color w:val="000000"/>
+                <w:sz w:val="24"/>
+                <w:szCs w:val="24"/>
+                <w:lang w:eastAsia="pt-BR"/>
+              </w:rPr>
+            </w:pPr>
+          </w:p>
+        </w:tc>
+        <w:tc>
+          <w:tcPr>
+            <w:tcW w:w="1985" w:type="dxa"/>
+          </w:tcPr>
+          <w:p>
+            <w:pPr>
+              <w:rPr>
+                <w:rFonts w:ascii="Times New Roman" w:eastAsia="Times New Roman" w:hAnsi="Times New Roman" w:cs="Times New Roman"/>
+                <w:color w:val="000000"/>
+                <w:sz w:val="24"/>
+                <w:szCs w:val="24"/>
+                <w:lang w:eastAsia="pt-BR"/>
+              </w:rPr>
+            </w:pPr>
+            <w:proofErr w:type="gramStart"/>
+            <w:r>
+              <w:rPr>
+                <w:rFonts w:ascii="Times New Roman" w:eastAsia="Times New Roman" w:hAnsi="Times New Roman" w:cs="Times New Roman"/>
+                <w:b/>
+                <w:color w:val="000000"/>
+                <w:sz w:val="24"/>
+                <w:szCs w:val="24"/>
+                <w:lang w:eastAsia="pt-BR"/>
+              </w:rPr>
+              <w:t>s</w:t>
+            </w:r>
+            <w:r>
+              <w:rPr>
+                <w:rFonts w:ascii="Times New Roman" w:eastAsia="Times New Roman" w:hAnsi="Times New Roman" w:cs="Times New Roman"/>
+                <w:b/>
+                <w:color w:val="000000"/>
+                <w:sz w:val="24"/>
+                <w:szCs w:val="24"/>
+                <w:lang w:eastAsia="pt-BR"/>
+              </w:rPr>
+              <w:t>im</w:t>
+            </w:r>
+            <w:proofErr w:type="gramEnd"/>
+          </w:p>
+        </w:tc>
+      </w:tr>
+      <w:tr>
+        <w:tc>
+          <w:tcPr>
+            <w:tcW w:w="2403" w:type="dxa"/>
+          </w:tcPr>
+          <w:p>
+            <w:pPr>
+              <w:rPr>
+                <w:rFonts w:ascii="Times New Roman" w:eastAsia="Times New Roman" w:hAnsi="Times New Roman" w:cs="Times New Roman"/>
+                <w:color w:val="000000"/>
+                <w:sz w:val="24"/>
+                <w:szCs w:val="24"/>
+                <w:lang w:eastAsia="pt-BR"/>
+              </w:rPr>
+            </w:pPr>
+            <w:proofErr w:type="spellStart"/>
+            <w:proofErr w:type="gramStart"/>
+            <w:r>
+              <w:rPr>
+                <w:rFonts w:ascii="Times New Roman" w:eastAsia="Times New Roman" w:hAnsi="Times New Roman" w:cs="Times New Roman"/>
+                <w:color w:val="000000"/>
+                <w:sz w:val="24"/>
+                <w:szCs w:val="24"/>
+                <w:lang w:eastAsia="pt-BR"/>
+              </w:rPr>
+              <w:t>horaInicio</w:t>
+            </w:r>
+            <w:proofErr w:type="spellEnd"/>
+            <w:proofErr w:type="gramEnd"/>
+          </w:p>
+        </w:tc>
+        <w:tc>
+          <w:tcPr>
+            <w:tcW w:w="1335" w:type="dxa"/>
+          </w:tcPr>
+          <w:p>
+            <w:pPr>
+              <w:rPr>
+                <w:rFonts w:ascii="Times New Roman" w:eastAsia="Times New Roman" w:hAnsi="Times New Roman" w:cs="Times New Roman"/>
+                <w:color w:val="000000"/>
+                <w:sz w:val="24"/>
+                <w:szCs w:val="24"/>
+                <w:lang w:eastAsia="pt-BR"/>
+              </w:rPr>
+            </w:pPr>
+          </w:p>
+        </w:tc>
+        <w:tc>
+          <w:tcPr>
+            <w:tcW w:w="1933" w:type="dxa"/>
+          </w:tcPr>
+          <w:p>
+            <w:pPr>
+              <w:rPr>
+                <w:rFonts w:ascii="Times New Roman" w:eastAsia="Times New Roman" w:hAnsi="Times New Roman" w:cs="Times New Roman"/>
+                <w:color w:val="000000"/>
+                <w:sz w:val="24"/>
+                <w:szCs w:val="24"/>
+                <w:lang w:eastAsia="pt-BR"/>
+              </w:rPr>
+            </w:pPr>
+            <w:r>
+              <w:rPr>
+                <w:rFonts w:ascii="Times New Roman" w:eastAsia="Times New Roman" w:hAnsi="Times New Roman" w:cs="Times New Roman"/>
+                <w:color w:val="000000"/>
+                <w:sz w:val="24"/>
+                <w:szCs w:val="24"/>
+                <w:lang w:eastAsia="pt-BR"/>
+              </w:rPr>
+              <w:t>Hora do Início</w:t>
+            </w:r>
+          </w:p>
+        </w:tc>
+        <w:tc>
+          <w:tcPr>
+            <w:tcW w:w="1418" w:type="dxa"/>
+          </w:tcPr>
+          <w:p>
+            <w:pPr>
+              <w:rPr>
+                <w:rFonts w:ascii="Times New Roman" w:eastAsia="Times New Roman" w:hAnsi="Times New Roman" w:cs="Times New Roman"/>
+                <w:color w:val="000000"/>
+                <w:sz w:val="24"/>
+                <w:szCs w:val="24"/>
+                <w:lang w:eastAsia="pt-BR"/>
+              </w:rPr>
+            </w:pPr>
+            <w:r>
+              <w:rPr>
+                <w:rFonts w:ascii="Times New Roman" w:eastAsia="Times New Roman" w:hAnsi="Times New Roman" w:cs="Times New Roman"/>
+                <w:color w:val="000000"/>
+                <w:sz w:val="24"/>
+                <w:szCs w:val="24"/>
+                <w:lang w:eastAsia="pt-BR"/>
+              </w:rPr>
+              <w:t>Time</w:t>
+            </w:r>
+          </w:p>
+        </w:tc>
+        <w:tc>
+          <w:tcPr>
+            <w:tcW w:w="1275" w:type="dxa"/>
+          </w:tcPr>
+          <w:p>
+            <w:pPr>
+              <w:rPr>
+                <w:rFonts w:ascii="Times New Roman" w:eastAsia="Times New Roman" w:hAnsi="Times New Roman" w:cs="Times New Roman"/>
+                <w:color w:val="000000"/>
+                <w:sz w:val="24"/>
+                <w:szCs w:val="24"/>
+                <w:lang w:eastAsia="pt-BR"/>
+              </w:rPr>
+            </w:pPr>
+          </w:p>
+        </w:tc>
+        <w:tc>
+          <w:tcPr>
+            <w:tcW w:w="1985" w:type="dxa"/>
+          </w:tcPr>
+          <w:p>
+            <w:pPr>
+              <w:rPr>
+                <w:rFonts w:ascii="Times New Roman" w:eastAsia="Times New Roman" w:hAnsi="Times New Roman" w:cs="Times New Roman"/>
+                <w:color w:val="000000"/>
+                <w:sz w:val="24"/>
+                <w:szCs w:val="24"/>
+                <w:lang w:eastAsia="pt-BR"/>
+              </w:rPr>
+            </w:pPr>
+            <w:proofErr w:type="gramStart"/>
+            <w:r>
+              <w:rPr>
+                <w:rFonts w:ascii="Times New Roman" w:eastAsia="Times New Roman" w:hAnsi="Times New Roman" w:cs="Times New Roman"/>
+                <w:b/>
+                <w:color w:val="000000"/>
+                <w:sz w:val="24"/>
+                <w:szCs w:val="24"/>
+                <w:lang w:eastAsia="pt-BR"/>
+              </w:rPr>
+              <w:t>sim</w:t>
+            </w:r>
+            <w:proofErr w:type="gramEnd"/>
+          </w:p>
+        </w:tc>
+      </w:tr>
+      <w:tr>
+        <w:tc>
+          <w:tcPr>
+            <w:tcW w:w="2403" w:type="dxa"/>
+          </w:tcPr>
+          <w:p>
+            <w:pPr>
+              <w:rPr>
+                <w:rFonts w:ascii="Times New Roman" w:eastAsia="Times New Roman" w:hAnsi="Times New Roman" w:cs="Times New Roman"/>
+                <w:color w:val="000000"/>
+                <w:sz w:val="24"/>
+                <w:szCs w:val="24"/>
+                <w:lang w:eastAsia="pt-BR"/>
+              </w:rPr>
+            </w:pPr>
+            <w:proofErr w:type="spellStart"/>
+            <w:proofErr w:type="gramStart"/>
+            <w:r>
+              <w:rPr>
+                <w:rFonts w:ascii="Times New Roman" w:eastAsia="Times New Roman" w:hAnsi="Times New Roman" w:cs="Times New Roman"/>
+                <w:color w:val="000000"/>
+                <w:sz w:val="24"/>
+                <w:szCs w:val="24"/>
+                <w:lang w:eastAsia="pt-BR"/>
+              </w:rPr>
+              <w:t>horaFim</w:t>
+            </w:r>
+            <w:proofErr w:type="spellEnd"/>
+            <w:proofErr w:type="gramEnd"/>
+          </w:p>
+        </w:tc>
+        <w:tc>
+          <w:tcPr>
+            <w:tcW w:w="1335" w:type="dxa"/>
+          </w:tcPr>
+          <w:p>
+            <w:pPr>
+              <w:rPr>
+                <w:rFonts w:ascii="Times New Roman" w:eastAsia="Times New Roman" w:hAnsi="Times New Roman" w:cs="Times New Roman"/>
+                <w:color w:val="000000"/>
+                <w:sz w:val="24"/>
+                <w:szCs w:val="24"/>
+                <w:lang w:eastAsia="pt-BR"/>
+              </w:rPr>
+            </w:pPr>
+          </w:p>
+        </w:tc>
+        <w:tc>
+          <w:tcPr>
+            <w:tcW w:w="1933" w:type="dxa"/>
+          </w:tcPr>
+          <w:p>
+            <w:pPr>
+              <w:rPr>
+                <w:rFonts w:ascii="Times New Roman" w:eastAsia="Times New Roman" w:hAnsi="Times New Roman" w:cs="Times New Roman"/>
+                <w:color w:val="000000"/>
+                <w:sz w:val="24"/>
+                <w:szCs w:val="24"/>
+                <w:lang w:eastAsia="pt-BR"/>
+              </w:rPr>
+            </w:pPr>
+            <w:r>
+              <w:rPr>
+                <w:rFonts w:ascii="Times New Roman" w:eastAsia="Times New Roman" w:hAnsi="Times New Roman" w:cs="Times New Roman"/>
+                <w:color w:val="000000"/>
+                <w:sz w:val="24"/>
+                <w:szCs w:val="24"/>
+                <w:lang w:eastAsia="pt-BR"/>
+              </w:rPr>
+              <w:t>Hora do Fim</w:t>
+            </w:r>
+          </w:p>
+        </w:tc>
+        <w:tc>
+          <w:tcPr>
+            <w:tcW w:w="1418" w:type="dxa"/>
+          </w:tcPr>
+          <w:p>
+            <w:pPr>
+              <w:rPr>
+                <w:rFonts w:ascii="Times New Roman" w:eastAsia="Times New Roman" w:hAnsi="Times New Roman" w:cs="Times New Roman"/>
+                <w:color w:val="000000"/>
+                <w:sz w:val="24"/>
+                <w:szCs w:val="24"/>
+                <w:lang w:eastAsia="pt-BR"/>
+              </w:rPr>
+            </w:pPr>
+            <w:r>
+              <w:rPr>
+                <w:rFonts w:ascii="Times New Roman" w:eastAsia="Times New Roman" w:hAnsi="Times New Roman" w:cs="Times New Roman"/>
+                <w:color w:val="000000"/>
+                <w:sz w:val="24"/>
+                <w:szCs w:val="24"/>
+                <w:lang w:eastAsia="pt-BR"/>
+              </w:rPr>
+              <w:t>Time</w:t>
+            </w:r>
+          </w:p>
+        </w:tc>
+        <w:tc>
+          <w:tcPr>
+            <w:tcW w:w="1275" w:type="dxa"/>
+          </w:tcPr>
+          <w:p>
+            <w:pPr>
+              <w:rPr>
+                <w:rFonts w:ascii="Times New Roman" w:eastAsia="Times New Roman" w:hAnsi="Times New Roman" w:cs="Times New Roman"/>
+                <w:color w:val="000000"/>
+                <w:sz w:val="24"/>
+                <w:szCs w:val="24"/>
+                <w:lang w:eastAsia="pt-BR"/>
+              </w:rPr>
+            </w:pPr>
+          </w:p>
+        </w:tc>
+        <w:tc>
+          <w:tcPr>
+            <w:tcW w:w="1985" w:type="dxa"/>
+          </w:tcPr>
+          <w:p>
+            <w:pPr>
+              <w:rPr>
+                <w:rFonts w:ascii="Times New Roman" w:eastAsia="Times New Roman" w:hAnsi="Times New Roman" w:cs="Times New Roman"/>
+                <w:color w:val="000000"/>
+                <w:sz w:val="24"/>
+                <w:szCs w:val="24"/>
+                <w:lang w:eastAsia="pt-BR"/>
+              </w:rPr>
+            </w:pPr>
+            <w:proofErr w:type="gramStart"/>
+            <w:r>
+              <w:rPr>
+                <w:rFonts w:ascii="Times New Roman" w:eastAsia="Times New Roman" w:hAnsi="Times New Roman" w:cs="Times New Roman"/>
+                <w:b/>
+                <w:color w:val="000000"/>
+                <w:sz w:val="24"/>
+                <w:szCs w:val="24"/>
+                <w:lang w:eastAsia="pt-BR"/>
+              </w:rPr>
+              <w:t>sim</w:t>
+            </w:r>
+            <w:proofErr w:type="gramEnd"/>
+          </w:p>
+        </w:tc>
+      </w:tr>
+    </w:tbl>
+    <w:p>
+      <w:pPr>
+        <w:spacing w:after="0" w:line="240" w:lineRule="auto"/>
+        <w:rPr>
+          <w:rFonts w:ascii="Times New Roman" w:eastAsia="Times New Roman" w:hAnsi="Times New Roman" w:cs="Times New Roman"/>
+          <w:b/>
+          <w:color w:val="000000"/>
+          <w:sz w:val="24"/>
+          <w:szCs w:val="24"/>
+          <w:lang w:eastAsia="pt-BR"/>
+        </w:rPr>
+      </w:pPr>
+      <w:r>
+        <w:rPr>
+          <w:rFonts w:ascii="Times New Roman" w:eastAsia="Times New Roman" w:hAnsi="Times New Roman" w:cs="Times New Roman"/>
+          <w:b/>
+          <w:color w:val="000000"/>
+          <w:sz w:val="24"/>
+          <w:szCs w:val="24"/>
+          <w:lang w:eastAsia="pt-BR"/>
+        </w:rPr>
+        <w:lastRenderedPageBreak/>
         <w:br/>
       </w:r>
     </w:p>
@@ -48787,7 +51105,6 @@
           <w:szCs w:val="24"/>
           <w:lang w:eastAsia="pt-BR"/>
         </w:rPr>
-        <w:lastRenderedPageBreak/>
         <w:br/>
       </w:r>
     </w:p>
@@ -52343,7 +54660,7 @@
 </file>
 
 <file path=customXml/itemProps1.xml><?xml version="1.0" encoding="utf-8"?>
-<ds:datastoreItem xmlns:ds="http://schemas.openxmlformats.org/officeDocument/2006/customXml" ds:itemID="{3FE3AB62-1CF5-4291-99D7-817CABBFA51C}">
+<ds:datastoreItem xmlns:ds="http://schemas.openxmlformats.org/officeDocument/2006/customXml" ds:itemID="{5AECF9AD-9385-40DE-B407-46B4CFDEA6BE}">
   <ds:schemaRefs>
     <ds:schemaRef ds:uri="http://schemas.openxmlformats.org/officeDocument/2006/bibliography"/>
   </ds:schemaRefs>

</xml_diff>